<commit_message>
[27][jhzrocha] TCC File changes
</commit_message>
<xml_diff>
--- a/TCC/Proposta de TCC 1 - João Heitor.docx
+++ b/TCC/Proposta de TCC 1 - João Heitor.docx
@@ -1,6 +1,6 @@
 
 <file path=word/document.xml><?xml version="1.0" encoding="utf-8"?>
-<w:document xmlns:wpc="http://schemas.microsoft.com/office/word/2010/wordprocessingCanvas" xmlns:cx="http://schemas.microsoft.com/office/drawing/2014/chartex" xmlns:cx1="http://schemas.microsoft.com/office/drawing/2015/9/8/chartex" xmlns:cx2="http://schemas.microsoft.com/office/drawing/2015/10/21/chartex" xmlns:cx3="http://schemas.microsoft.com/office/drawing/2016/5/9/chartex" xmlns:cx4="http://schemas.microsoft.com/office/drawing/2016/5/10/chartex" xmlns:cx5="http://schemas.microsoft.com/office/drawing/2016/5/11/chartex" xmlns:cx6="http://schemas.microsoft.com/office/drawing/2016/5/12/chartex" xmlns:cx7="http://schemas.microsoft.com/office/drawing/2016/5/13/chartex" xmlns:cx8="http://schemas.microsoft.com/office/drawing/2016/5/14/chartex" xmlns:mc="http://schemas.openxmlformats.org/markup-compatibility/2006" xmlns:aink="http://schemas.microsoft.com/office/drawing/2016/ink" xmlns:am3d="http://schemas.microsoft.com/office/drawing/2017/model3d" xmlns:o="urn:schemas-microsoft-com:office:office" xmlns:oel="http://schemas.microsoft.com/office/2019/extlst" xmlns:r="http://schemas.openxmlformats.org/officeDocument/2006/relationships" xmlns:m="http://schemas.openxmlformats.org/officeDocument/2006/math" xmlns:v="urn:schemas-microsoft-com:vml" xmlns:wp14="http://schemas.microsoft.com/office/word/2010/wordprocessingDrawing" xmlns:wp="http://schemas.openxmlformats.org/drawingml/2006/wordprocessingDrawing" xmlns:w10="urn:schemas-microsoft-com:office:word" xmlns:w="http://schemas.openxmlformats.org/wordprocessingml/2006/main" xmlns:w14="http://schemas.microsoft.com/office/word/2010/wordml" xmlns:w15="http://schemas.microsoft.com/office/word/2012/wordml" xmlns:w16cex="http://schemas.microsoft.com/office/word/2018/wordml/cex" xmlns:w16cid="http://schemas.microsoft.com/office/word/2016/wordml/cid" xmlns:w16="http://schemas.microsoft.com/office/word/2018/wordml" xmlns:w16sdtdh="http://schemas.microsoft.com/office/word/2020/wordml/sdtdatahash" xmlns:w16se="http://schemas.microsoft.com/office/word/2015/wordml/symex" xmlns:wpg="http://schemas.microsoft.com/office/word/2010/wordprocessingGroup" xmlns:wpi="http://schemas.microsoft.com/office/word/2010/wordprocessingInk" xmlns:wne="http://schemas.microsoft.com/office/word/2006/wordml" xmlns:wps="http://schemas.microsoft.com/office/word/2010/wordprocessingShape" mc:Ignorable="w14 w15 w16se w16cid w16 w16cex w16sdtdh wp14">
+<w:document xmlns:wpc="http://schemas.microsoft.com/office/word/2010/wordprocessingCanvas" xmlns:cx="http://schemas.microsoft.com/office/drawing/2014/chartex" xmlns:cx1="http://schemas.microsoft.com/office/drawing/2015/9/8/chartex" xmlns:cx2="http://schemas.microsoft.com/office/drawing/2015/10/21/chartex" xmlns:cx3="http://schemas.microsoft.com/office/drawing/2016/5/9/chartex" xmlns:cx4="http://schemas.microsoft.com/office/drawing/2016/5/10/chartex" xmlns:cx5="http://schemas.microsoft.com/office/drawing/2016/5/11/chartex" xmlns:cx6="http://schemas.microsoft.com/office/drawing/2016/5/12/chartex" xmlns:cx7="http://schemas.microsoft.com/office/drawing/2016/5/13/chartex" xmlns:cx8="http://schemas.microsoft.com/office/drawing/2016/5/14/chartex" xmlns:mc="http://schemas.openxmlformats.org/markup-compatibility/2006" xmlns:aink="http://schemas.microsoft.com/office/drawing/2016/ink" xmlns:am3d="http://schemas.microsoft.com/office/drawing/2017/model3d" xmlns:o="urn:schemas-microsoft-com:office:office" xmlns:oel="http://schemas.microsoft.com/office/2019/extlst" xmlns:r="http://schemas.openxmlformats.org/officeDocument/2006/relationships" xmlns:m="http://schemas.openxmlformats.org/officeDocument/2006/math" xmlns:v="urn:schemas-microsoft-com:vml" xmlns:wp14="http://schemas.microsoft.com/office/word/2010/wordprocessingDrawing" xmlns:wp="http://schemas.openxmlformats.org/drawingml/2006/wordprocessingDrawing" xmlns:w10="urn:schemas-microsoft-com:office:word" xmlns:w="http://schemas.openxmlformats.org/wordprocessingml/2006/main" xmlns:w14="http://schemas.microsoft.com/office/word/2010/wordml" xmlns:w15="http://schemas.microsoft.com/office/word/2012/wordml" xmlns:w16cex="http://schemas.microsoft.com/office/word/2018/wordml/cex" xmlns:w16cid="http://schemas.microsoft.com/office/word/2016/wordml/cid" xmlns:w16="http://schemas.microsoft.com/office/word/2018/wordml" xmlns:w16du="http://schemas.microsoft.com/office/word/2023/wordml/word16du" xmlns:w16sdtdh="http://schemas.microsoft.com/office/word/2020/wordml/sdtdatahash" xmlns:w16se="http://schemas.microsoft.com/office/word/2015/wordml/symex" xmlns:wpg="http://schemas.microsoft.com/office/word/2010/wordprocessingGroup" xmlns:wpi="http://schemas.microsoft.com/office/word/2010/wordprocessingInk" xmlns:wne="http://schemas.microsoft.com/office/word/2006/wordml" xmlns:wps="http://schemas.microsoft.com/office/word/2010/wordprocessingShape" mc:Ignorable="w14 w15 w16se w16cid w16 w16cex w16sdtdh w16du wp14">
   <w:body>
     <w:p>
       <w:pPr>
@@ -109,140 +109,17 @@
         <w:rPr>
           <w:noProof/>
         </w:rPr>
-        <mc:AlternateContent>
-          <mc:Choice Requires="wps">
-            <w:drawing>
-              <wp:anchor distT="0" distB="0" distL="114300" distR="114300" simplePos="0" relativeHeight="251658240" behindDoc="0" locked="0" layoutInCell="1" allowOverlap="1" wp14:anchorId="092A06B9" wp14:editId="16EA6D1A">
-                <wp:simplePos x="0" y="0"/>
-                <wp:positionH relativeFrom="column">
-                  <wp:posOffset>4234815</wp:posOffset>
-                </wp:positionH>
-                <wp:positionV relativeFrom="paragraph">
-                  <wp:posOffset>73660</wp:posOffset>
-                </wp:positionV>
-                <wp:extent cx="1424940" cy="0"/>
-                <wp:effectExtent l="19050" t="20955" r="22860" b="17145"/>
-                <wp:wrapNone/>
-                <wp:docPr id="2" name="Conector reto 2"/>
-                <wp:cNvGraphicFramePr>
-                  <a:graphicFrameLocks xmlns:a="http://schemas.openxmlformats.org/drawingml/2006/main"/>
-                </wp:cNvGraphicFramePr>
-                <a:graphic xmlns:a="http://schemas.openxmlformats.org/drawingml/2006/main">
-                  <a:graphicData uri="http://schemas.microsoft.com/office/word/2010/wordprocessingShape">
-                    <wps:wsp>
-                      <wps:cNvCnPr>
-                        <a:cxnSpLocks noChangeShapeType="1"/>
-                      </wps:cNvCnPr>
-                      <wps:spPr bwMode="auto">
-                        <a:xfrm>
-                          <a:off x="0" y="0"/>
-                          <a:ext cx="1424940" cy="0"/>
-                        </a:xfrm>
-                        <a:prstGeom prst="line">
-                          <a:avLst/>
-                        </a:prstGeom>
-                        <a:noFill/>
-                        <a:ln w="28575">
-                          <a:solidFill>
-                            <a:srgbClr val="000080"/>
-                          </a:solidFill>
-                          <a:round/>
-                          <a:headEnd/>
-                          <a:tailEnd/>
-                        </a:ln>
-                        <a:extLst>
-                          <a:ext uri="{909E8E84-426E-40DD-AFC4-6F175D3DCCD1}">
-                            <a14:hiddenFill xmlns:a14="http://schemas.microsoft.com/office/drawing/2010/main">
-                              <a:noFill/>
-                            </a14:hiddenFill>
-                          </a:ext>
-                        </a:extLst>
-                      </wps:spPr>
-                      <wps:bodyPr/>
-                    </wps:wsp>
-                  </a:graphicData>
-                </a:graphic>
-                <wp14:sizeRelH relativeFrom="page">
-                  <wp14:pctWidth>0</wp14:pctWidth>
-                </wp14:sizeRelH>
-                <wp14:sizeRelV relativeFrom="page">
-                  <wp14:pctHeight>0</wp14:pctHeight>
-                </wp14:sizeRelV>
-              </wp:anchor>
-            </w:drawing>
-          </mc:Choice>
-          <mc:Fallback>
-            <w:pict>
-              <v:line w14:anchorId="2A893AA2" id="Conector reto 2" o:spid="_x0000_s1026" style="position:absolute;z-index:251658240;visibility:visible;mso-wrap-style:square;mso-width-percent:0;mso-height-percent:0;mso-wrap-distance-left:9pt;mso-wrap-distance-top:0;mso-wrap-distance-right:9pt;mso-wrap-distance-bottom:0;mso-position-horizontal:absolute;mso-position-horizontal-relative:text;mso-position-vertical:absolute;mso-position-vertical-relative:text;mso-width-percent:0;mso-height-percent:0;mso-width-relative:page;mso-height-relative:page" from="333.45pt,5.8pt" to="445.65pt,5.8pt" o:gfxdata="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" strokecolor="navy" strokeweight="2.25pt"/>
-            </w:pict>
-          </mc:Fallback>
-        </mc:AlternateContent>
+        <w:pict w14:anchorId="230C5F84">
+          <v:line id="Conector reto 2" o:spid="_x0000_s1027" style="position:absolute;left:0;text-align:left;z-index:251658240;visibility:visible;mso-wrap-style:square;mso-width-percent:0;mso-height-percent:0;mso-wrap-distance-left:9pt;mso-wrap-distance-top:0;mso-wrap-distance-right:9pt;mso-wrap-distance-bottom:0;mso-position-horizontal:absolute;mso-position-horizontal-relative:text;mso-position-vertical:absolute;mso-position-vertical-relative:text;mso-width-percent:0;mso-height-percent:0;mso-width-relative:page;mso-height-relative:page" from="333.45pt,5.8pt" to="445.65pt,5.8pt" o:gfxdata="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" strokecolor="navy" strokeweight="2.25pt"/>
+        </w:pict>
       </w:r>
       <w:r>
         <w:rPr>
           <w:noProof/>
         </w:rPr>
-        <mc:AlternateContent>
-          <mc:Choice Requires="wps">
-            <w:drawing>
-              <wp:anchor distT="4294967295" distB="4294967295" distL="114300" distR="114300" simplePos="0" relativeHeight="251658241" behindDoc="0" locked="0" layoutInCell="1" allowOverlap="1" wp14:anchorId="2C50ACD1" wp14:editId="24A32F2E">
-                <wp:simplePos x="0" y="0"/>
-                <wp:positionH relativeFrom="column">
-                  <wp:posOffset>-11430</wp:posOffset>
-                </wp:positionH>
-                <wp:positionV relativeFrom="paragraph">
-                  <wp:posOffset>73024</wp:posOffset>
-                </wp:positionV>
-                <wp:extent cx="1455420" cy="0"/>
-                <wp:effectExtent l="0" t="19050" r="30480" b="19050"/>
-                <wp:wrapNone/>
-                <wp:docPr id="3" name="Conector reto 3"/>
-                <wp:cNvGraphicFramePr>
-                  <a:graphicFrameLocks xmlns:a="http://schemas.openxmlformats.org/drawingml/2006/main"/>
-                </wp:cNvGraphicFramePr>
-                <a:graphic xmlns:a="http://schemas.openxmlformats.org/drawingml/2006/main">
-                  <a:graphicData uri="http://schemas.microsoft.com/office/word/2010/wordprocessingShape">
-                    <wps:wsp>
-                      <wps:cNvCnPr>
-                        <a:cxnSpLocks noChangeShapeType="1"/>
-                      </wps:cNvCnPr>
-                      <wps:spPr bwMode="auto">
-                        <a:xfrm>
-                          <a:off x="0" y="0"/>
-                          <a:ext cx="1455420" cy="0"/>
-                        </a:xfrm>
-                        <a:prstGeom prst="line">
-                          <a:avLst/>
-                        </a:prstGeom>
-                        <a:noFill/>
-                        <a:ln w="28575">
-                          <a:solidFill>
-                            <a:srgbClr val="000080"/>
-                          </a:solidFill>
-                          <a:round/>
-                          <a:headEnd/>
-                          <a:tailEnd/>
-                        </a:ln>
-                      </wps:spPr>
-                      <wps:bodyPr/>
-                    </wps:wsp>
-                  </a:graphicData>
-                </a:graphic>
-                <wp14:sizeRelH relativeFrom="page">
-                  <wp14:pctWidth>0</wp14:pctWidth>
-                </wp14:sizeRelH>
-                <wp14:sizeRelV relativeFrom="page">
-                  <wp14:pctHeight>0</wp14:pctHeight>
-                </wp14:sizeRelV>
-              </wp:anchor>
-            </w:drawing>
-          </mc:Choice>
-          <mc:Fallback>
-            <w:pict>
-              <v:line w14:anchorId="0470F5DC" id="Conector reto 3" o:spid="_x0000_s1026" style="position:absolute;z-index:251658241;visibility:visible;mso-wrap-style:square;mso-width-percent:0;mso-height-percent:0;mso-wrap-distance-left:9pt;mso-wrap-distance-top:-3e-5mm;mso-wrap-distance-right:9pt;mso-wrap-distance-bottom:-3e-5mm;mso-position-horizontal:absolute;mso-position-horizontal-relative:text;mso-position-vertical:absolute;mso-position-vertical-relative:text;mso-width-percent:0;mso-height-percent:0;mso-width-relative:page;mso-height-relative:page" from="-.9pt,5.75pt" to="113.7pt,5.75pt" o:gfxdata="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" strokecolor="navy" strokeweight="2.25pt"/>
-            </w:pict>
-          </mc:Fallback>
-        </mc:AlternateContent>
+        <w:pict w14:anchorId="6CC8EEF8">
+          <v:line id="Conector reto 3" o:spid="_x0000_s1026" style="position:absolute;left:0;text-align:left;z-index:251658241;visibility:visible;mso-wrap-style:square;mso-width-percent:0;mso-height-percent:0;mso-wrap-distance-left:9pt;mso-wrap-distance-top:-3e-5mm;mso-wrap-distance-right:9pt;mso-wrap-distance-bottom:-3e-5mm;mso-position-horizontal:absolute;mso-position-horizontal-relative:text;mso-position-vertical:absolute;mso-position-vertical-relative:text;mso-width-percent:0;mso-height-percent:0;mso-width-relative:page;mso-height-relative:page" from="-.9pt,5.75pt" to="113.7pt,5.75pt" o:gfxdata="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" strokecolor="navy" strokeweight="2.25pt"/>
+        </w:pict>
       </w:r>
       <w:r>
         <w:rPr>
@@ -1170,6 +1047,7 @@
                 <w:szCs w:val="20"/>
               </w:rPr>
             </w:pPr>
+            <w:proofErr w:type="gramStart"/>
             <w:r>
               <w:rPr>
                 <w:rFonts w:cs="Arial"/>
@@ -1178,7 +1056,18 @@
                 <w:sz w:val="20"/>
                 <w:szCs w:val="20"/>
               </w:rPr>
-              <w:t xml:space="preserve">(   </w:t>
+              <w:t xml:space="preserve">(  </w:t>
+            </w:r>
+            <w:proofErr w:type="gramEnd"/>
+            <w:r>
+              <w:rPr>
+                <w:rFonts w:cs="Arial"/>
+                <w:b/>
+                <w:smallCaps/>
+                <w:sz w:val="20"/>
+                <w:szCs w:val="20"/>
+              </w:rPr>
+              <w:t xml:space="preserve"> </w:t>
             </w:r>
             <w:r>
               <w:rPr>
@@ -1310,6 +1199,7 @@
                 <w:szCs w:val="20"/>
               </w:rPr>
             </w:pPr>
+            <w:proofErr w:type="gramStart"/>
             <w:r>
               <w:rPr>
                 <w:rFonts w:cs="Arial"/>
@@ -1330,6 +1220,7 @@
               </w:rPr>
               <w:t>X</w:t>
             </w:r>
+            <w:proofErr w:type="gramEnd"/>
             <w:r>
               <w:rPr>
                 <w:rFonts w:cs="Arial"/>
@@ -1365,6 +1256,7 @@
                 <w:szCs w:val="20"/>
               </w:rPr>
             </w:pPr>
+            <w:proofErr w:type="gramStart"/>
             <w:r>
               <w:rPr>
                 <w:rFonts w:cs="Arial"/>
@@ -1373,7 +1265,18 @@
                 <w:sz w:val="20"/>
                 <w:szCs w:val="20"/>
               </w:rPr>
-              <w:t>(   ) Produto</w:t>
+              <w:t xml:space="preserve">(  </w:t>
+            </w:r>
+            <w:proofErr w:type="gramEnd"/>
+            <w:r>
+              <w:rPr>
+                <w:rFonts w:cs="Arial"/>
+                <w:b/>
+                <w:smallCaps/>
+                <w:sz w:val="20"/>
+                <w:szCs w:val="20"/>
+              </w:rPr>
+              <w:t xml:space="preserve"> ) Produto</w:t>
             </w:r>
           </w:p>
         </w:tc>
@@ -1399,6 +1302,7 @@
                 <w:szCs w:val="20"/>
               </w:rPr>
             </w:pPr>
+            <w:proofErr w:type="gramStart"/>
             <w:r>
               <w:rPr>
                 <w:rFonts w:cs="Arial"/>
@@ -1407,7 +1311,18 @@
                 <w:sz w:val="20"/>
                 <w:szCs w:val="20"/>
               </w:rPr>
-              <w:t>(   ) Artigo</w:t>
+              <w:t xml:space="preserve">(  </w:t>
+            </w:r>
+            <w:proofErr w:type="gramEnd"/>
+            <w:r>
+              <w:rPr>
+                <w:rFonts w:cs="Arial"/>
+                <w:b/>
+                <w:smallCaps/>
+                <w:sz w:val="20"/>
+                <w:szCs w:val="20"/>
+              </w:rPr>
+              <w:t xml:space="preserve"> ) Artigo</w:t>
             </w:r>
           </w:p>
         </w:tc>
@@ -1559,6 +1474,7 @@
                 <w:szCs w:val="20"/>
               </w:rPr>
             </w:pPr>
+            <w:proofErr w:type="gramStart"/>
             <w:r>
               <w:rPr>
                 <w:rFonts w:cs="Arial"/>
@@ -1579,6 +1495,7 @@
               </w:rPr>
               <w:t>X</w:t>
             </w:r>
+            <w:proofErr w:type="gramEnd"/>
             <w:r>
               <w:rPr>
                 <w:rFonts w:cs="Arial"/>
@@ -1938,6 +1855,7 @@
                 <w:szCs w:val="20"/>
               </w:rPr>
             </w:pPr>
+            <w:proofErr w:type="gramStart"/>
             <w:r>
               <w:rPr>
                 <w:rFonts w:cs="Arial"/>
@@ -1966,7 +1884,18 @@
                 <w:sz w:val="20"/>
                 <w:szCs w:val="20"/>
               </w:rPr>
-              <w:t>19/outubro/2023</w:t>
+              <w:t>19</w:t>
+            </w:r>
+            <w:proofErr w:type="gramEnd"/>
+            <w:r>
+              <w:rPr>
+                <w:rFonts w:cs="Arial"/>
+                <w:bCs/>
+                <w:i/>
+                <w:sz w:val="20"/>
+                <w:szCs w:val="20"/>
+              </w:rPr>
+              <w:t>/outubro/2023</w:t>
             </w:r>
           </w:p>
         </w:tc>
@@ -2560,14 +2489,14 @@
         <w:rPr>
           <w:rFonts w:ascii="Arial" w:hAnsi="Arial" w:cs="Arial"/>
         </w:rPr>
-        <w:t xml:space="preserve">os seus vizinhos em camadas </w:t>
+        <w:t xml:space="preserve">os seus vizinhos em </w:t>
       </w:r>
       <w:r>
         <w:rPr>
           <w:rFonts w:ascii="Arial" w:hAnsi="Arial" w:cs="Arial"/>
         </w:rPr>
         <w:lastRenderedPageBreak/>
-        <w:t>superiores,</w:t>
+        <w:t>camadas superiores,</w:t>
       </w:r>
       <w:r>
         <w:rPr>
@@ -2905,6 +2834,7 @@
         </w:rPr>
         <w:t xml:space="preserve"> </w:t>
       </w:r>
+      <w:proofErr w:type="gramStart"/>
       <w:r>
         <w:rPr>
           <w:rFonts w:ascii="Arial" w:hAnsi="Arial" w:cs="Arial"/>
@@ -2917,6 +2847,7 @@
         </w:rPr>
         <w:t>ram</w:t>
       </w:r>
+      <w:proofErr w:type="gramEnd"/>
       <w:r>
         <w:rPr>
           <w:rFonts w:ascii="Arial" w:hAnsi="Arial" w:cs="Arial"/>
@@ -3261,12 +3192,14 @@
         </w:rPr>
         <w:t xml:space="preserve">fazem </w:t>
       </w:r>
+      <w:proofErr w:type="gramStart"/>
       <w:r>
         <w:rPr>
           <w:rFonts w:ascii="Arial" w:hAnsi="Arial" w:cs="Arial"/>
         </w:rPr>
         <w:t>do</w:t>
       </w:r>
+      <w:proofErr w:type="gramEnd"/>
       <w:r>
         <w:rPr>
           <w:rFonts w:ascii="Arial" w:hAnsi="Arial" w:cs="Arial"/>
@@ -3413,7 +3346,21 @@
         <w:rPr>
           <w:rFonts w:ascii="Arial" w:hAnsi="Arial" w:cs="Arial"/>
         </w:rPr>
-        <w:t xml:space="preserve"> de um desenvolvimento rápido e confiável de CNNs em FPGA. </w:t>
+        <w:t xml:space="preserve"> de um desenvolvimento rápido e confiável de </w:t>
+      </w:r>
+      <w:proofErr w:type="spellStart"/>
+      <w:r>
+        <w:rPr>
+          <w:rFonts w:ascii="Arial" w:hAnsi="Arial" w:cs="Arial"/>
+        </w:rPr>
+        <w:t>CNNs</w:t>
+      </w:r>
+      <w:proofErr w:type="spellEnd"/>
+      <w:r>
+        <w:rPr>
+          <w:rFonts w:ascii="Arial" w:hAnsi="Arial" w:cs="Arial"/>
+        </w:rPr>
+        <w:t xml:space="preserve"> em FPGA. </w:t>
       </w:r>
     </w:p>
     <w:p>
@@ -4158,7 +4105,21 @@
         <w:rPr>
           <w:rFonts w:ascii="Arial" w:hAnsi="Arial" w:cs="Arial"/>
         </w:rPr>
-        <w:t>criar funções em linguagem de alto nível que recebam parâmetros e construam os arquivos necessários para a implantação de CNNs em FPGA.</w:t>
+        <w:t xml:space="preserve">criar funções em linguagem de alto nível que recebam parâmetros e construam os arquivos necessários para a implantação de </w:t>
+      </w:r>
+      <w:proofErr w:type="spellStart"/>
+      <w:r>
+        <w:rPr>
+          <w:rFonts w:ascii="Arial" w:hAnsi="Arial" w:cs="Arial"/>
+        </w:rPr>
+        <w:t>CNNs</w:t>
+      </w:r>
+      <w:proofErr w:type="spellEnd"/>
+      <w:r>
+        <w:rPr>
+          <w:rFonts w:ascii="Arial" w:hAnsi="Arial" w:cs="Arial"/>
+        </w:rPr>
+        <w:t xml:space="preserve"> em FPGA.</w:t>
       </w:r>
     </w:p>
     <w:p>
@@ -8014,14 +7975,6 @@
         <w:pStyle w:val="1CorpodeTexto"/>
       </w:pPr>
       <w:r>
-        <w:t>FPGA</w:t>
-      </w:r>
-    </w:p>
-    <w:p>
-      <w:pPr>
-        <w:pStyle w:val="1CorpodeTexto"/>
-      </w:pPr>
-      <w:r>
         <w:t>REDES NEURAIS CONVOLUCIONAIS</w:t>
       </w:r>
     </w:p>
@@ -8031,9 +7984,446 @@
         <w:ind w:firstLine="0"/>
       </w:pPr>
       <w:r>
+        <w:t>INTELIGÊNCIA ARTIFICIAL</w:t>
+      </w:r>
+    </w:p>
+    <w:p>
+      <w:pPr>
+        <w:pStyle w:val="1CorpodeTexto"/>
+        <w:ind w:firstLine="0"/>
+      </w:pPr>
+      <w:r>
+        <w:t>DEEP LEARNING</w:t>
+      </w:r>
+    </w:p>
+    <w:p>
+      <w:pPr>
+        <w:pStyle w:val="1CorpodeTexto"/>
+        <w:ind w:firstLine="0"/>
+      </w:pPr>
+    </w:p>
+    <w:p>
+      <w:pPr>
+        <w:pStyle w:val="1CorpodeTexto"/>
+        <w:ind w:firstLine="0"/>
+      </w:pPr>
+      <w:r>
+        <w:t>Descrever camadas totalmente conectadas e funções de ativação sigmoide</w:t>
+      </w:r>
+    </w:p>
+    <w:p>
+      <w:pPr>
+        <w:pStyle w:val="1CorpodeTexto"/>
+        <w:ind w:firstLine="0"/>
+      </w:pPr>
+      <w:r>
+        <w:t>REDES NEURAIS CONVOLUCIONAIS</w:t>
+      </w:r>
+    </w:p>
+    <w:p>
+      <w:pPr>
+        <w:pStyle w:val="1CorpodeTexto"/>
+      </w:pPr>
+      <w:r>
+        <w:t>Foram a partir da inspiração de estudos sobre o funcionamento do córtex visual de felinos que as redes neurais convolucionais (</w:t>
+      </w:r>
+      <w:proofErr w:type="spellStart"/>
+      <w:r>
+        <w:t>Convolutional</w:t>
+      </w:r>
+      <w:proofErr w:type="spellEnd"/>
+      <w:r>
+        <w:t xml:space="preserve"> Neural Network - CNN) foram primeiramente idealizadas (GÉRON, 2021). Os estudos demonstraram que os neurônios desta parte do cérebro apresentam pequenos campos receptivos e, portanto, significando que cada um deles reage a uma pequena e suscinta característica presente no campo visual. Além disso, foi observada a existência de neurônios com o campo receptivo maior que recebiam como entrada as saídas dos de nível inferior, gerando uma hierarquia que combinava as diferentes observações.</w:t>
+      </w:r>
+    </w:p>
+    <w:p>
+      <w:pPr>
+        <w:pStyle w:val="1CorpodeTexto"/>
+      </w:pPr>
+      <w:r>
+        <w:t xml:space="preserve">Foi com base nestes preceitos biológicos que a rede neural para a identificação de padrões </w:t>
+      </w:r>
+      <w:proofErr w:type="spellStart"/>
+      <w:r>
+        <w:t>Neocognitron</w:t>
+      </w:r>
+      <w:proofErr w:type="spellEnd"/>
+      <w:r>
+        <w:t xml:space="preserve"> de Fukushima (1980) foi criada. Onde uma organização de hierárquica de duas camadas de células, uma de simples e uma de complexas, permitiu a identificação de caracteres em qualquer espaço da imagem. Além de obter a capacidade de autoaprendizagem, se organizando conforme os repetidos estímulos à camada de entrada fossem acontecendo.</w:t>
+      </w:r>
+    </w:p>
+    <w:p>
+      <w:pPr>
+        <w:pStyle w:val="1CorpodeTexto"/>
+      </w:pPr>
+      <w:r>
+        <w:t xml:space="preserve">Um grande marco no desenvolvimento de redes neurais convolucionais foi a arquitetura </w:t>
+      </w:r>
+      <w:proofErr w:type="spellStart"/>
+      <w:r>
+        <w:t>LeNet</w:t>
+      </w:r>
+      <w:proofErr w:type="spellEnd"/>
+      <w:r>
+        <w:t xml:space="preserve"> 5 </w:t>
+      </w:r>
+      <w:r>
+        <w:t>(</w:t>
+      </w:r>
+      <w:r>
+        <w:t>LECUN</w:t>
+      </w:r>
+      <w:r>
+        <w:t>;</w:t>
+      </w:r>
+      <w:r>
+        <w:t xml:space="preserve"> BOTTOU</w:t>
+      </w:r>
+      <w:r>
+        <w:t>;</w:t>
+      </w:r>
+      <w:r>
+        <w:t xml:space="preserve"> BENGIO</w:t>
+      </w:r>
+      <w:r>
+        <w:t xml:space="preserve">, 1998) que sintetizou a possibilidade de classificar padrões multidimensionais, neste caso específico, de caracterizar caracteres manuscritos com pouco pré-processamento. Além de utilizar das já descritas camadas totalmente conectadas e funções de ativação sigmoide, introduziu dois </w:t>
+      </w:r>
+      <w:r>
+        <w:t>e</w:t>
+      </w:r>
+      <w:r>
+        <w:t>lementos</w:t>
+      </w:r>
+      <w:r>
+        <w:t xml:space="preserve"> que serão descritos em seguida</w:t>
+      </w:r>
+      <w:r>
+        <w:t>: a</w:t>
+      </w:r>
+      <w:r>
+        <w:t>s</w:t>
+      </w:r>
+      <w:r>
+        <w:t xml:space="preserve"> camada</w:t>
+      </w:r>
+      <w:r>
+        <w:t>s</w:t>
+      </w:r>
+      <w:r>
+        <w:t xml:space="preserve"> convolucional e de </w:t>
+      </w:r>
+      <w:proofErr w:type="spellStart"/>
+      <w:r>
+        <w:t>pooling</w:t>
+      </w:r>
+      <w:proofErr w:type="spellEnd"/>
+      <w:r>
+        <w:t xml:space="preserve">. </w:t>
+      </w:r>
+    </w:p>
+    <w:p>
+      <w:pPr>
+        <w:pStyle w:val="1CorpodeTexto"/>
+      </w:pPr>
+      <w:r>
+        <w:lastRenderedPageBreak/>
+        <w:t>CAMADAS CONVOLUCIONAIS</w:t>
+      </w:r>
+    </w:p>
+    <w:p>
+      <w:pPr>
+        <w:pStyle w:val="1CorpodeTexto"/>
+      </w:pPr>
+      <w:r>
+        <w:t>As camadas convolucionais são as que diferem esse tipo de rede neural de outras que agem sobre imagens, nelas os neurônios na primeira camada não estão interligados a cada pixel na imagem de entrada, mas somente aos pixels do seu campo receptivo</w:t>
+      </w:r>
+      <w:r>
+        <w:t xml:space="preserve"> </w:t>
+      </w:r>
+      <w:r>
+        <w:t>(GÉRON, 2021)</w:t>
+      </w:r>
+      <w:r>
+        <w:t xml:space="preserve">, ou seja, de somente uma área presente na imagem. </w:t>
+      </w:r>
+      <w:r>
+        <w:t>Já os neurônios da segunda camada</w:t>
+      </w:r>
+      <w:r>
+        <w:t xml:space="preserve"> </w:t>
+      </w:r>
+      <w:r>
+        <w:t>estão conectados somente a uma parte da camada anterior (Conforme observável na figura 1).</w:t>
+      </w:r>
+    </w:p>
+    <w:p>
+      <w:pPr>
+        <w:pStyle w:val="1CorpodeTexto"/>
+      </w:pPr>
+      <w:r>
+        <w:t>Essa arquitetura permite que pequenas características sejam observadas nas camadas mais baixas e que essas sejam observadas de um nível maior de abstração nas camadas superiores, proporcionando o mapeamento das características presentes nas imagens e conseguindo identificar padrões com base nas suas observações.</w:t>
+      </w:r>
+    </w:p>
+    <w:p>
+      <w:pPr>
+        <w:pStyle w:val="1CorpodeTexto"/>
+      </w:pPr>
+      <w:r>
         <w:tab/>
-        <w:t xml:space="preserve">APLICAÇÕES </w:t>
-      </w:r>
+      </w:r>
+    </w:p>
+    <w:p>
+      <w:pPr>
+        <w:pStyle w:val="1CorpodeTexto"/>
+      </w:pPr>
+      <w:r>
+        <w:drawing>
+          <wp:inline distT="0" distB="0" distL="0" distR="0" wp14:anchorId="1D1A1646" wp14:editId="1E37B4C0">
+            <wp:extent cx="5400040" cy="2576195"/>
+            <wp:effectExtent l="0" t="0" r="0" b="0"/>
+            <wp:docPr id="272905428" name="Imagem 1" descr="Diagrama&#10;&#10;Descrição gerada automaticamente com confiança média"/>
+            <wp:cNvGraphicFramePr>
+              <a:graphicFrameLocks xmlns:a="http://schemas.openxmlformats.org/drawingml/2006/main" noChangeAspect="1"/>
+            </wp:cNvGraphicFramePr>
+            <a:graphic xmlns:a="http://schemas.openxmlformats.org/drawingml/2006/main">
+              <a:graphicData uri="http://schemas.openxmlformats.org/drawingml/2006/picture">
+                <pic:pic xmlns:pic="http://schemas.openxmlformats.org/drawingml/2006/picture">
+                  <pic:nvPicPr>
+                    <pic:cNvPr id="272905428" name="Imagem 1" descr="Diagrama&#10;&#10;Descrição gerada automaticamente com confiança média"/>
+                    <pic:cNvPicPr/>
+                  </pic:nvPicPr>
+                  <pic:blipFill>
+                    <a:blip r:embed="rId18"/>
+                    <a:stretch>
+                      <a:fillRect/>
+                    </a:stretch>
+                  </pic:blipFill>
+                  <pic:spPr>
+                    <a:xfrm>
+                      <a:off x="0" y="0"/>
+                      <a:ext cx="5400040" cy="2576195"/>
+                    </a:xfrm>
+                    <a:prstGeom prst="rect">
+                      <a:avLst/>
+                    </a:prstGeom>
+                  </pic:spPr>
+                </pic:pic>
+              </a:graphicData>
+            </a:graphic>
+          </wp:inline>
+        </w:drawing>
+      </w:r>
+    </w:p>
+    <w:p>
+      <w:pPr>
+        <w:pStyle w:val="1CorpodeTexto"/>
+      </w:pPr>
+    </w:p>
+    <w:p>
+      <w:pPr>
+        <w:pStyle w:val="1CorpodeTexto"/>
+      </w:pPr>
+    </w:p>
+    <w:p>
+      <w:pPr>
+        <w:pStyle w:val="1CorpodeTexto"/>
+      </w:pPr>
+      <w:r>
+        <w:t>Além disso, neurônios responsáveis por reagir a características específicas como a detecção de linhas horizontais também foram mapeados.</w:t>
+      </w:r>
+    </w:p>
+    <w:p>
+      <w:pPr>
+        <w:pStyle w:val="1CorpodeTexto"/>
+      </w:pPr>
+      <w:r>
+        <w:t xml:space="preserve"> foram observados outros dois pontos correlacionados ao funcionamento de uma CNN, foram mapeados neurônios que reagiam apenas à característica de linhas horizontais, e outros para linhas não horizontais. Comprovando que existem  </w:t>
+      </w:r>
+    </w:p>
+    <w:p>
+      <w:pPr>
+        <w:pStyle w:val="1CorpodeTexto"/>
+      </w:pPr>
+      <w:r>
+        <w:lastRenderedPageBreak/>
+        <w:t>pequenos campos receptivos locais dos neurônios desta parte do cérebro tinham como função, a reação apenas a pontos isolados e localizados do campo visual.</w:t>
+      </w:r>
+    </w:p>
+    <w:p>
+      <w:pPr>
+        <w:pStyle w:val="1CorpodeTexto"/>
+      </w:pPr>
+      <w:r>
+        <w:t xml:space="preserve">As </w:t>
+      </w:r>
+    </w:p>
+    <w:p>
+      <w:pPr>
+        <w:pStyle w:val="1CorpodeTexto"/>
+      </w:pPr>
+      <w:r>
+        <w:t xml:space="preserve"> a partir de </w:t>
+      </w:r>
+      <w:proofErr w:type="spellStart"/>
+      <w:r>
+        <w:t>observaçõessemicondutores</w:t>
+      </w:r>
+      <w:proofErr w:type="spellEnd"/>
+      <w:r>
+        <w:t xml:space="preserve"> baseados em blocos lógicos configuráveis que permitem a programação de suas conexões internas (Referência Esteban). Apesar de ser um componente completamente manufaturado, permitem a implementação de designs programáveis através de seus blocos lógicos, as </w:t>
+      </w:r>
+      <w:proofErr w:type="spellStart"/>
+      <w:r>
+        <w:t>Lookup</w:t>
+      </w:r>
+      <w:proofErr w:type="spellEnd"/>
+      <w:r>
+        <w:t xml:space="preserve"> </w:t>
+      </w:r>
+      <w:proofErr w:type="spellStart"/>
+      <w:r>
+        <w:t>table</w:t>
+      </w:r>
+      <w:proofErr w:type="spellEnd"/>
+      <w:r>
+        <w:t>, e seus blocos de entrada e saída.</w:t>
+      </w:r>
+    </w:p>
+    <w:p>
+      <w:pPr>
+        <w:pStyle w:val="1CorpodeTexto"/>
+        <w:ind w:firstLine="0"/>
+      </w:pPr>
+      <w:r>
+        <w:tab/>
+      </w:r>
+    </w:p>
+    <w:p>
+      <w:pPr>
+        <w:pStyle w:val="1CorpodeTexto"/>
+        <w:ind w:firstLine="0"/>
+      </w:pPr>
+    </w:p>
+    <w:p>
+      <w:pPr>
+        <w:pStyle w:val="1CorpodeTexto"/>
+        <w:ind w:firstLine="0"/>
+      </w:pPr>
+      <w:r>
+        <w:t>APLICAÇÕES</w:t>
+      </w:r>
+    </w:p>
+    <w:p>
+      <w:pPr>
+        <w:pStyle w:val="1CorpodeTexto"/>
+      </w:pPr>
+      <w:r>
+        <w:t>FPGA</w:t>
+      </w:r>
+    </w:p>
+    <w:p>
+      <w:pPr>
+        <w:pStyle w:val="1CorpodeTexto"/>
+      </w:pPr>
+      <w:r>
+        <w:t>Os Field-</w:t>
+      </w:r>
+      <w:proofErr w:type="spellStart"/>
+      <w:r>
+        <w:t>Programmable</w:t>
+      </w:r>
+      <w:proofErr w:type="spellEnd"/>
+      <w:r>
+        <w:t xml:space="preserve"> </w:t>
+      </w:r>
+      <w:proofErr w:type="spellStart"/>
+      <w:r>
+        <w:t>gate</w:t>
+      </w:r>
+      <w:proofErr w:type="spellEnd"/>
+      <w:r>
+        <w:t xml:space="preserve"> </w:t>
+      </w:r>
+      <w:proofErr w:type="spellStart"/>
+      <w:r>
+        <w:t>arrays</w:t>
+      </w:r>
+      <w:proofErr w:type="spellEnd"/>
+      <w:r>
+        <w:t xml:space="preserve"> (</w:t>
+      </w:r>
+      <w:proofErr w:type="spellStart"/>
+      <w:r>
+        <w:t>FPGAs</w:t>
+      </w:r>
+      <w:proofErr w:type="spellEnd"/>
+      <w:r>
+        <w:t xml:space="preserve">) são dispositivos semicondutores baseados em blocos lógicos configuráveis que permitem a programação de suas conexões internas (Referência Esteban). Apesar de ser um componente completamente manufaturado, permitem a implementação de designs programáveis através de seus blocos lógicos, as </w:t>
+      </w:r>
+      <w:proofErr w:type="spellStart"/>
+      <w:r>
+        <w:t>Lookup</w:t>
+      </w:r>
+      <w:proofErr w:type="spellEnd"/>
+      <w:r>
+        <w:t xml:space="preserve"> </w:t>
+      </w:r>
+      <w:proofErr w:type="spellStart"/>
+      <w:r>
+        <w:t>table</w:t>
+      </w:r>
+      <w:proofErr w:type="spellEnd"/>
+      <w:r>
+        <w:t>, e seus blocos de entrada e saída.</w:t>
+      </w:r>
+    </w:p>
+    <w:p>
+      <w:pPr>
+        <w:pStyle w:val="1CorpodeTexto"/>
+      </w:pPr>
+      <w:r>
+        <w:t xml:space="preserve">Os blocos lógicos de  </w:t>
+      </w:r>
+    </w:p>
+    <w:p>
+      <w:pPr>
+        <w:pStyle w:val="1CorpodeTexto"/>
+      </w:pPr>
+      <w:r>
+        <w:t>Explicar como O FPGA FUNCIONA, de forma sucinta</w:t>
+      </w:r>
+    </w:p>
+    <w:p>
+      <w:pPr>
+        <w:pStyle w:val="1CorpodeTexto"/>
+      </w:pPr>
+      <w:r>
+        <w:t xml:space="preserve">Os blocos de entrada e saída são os responsáveis por serem as interfaces de entrada e saída dos dados do FPGA para dispositivos externos, sua composição básica é de buffers </w:t>
+      </w:r>
+      <w:r>
+        <w:t>I/O</w:t>
+      </w:r>
+      <w:r>
+        <w:t xml:space="preserve"> bidirecionais e registradores dos inputs, outputs, sinal de habilitação de saída e da taxa de transferência bidirecional de dados.</w:t>
+      </w:r>
+    </w:p>
+    <w:p>
+      <w:pPr>
+        <w:pStyle w:val="1CorpodeTexto"/>
+      </w:pPr>
+    </w:p>
+    <w:p>
+      <w:pPr>
+        <w:pStyle w:val="1CorpodeTexto"/>
+      </w:pPr>
+      <w:r>
+        <w:t>VHDL</w:t>
+      </w:r>
+    </w:p>
+    <w:p>
+      <w:pPr>
+        <w:pStyle w:val="1CorpodeTexto"/>
+      </w:pPr>
     </w:p>
     <w:p>
       <w:pPr>
@@ -8690,6 +9080,95 @@
           <w:lang w:val="en-US"/>
         </w:rPr>
         <w:t xml:space="preserve"> 2021.</w:t>
+      </w:r>
+    </w:p>
+    <w:p>
+      <w:pPr>
+        <w:rPr>
+          <w:lang w:val="en-US"/>
+        </w:rPr>
+      </w:pPr>
+    </w:p>
+    <w:p>
+      <w:pPr>
+        <w:rPr>
+          <w:lang w:val="en-US"/>
+        </w:rPr>
+      </w:pPr>
+      <w:r>
+        <w:t xml:space="preserve">LECUN Y, BOTTOU L, BENGIO Y, et al. </w:t>
+      </w:r>
+      <w:proofErr w:type="spellStart"/>
+      <w:r>
+        <w:t>Gradient-based</w:t>
+      </w:r>
+      <w:proofErr w:type="spellEnd"/>
+      <w:r>
+        <w:t xml:space="preserve"> </w:t>
+      </w:r>
+      <w:proofErr w:type="spellStart"/>
+      <w:r>
+        <w:t>learnin</w:t>
+      </w:r>
+      <w:proofErr w:type="spellEnd"/>
+      <w:r>
+        <w:t xml:space="preserve"> g </w:t>
+      </w:r>
+      <w:proofErr w:type="spellStart"/>
+      <w:r>
+        <w:t>applied</w:t>
+      </w:r>
+      <w:proofErr w:type="spellEnd"/>
+      <w:r>
+        <w:t xml:space="preserve"> </w:t>
+      </w:r>
+      <w:proofErr w:type="spellStart"/>
+      <w:r>
+        <w:t>to</w:t>
+      </w:r>
+      <w:proofErr w:type="spellEnd"/>
+      <w:r>
+        <w:t xml:space="preserve"> </w:t>
+      </w:r>
+      <w:proofErr w:type="spellStart"/>
+      <w:r>
+        <w:t>document</w:t>
+      </w:r>
+      <w:proofErr w:type="spellEnd"/>
+      <w:r>
+        <w:t xml:space="preserve"> </w:t>
+      </w:r>
+      <w:proofErr w:type="spellStart"/>
+      <w:r>
+        <w:t>recognition</w:t>
+      </w:r>
+      <w:proofErr w:type="spellEnd"/>
+      <w:r>
+        <w:t xml:space="preserve">[J/OL]. </w:t>
+      </w:r>
+      <w:proofErr w:type="spellStart"/>
+      <w:r>
+        <w:t>Proceedings</w:t>
+      </w:r>
+      <w:proofErr w:type="spellEnd"/>
+      <w:r>
+        <w:t xml:space="preserve"> </w:t>
+      </w:r>
+      <w:proofErr w:type="spellStart"/>
+      <w:r>
+        <w:t>of</w:t>
+      </w:r>
+      <w:proofErr w:type="spellEnd"/>
+      <w:r>
+        <w:t xml:space="preserve"> </w:t>
+      </w:r>
+      <w:proofErr w:type="spellStart"/>
+      <w:r>
+        <w:t>the</w:t>
+      </w:r>
+      <w:proofErr w:type="spellEnd"/>
+      <w:r>
+        <w:t xml:space="preserve"> IEEE, 1998: 2278-2324. http://dx.doi.org/10.1109/5.726791. DOI:10.1109/5. 726791.</w:t>
       </w:r>
     </w:p>
     <w:sectPr>
@@ -8703,7 +9182,7 @@
 </file>
 
 <file path=word/comments.xml><?xml version="1.0" encoding="utf-8"?>
-<w:comments xmlns:wpc="http://schemas.microsoft.com/office/word/2010/wordprocessingCanvas" xmlns:cx="http://schemas.microsoft.com/office/drawing/2014/chartex" xmlns:cx1="http://schemas.microsoft.com/office/drawing/2015/9/8/chartex" xmlns:cx2="http://schemas.microsoft.com/office/drawing/2015/10/21/chartex" xmlns:cx3="http://schemas.microsoft.com/office/drawing/2016/5/9/chartex" xmlns:cx4="http://schemas.microsoft.com/office/drawing/2016/5/10/chartex" xmlns:cx5="http://schemas.microsoft.com/office/drawing/2016/5/11/chartex" xmlns:cx6="http://schemas.microsoft.com/office/drawing/2016/5/12/chartex" xmlns:cx7="http://schemas.microsoft.com/office/drawing/2016/5/13/chartex" xmlns:cx8="http://schemas.microsoft.com/office/drawing/2016/5/14/chartex" xmlns:mc="http://schemas.openxmlformats.org/markup-compatibility/2006" xmlns:aink="http://schemas.microsoft.com/office/drawing/2016/ink" xmlns:am3d="http://schemas.microsoft.com/office/drawing/2017/model3d" xmlns:o="urn:schemas-microsoft-com:office:office" xmlns:oel="http://schemas.microsoft.com/office/2019/extlst" xmlns:r="http://schemas.openxmlformats.org/officeDocument/2006/relationships" xmlns:m="http://schemas.openxmlformats.org/officeDocument/2006/math" xmlns:v="urn:schemas-microsoft-com:vml" xmlns:wp14="http://schemas.microsoft.com/office/word/2010/wordprocessingDrawing" xmlns:wp="http://schemas.openxmlformats.org/drawingml/2006/wordprocessingDrawing" xmlns:w10="urn:schemas-microsoft-com:office:word" xmlns:w="http://schemas.openxmlformats.org/wordprocessingml/2006/main" xmlns:w14="http://schemas.microsoft.com/office/word/2010/wordml" xmlns:w15="http://schemas.microsoft.com/office/word/2012/wordml" xmlns:w16cex="http://schemas.microsoft.com/office/word/2018/wordml/cex" xmlns:w16cid="http://schemas.microsoft.com/office/word/2016/wordml/cid" xmlns:w16="http://schemas.microsoft.com/office/word/2018/wordml" xmlns:w16sdtdh="http://schemas.microsoft.com/office/word/2020/wordml/sdtdatahash" xmlns:w16se="http://schemas.microsoft.com/office/word/2015/wordml/symex" xmlns:wpg="http://schemas.microsoft.com/office/word/2010/wordprocessingGroup" xmlns:wpi="http://schemas.microsoft.com/office/word/2010/wordprocessingInk" xmlns:wne="http://schemas.microsoft.com/office/word/2006/wordml" xmlns:wps="http://schemas.microsoft.com/office/word/2010/wordprocessingShape" mc:Ignorable="w14 w15 w16se w16cid w16 w16cex w16sdtdh wp14">
+<w:comments xmlns:wpc="http://schemas.microsoft.com/office/word/2010/wordprocessingCanvas" xmlns:cx="http://schemas.microsoft.com/office/drawing/2014/chartex" xmlns:cx1="http://schemas.microsoft.com/office/drawing/2015/9/8/chartex" xmlns:cx2="http://schemas.microsoft.com/office/drawing/2015/10/21/chartex" xmlns:cx3="http://schemas.microsoft.com/office/drawing/2016/5/9/chartex" xmlns:cx4="http://schemas.microsoft.com/office/drawing/2016/5/10/chartex" xmlns:cx5="http://schemas.microsoft.com/office/drawing/2016/5/11/chartex" xmlns:cx6="http://schemas.microsoft.com/office/drawing/2016/5/12/chartex" xmlns:cx7="http://schemas.microsoft.com/office/drawing/2016/5/13/chartex" xmlns:cx8="http://schemas.microsoft.com/office/drawing/2016/5/14/chartex" xmlns:mc="http://schemas.openxmlformats.org/markup-compatibility/2006" xmlns:aink="http://schemas.microsoft.com/office/drawing/2016/ink" xmlns:am3d="http://schemas.microsoft.com/office/drawing/2017/model3d" xmlns:o="urn:schemas-microsoft-com:office:office" xmlns:oel="http://schemas.microsoft.com/office/2019/extlst" xmlns:r="http://schemas.openxmlformats.org/officeDocument/2006/relationships" xmlns:m="http://schemas.openxmlformats.org/officeDocument/2006/math" xmlns:v="urn:schemas-microsoft-com:vml" xmlns:wp14="http://schemas.microsoft.com/office/word/2010/wordprocessingDrawing" xmlns:wp="http://schemas.openxmlformats.org/drawingml/2006/wordprocessingDrawing" xmlns:w10="urn:schemas-microsoft-com:office:word" xmlns:w="http://schemas.openxmlformats.org/wordprocessingml/2006/main" xmlns:w14="http://schemas.microsoft.com/office/word/2010/wordml" xmlns:w15="http://schemas.microsoft.com/office/word/2012/wordml" xmlns:w16cex="http://schemas.microsoft.com/office/word/2018/wordml/cex" xmlns:w16cid="http://schemas.microsoft.com/office/word/2016/wordml/cid" xmlns:w16="http://schemas.microsoft.com/office/word/2018/wordml" xmlns:w16du="http://schemas.microsoft.com/office/word/2023/wordml/word16du" xmlns:w16sdtdh="http://schemas.microsoft.com/office/word/2020/wordml/sdtdatahash" xmlns:w16se="http://schemas.microsoft.com/office/word/2015/wordml/symex" xmlns:wpg="http://schemas.microsoft.com/office/word/2010/wordprocessingGroup" xmlns:wpi="http://schemas.microsoft.com/office/word/2010/wordprocessingInk" xmlns:wne="http://schemas.microsoft.com/office/word/2006/wordml" xmlns:wps="http://schemas.microsoft.com/office/word/2010/wordprocessingShape" mc:Ignorable="w14 w15 w16se w16cid w16 w16cex w16sdtdh w16du wp14">
   <w:comment w:id="0" w:author="Felipe Viel" w:date="2023-11-28T10:35:00Z" w:initials="FV">
     <w:p>
       <w:pPr>
@@ -8773,14 +9252,14 @@
 </file>
 
 <file path=word/commentsExtended.xml><?xml version="1.0" encoding="utf-8"?>
-<w15:commentsEx xmlns:wpc="http://schemas.microsoft.com/office/word/2010/wordprocessingCanvas" xmlns:cx="http://schemas.microsoft.com/office/drawing/2014/chartex" xmlns:cx1="http://schemas.microsoft.com/office/drawing/2015/9/8/chartex" xmlns:cx2="http://schemas.microsoft.com/office/drawing/2015/10/21/chartex" xmlns:cx3="http://schemas.microsoft.com/office/drawing/2016/5/9/chartex" xmlns:cx4="http://schemas.microsoft.com/office/drawing/2016/5/10/chartex" xmlns:cx5="http://schemas.microsoft.com/office/drawing/2016/5/11/chartex" xmlns:cx6="http://schemas.microsoft.com/office/drawing/2016/5/12/chartex" xmlns:cx7="http://schemas.microsoft.com/office/drawing/2016/5/13/chartex" xmlns:cx8="http://schemas.microsoft.com/office/drawing/2016/5/14/chartex" xmlns:mc="http://schemas.openxmlformats.org/markup-compatibility/2006" xmlns:aink="http://schemas.microsoft.com/office/drawing/2016/ink" xmlns:am3d="http://schemas.microsoft.com/office/drawing/2017/model3d" xmlns:o="urn:schemas-microsoft-com:office:office" xmlns:oel="http://schemas.microsoft.com/office/2019/extlst" xmlns:r="http://schemas.openxmlformats.org/officeDocument/2006/relationships" xmlns:m="http://schemas.openxmlformats.org/officeDocument/2006/math" xmlns:v="urn:schemas-microsoft-com:vml" xmlns:wp14="http://schemas.microsoft.com/office/word/2010/wordprocessingDrawing" xmlns:wp="http://schemas.openxmlformats.org/drawingml/2006/wordprocessingDrawing" xmlns:w10="urn:schemas-microsoft-com:office:word" xmlns:w="http://schemas.openxmlformats.org/wordprocessingml/2006/main" xmlns:w14="http://schemas.microsoft.com/office/word/2010/wordml" xmlns:w15="http://schemas.microsoft.com/office/word/2012/wordml" xmlns:w16cex="http://schemas.microsoft.com/office/word/2018/wordml/cex" xmlns:w16cid="http://schemas.microsoft.com/office/word/2016/wordml/cid" xmlns:w16="http://schemas.microsoft.com/office/word/2018/wordml" xmlns:w16sdtdh="http://schemas.microsoft.com/office/word/2020/wordml/sdtdatahash" xmlns:w16se="http://schemas.microsoft.com/office/word/2015/wordml/symex" xmlns:wpg="http://schemas.microsoft.com/office/word/2010/wordprocessingGroup" xmlns:wpi="http://schemas.microsoft.com/office/word/2010/wordprocessingInk" xmlns:wne="http://schemas.microsoft.com/office/word/2006/wordml" xmlns:wps="http://schemas.microsoft.com/office/word/2010/wordprocessingShape" mc:Ignorable="w14 w15 w16se w16cid w16 w16cex w16sdtdh wp14">
+<w15:commentsEx xmlns:wpc="http://schemas.microsoft.com/office/word/2010/wordprocessingCanvas" xmlns:cx="http://schemas.microsoft.com/office/drawing/2014/chartex" xmlns:cx1="http://schemas.microsoft.com/office/drawing/2015/9/8/chartex" xmlns:cx2="http://schemas.microsoft.com/office/drawing/2015/10/21/chartex" xmlns:cx3="http://schemas.microsoft.com/office/drawing/2016/5/9/chartex" xmlns:cx4="http://schemas.microsoft.com/office/drawing/2016/5/10/chartex" xmlns:cx5="http://schemas.microsoft.com/office/drawing/2016/5/11/chartex" xmlns:cx6="http://schemas.microsoft.com/office/drawing/2016/5/12/chartex" xmlns:cx7="http://schemas.microsoft.com/office/drawing/2016/5/13/chartex" xmlns:cx8="http://schemas.microsoft.com/office/drawing/2016/5/14/chartex" xmlns:mc="http://schemas.openxmlformats.org/markup-compatibility/2006" xmlns:aink="http://schemas.microsoft.com/office/drawing/2016/ink" xmlns:am3d="http://schemas.microsoft.com/office/drawing/2017/model3d" xmlns:o="urn:schemas-microsoft-com:office:office" xmlns:oel="http://schemas.microsoft.com/office/2019/extlst" xmlns:r="http://schemas.openxmlformats.org/officeDocument/2006/relationships" xmlns:m="http://schemas.openxmlformats.org/officeDocument/2006/math" xmlns:v="urn:schemas-microsoft-com:vml" xmlns:wp14="http://schemas.microsoft.com/office/word/2010/wordprocessingDrawing" xmlns:wp="http://schemas.openxmlformats.org/drawingml/2006/wordprocessingDrawing" xmlns:w10="urn:schemas-microsoft-com:office:word" xmlns:w="http://schemas.openxmlformats.org/wordprocessingml/2006/main" xmlns:w14="http://schemas.microsoft.com/office/word/2010/wordml" xmlns:w15="http://schemas.microsoft.com/office/word/2012/wordml" xmlns:w16cex="http://schemas.microsoft.com/office/word/2018/wordml/cex" xmlns:w16cid="http://schemas.microsoft.com/office/word/2016/wordml/cid" xmlns:w16="http://schemas.microsoft.com/office/word/2018/wordml" xmlns:w16du="http://schemas.microsoft.com/office/word/2023/wordml/word16du" xmlns:w16sdtdh="http://schemas.microsoft.com/office/word/2020/wordml/sdtdatahash" xmlns:w16se="http://schemas.microsoft.com/office/word/2015/wordml/symex" xmlns:wpg="http://schemas.microsoft.com/office/word/2010/wordprocessingGroup" xmlns:wpi="http://schemas.microsoft.com/office/word/2010/wordprocessingInk" xmlns:wne="http://schemas.microsoft.com/office/word/2006/wordml" xmlns:wps="http://schemas.microsoft.com/office/word/2010/wordprocessingShape" mc:Ignorable="w14 w15 w16se w16cid w16 w16cex w16sdtdh w16du wp14">
   <w15:commentEx w15:paraId="43D49878" w15:done="0"/>
   <w15:commentEx w15:paraId="1D97FC59" w15:paraIdParent="43D49878" w15:done="0"/>
 </w15:commentsEx>
 </file>
 
 <file path=word/commentsExtensible.xml><?xml version="1.0" encoding="utf-8"?>
-<w16cex:commentsExtensible xmlns:wpc="http://schemas.microsoft.com/office/word/2010/wordprocessingCanvas" xmlns:cx="http://schemas.microsoft.com/office/drawing/2014/chartex" xmlns:cx1="http://schemas.microsoft.com/office/drawing/2015/9/8/chartex" xmlns:cx2="http://schemas.microsoft.com/office/drawing/2015/10/21/chartex" xmlns:cx3="http://schemas.microsoft.com/office/drawing/2016/5/9/chartex" xmlns:cx4="http://schemas.microsoft.com/office/drawing/2016/5/10/chartex" xmlns:cx5="http://schemas.microsoft.com/office/drawing/2016/5/11/chartex" xmlns:cx6="http://schemas.microsoft.com/office/drawing/2016/5/12/chartex" xmlns:cx7="http://schemas.microsoft.com/office/drawing/2016/5/13/chartex" xmlns:cx8="http://schemas.microsoft.com/office/drawing/2016/5/14/chartex" xmlns:cr="http://schemas.microsoft.com/office/comments/2020/reactions" xmlns:mc="http://schemas.openxmlformats.org/markup-compatibility/2006" xmlns:aink="http://schemas.microsoft.com/office/drawing/2016/ink" xmlns:am3d="http://schemas.microsoft.com/office/drawing/2017/model3d" xmlns:o="urn:schemas-microsoft-com:office:office" xmlns:oel="http://schemas.microsoft.com/office/2019/extlst" xmlns:r="http://schemas.openxmlformats.org/officeDocument/2006/relationships" xmlns:m="http://schemas.openxmlformats.org/officeDocument/2006/math" xmlns:v="urn:schemas-microsoft-com:vml" xmlns:wp14="http://schemas.microsoft.com/office/word/2010/wordprocessingDrawing" xmlns:wp="http://schemas.openxmlformats.org/drawingml/2006/wordprocessingDrawing" xmlns:w10="urn:schemas-microsoft-com:office:word" xmlns:w="http://schemas.openxmlformats.org/wordprocessingml/2006/main" xmlns:w14="http://schemas.microsoft.com/office/word/2010/wordml" xmlns:w15="http://schemas.microsoft.com/office/word/2012/wordml" xmlns:w16cex="http://schemas.microsoft.com/office/word/2018/wordml/cex" xmlns:w16cid="http://schemas.microsoft.com/office/word/2016/wordml/cid" xmlns:w16="http://schemas.microsoft.com/office/word/2018/wordml" xmlns:w16sdtdh="http://schemas.microsoft.com/office/word/2020/wordml/sdtdatahash" xmlns:w16se="http://schemas.microsoft.com/office/word/2015/wordml/symex" xmlns:wpg="http://schemas.microsoft.com/office/word/2010/wordprocessingGroup" xmlns:wpi="http://schemas.microsoft.com/office/word/2010/wordprocessingInk" xmlns:wne="http://schemas.microsoft.com/office/word/2006/wordml" xmlns:wps="http://schemas.microsoft.com/office/word/2010/wordprocessingShape" mc:Ignorable="w14 w15 w16se w16cid w16 w16cex w16sdtdh cr wp14">
+<w16cex:commentsExtensible xmlns:wpc="http://schemas.microsoft.com/office/word/2010/wordprocessingCanvas" xmlns:cx="http://schemas.microsoft.com/office/drawing/2014/chartex" xmlns:cx1="http://schemas.microsoft.com/office/drawing/2015/9/8/chartex" xmlns:cx2="http://schemas.microsoft.com/office/drawing/2015/10/21/chartex" xmlns:cx3="http://schemas.microsoft.com/office/drawing/2016/5/9/chartex" xmlns:cx4="http://schemas.microsoft.com/office/drawing/2016/5/10/chartex" xmlns:cx5="http://schemas.microsoft.com/office/drawing/2016/5/11/chartex" xmlns:cx6="http://schemas.microsoft.com/office/drawing/2016/5/12/chartex" xmlns:cx7="http://schemas.microsoft.com/office/drawing/2016/5/13/chartex" xmlns:cx8="http://schemas.microsoft.com/office/drawing/2016/5/14/chartex" xmlns:cr="http://schemas.microsoft.com/office/comments/2020/reactions" xmlns:mc="http://schemas.openxmlformats.org/markup-compatibility/2006" xmlns:aink="http://schemas.microsoft.com/office/drawing/2016/ink" xmlns:am3d="http://schemas.microsoft.com/office/drawing/2017/model3d" xmlns:o="urn:schemas-microsoft-com:office:office" xmlns:oel="http://schemas.microsoft.com/office/2019/extlst" xmlns:r="http://schemas.openxmlformats.org/officeDocument/2006/relationships" xmlns:m="http://schemas.openxmlformats.org/officeDocument/2006/math" xmlns:v="urn:schemas-microsoft-com:vml" xmlns:wp14="http://schemas.microsoft.com/office/word/2010/wordprocessingDrawing" xmlns:wp="http://schemas.openxmlformats.org/drawingml/2006/wordprocessingDrawing" xmlns:w10="urn:schemas-microsoft-com:office:word" xmlns:w="http://schemas.openxmlformats.org/wordprocessingml/2006/main" xmlns:w14="http://schemas.microsoft.com/office/word/2010/wordml" xmlns:w15="http://schemas.microsoft.com/office/word/2012/wordml" xmlns:w16cex="http://schemas.microsoft.com/office/word/2018/wordml/cex" xmlns:w16cid="http://schemas.microsoft.com/office/word/2016/wordml/cid" xmlns:w16="http://schemas.microsoft.com/office/word/2018/wordml" xmlns:w16du="http://schemas.microsoft.com/office/word/2023/wordml/word16du" xmlns:w16sdtdh="http://schemas.microsoft.com/office/word/2020/wordml/sdtdatahash" xmlns:w16se="http://schemas.microsoft.com/office/word/2015/wordml/symex" xmlns:wpg="http://schemas.microsoft.com/office/word/2010/wordprocessingGroup" xmlns:wpi="http://schemas.microsoft.com/office/word/2010/wordprocessingInk" xmlns:wne="http://schemas.microsoft.com/office/word/2006/wordml" xmlns:wps="http://schemas.microsoft.com/office/word/2010/wordprocessingShape" mc:Ignorable="w14 w15 w16se w16cid w16 w16cex w16sdtdh cr w16du wp14">
   <w16cex:commentExtensible w16cex:durableId="6253B62C" w16cex:dateUtc="2023-11-28T13:35:00Z">
     <w16cex:extLst>
       <w16:ext w16:uri="{CE6994B0-6A32-4C9F-8C6B-6E91EDA988CE}">
@@ -8799,14 +9278,14 @@
 </file>
 
 <file path=word/commentsIds.xml><?xml version="1.0" encoding="utf-8"?>
-<w16cid:commentsIds xmlns:wpc="http://schemas.microsoft.com/office/word/2010/wordprocessingCanvas" xmlns:cx="http://schemas.microsoft.com/office/drawing/2014/chartex" xmlns:cx1="http://schemas.microsoft.com/office/drawing/2015/9/8/chartex" xmlns:cx2="http://schemas.microsoft.com/office/drawing/2015/10/21/chartex" xmlns:cx3="http://schemas.microsoft.com/office/drawing/2016/5/9/chartex" xmlns:cx4="http://schemas.microsoft.com/office/drawing/2016/5/10/chartex" xmlns:cx5="http://schemas.microsoft.com/office/drawing/2016/5/11/chartex" xmlns:cx6="http://schemas.microsoft.com/office/drawing/2016/5/12/chartex" xmlns:cx7="http://schemas.microsoft.com/office/drawing/2016/5/13/chartex" xmlns:cx8="http://schemas.microsoft.com/office/drawing/2016/5/14/chartex" xmlns:mc="http://schemas.openxmlformats.org/markup-compatibility/2006" xmlns:aink="http://schemas.microsoft.com/office/drawing/2016/ink" xmlns:am3d="http://schemas.microsoft.com/office/drawing/2017/model3d" xmlns:o="urn:schemas-microsoft-com:office:office" xmlns:oel="http://schemas.microsoft.com/office/2019/extlst" xmlns:r="http://schemas.openxmlformats.org/officeDocument/2006/relationships" xmlns:m="http://schemas.openxmlformats.org/officeDocument/2006/math" xmlns:v="urn:schemas-microsoft-com:vml" xmlns:wp14="http://schemas.microsoft.com/office/word/2010/wordprocessingDrawing" xmlns:wp="http://schemas.openxmlformats.org/drawingml/2006/wordprocessingDrawing" xmlns:w10="urn:schemas-microsoft-com:office:word" xmlns:w="http://schemas.openxmlformats.org/wordprocessingml/2006/main" xmlns:w14="http://schemas.microsoft.com/office/word/2010/wordml" xmlns:w15="http://schemas.microsoft.com/office/word/2012/wordml" xmlns:w16cex="http://schemas.microsoft.com/office/word/2018/wordml/cex" xmlns:w16cid="http://schemas.microsoft.com/office/word/2016/wordml/cid" xmlns:w16="http://schemas.microsoft.com/office/word/2018/wordml" xmlns:w16sdtdh="http://schemas.microsoft.com/office/word/2020/wordml/sdtdatahash" xmlns:w16se="http://schemas.microsoft.com/office/word/2015/wordml/symex" xmlns:wpg="http://schemas.microsoft.com/office/word/2010/wordprocessingGroup" xmlns:wpi="http://schemas.microsoft.com/office/word/2010/wordprocessingInk" xmlns:wne="http://schemas.microsoft.com/office/word/2006/wordml" xmlns:wps="http://schemas.microsoft.com/office/word/2010/wordprocessingShape" mc:Ignorable="w14 w15 w16se w16cid w16 w16cex w16sdtdh wp14">
+<w16cid:commentsIds xmlns:wpc="http://schemas.microsoft.com/office/word/2010/wordprocessingCanvas" xmlns:cx="http://schemas.microsoft.com/office/drawing/2014/chartex" xmlns:cx1="http://schemas.microsoft.com/office/drawing/2015/9/8/chartex" xmlns:cx2="http://schemas.microsoft.com/office/drawing/2015/10/21/chartex" xmlns:cx3="http://schemas.microsoft.com/office/drawing/2016/5/9/chartex" xmlns:cx4="http://schemas.microsoft.com/office/drawing/2016/5/10/chartex" xmlns:cx5="http://schemas.microsoft.com/office/drawing/2016/5/11/chartex" xmlns:cx6="http://schemas.microsoft.com/office/drawing/2016/5/12/chartex" xmlns:cx7="http://schemas.microsoft.com/office/drawing/2016/5/13/chartex" xmlns:cx8="http://schemas.microsoft.com/office/drawing/2016/5/14/chartex" xmlns:mc="http://schemas.openxmlformats.org/markup-compatibility/2006" xmlns:aink="http://schemas.microsoft.com/office/drawing/2016/ink" xmlns:am3d="http://schemas.microsoft.com/office/drawing/2017/model3d" xmlns:o="urn:schemas-microsoft-com:office:office" xmlns:oel="http://schemas.microsoft.com/office/2019/extlst" xmlns:r="http://schemas.openxmlformats.org/officeDocument/2006/relationships" xmlns:m="http://schemas.openxmlformats.org/officeDocument/2006/math" xmlns:v="urn:schemas-microsoft-com:vml" xmlns:wp14="http://schemas.microsoft.com/office/word/2010/wordprocessingDrawing" xmlns:wp="http://schemas.openxmlformats.org/drawingml/2006/wordprocessingDrawing" xmlns:w10="urn:schemas-microsoft-com:office:word" xmlns:w="http://schemas.openxmlformats.org/wordprocessingml/2006/main" xmlns:w14="http://schemas.microsoft.com/office/word/2010/wordml" xmlns:w15="http://schemas.microsoft.com/office/word/2012/wordml" xmlns:w16cex="http://schemas.microsoft.com/office/word/2018/wordml/cex" xmlns:w16cid="http://schemas.microsoft.com/office/word/2016/wordml/cid" xmlns:w16="http://schemas.microsoft.com/office/word/2018/wordml" xmlns:w16du="http://schemas.microsoft.com/office/word/2023/wordml/word16du" xmlns:w16sdtdh="http://schemas.microsoft.com/office/word/2020/wordml/sdtdatahash" xmlns:w16se="http://schemas.microsoft.com/office/word/2015/wordml/symex" xmlns:wpg="http://schemas.microsoft.com/office/word/2010/wordprocessingGroup" xmlns:wpi="http://schemas.microsoft.com/office/word/2010/wordprocessingInk" xmlns:wne="http://schemas.microsoft.com/office/word/2006/wordml" xmlns:wps="http://schemas.microsoft.com/office/word/2010/wordprocessingShape" mc:Ignorable="w14 w15 w16se w16cid w16 w16cex w16sdtdh w16du wp14">
   <w16cid:commentId w16cid:paraId="43D49878" w16cid:durableId="6253B62C"/>
   <w16cid:commentId w16cid:paraId="1D97FC59" w16cid:durableId="32A4497C"/>
 </w16cid:commentsIds>
 </file>
 
 <file path=word/endnotes.xml><?xml version="1.0" encoding="utf-8"?>
-<w:endnotes xmlns:wpc="http://schemas.microsoft.com/office/word/2010/wordprocessingCanvas" xmlns:cx="http://schemas.microsoft.com/office/drawing/2014/chartex" xmlns:cx1="http://schemas.microsoft.com/office/drawing/2015/9/8/chartex" xmlns:cx2="http://schemas.microsoft.com/office/drawing/2015/10/21/chartex" xmlns:cx3="http://schemas.microsoft.com/office/drawing/2016/5/9/chartex" xmlns:cx4="http://schemas.microsoft.com/office/drawing/2016/5/10/chartex" xmlns:cx5="http://schemas.microsoft.com/office/drawing/2016/5/11/chartex" xmlns:cx6="http://schemas.microsoft.com/office/drawing/2016/5/12/chartex" xmlns:cx7="http://schemas.microsoft.com/office/drawing/2016/5/13/chartex" xmlns:cx8="http://schemas.microsoft.com/office/drawing/2016/5/14/chartex" xmlns:mc="http://schemas.openxmlformats.org/markup-compatibility/2006" xmlns:aink="http://schemas.microsoft.com/office/drawing/2016/ink" xmlns:am3d="http://schemas.microsoft.com/office/drawing/2017/model3d" xmlns:o="urn:schemas-microsoft-com:office:office" xmlns:oel="http://schemas.microsoft.com/office/2019/extlst" xmlns:r="http://schemas.openxmlformats.org/officeDocument/2006/relationships" xmlns:m="http://schemas.openxmlformats.org/officeDocument/2006/math" xmlns:v="urn:schemas-microsoft-com:vml" xmlns:wp14="http://schemas.microsoft.com/office/word/2010/wordprocessingDrawing" xmlns:wp="http://schemas.openxmlformats.org/drawingml/2006/wordprocessingDrawing" xmlns:w10="urn:schemas-microsoft-com:office:word" xmlns:w="http://schemas.openxmlformats.org/wordprocessingml/2006/main" xmlns:w14="http://schemas.microsoft.com/office/word/2010/wordml" xmlns:w15="http://schemas.microsoft.com/office/word/2012/wordml" xmlns:w16cex="http://schemas.microsoft.com/office/word/2018/wordml/cex" xmlns:w16cid="http://schemas.microsoft.com/office/word/2016/wordml/cid" xmlns:w16="http://schemas.microsoft.com/office/word/2018/wordml" xmlns:w16sdtdh="http://schemas.microsoft.com/office/word/2020/wordml/sdtdatahash" xmlns:w16se="http://schemas.microsoft.com/office/word/2015/wordml/symex" xmlns:wpg="http://schemas.microsoft.com/office/word/2010/wordprocessingGroup" xmlns:wpi="http://schemas.microsoft.com/office/word/2010/wordprocessingInk" xmlns:wne="http://schemas.microsoft.com/office/word/2006/wordml" xmlns:wps="http://schemas.microsoft.com/office/word/2010/wordprocessingShape" mc:Ignorable="w14 w15 w16se w16cid w16 w16cex w16sdtdh wp14">
+<w:endnotes xmlns:wpc="http://schemas.microsoft.com/office/word/2010/wordprocessingCanvas" xmlns:cx="http://schemas.microsoft.com/office/drawing/2014/chartex" xmlns:cx1="http://schemas.microsoft.com/office/drawing/2015/9/8/chartex" xmlns:cx2="http://schemas.microsoft.com/office/drawing/2015/10/21/chartex" xmlns:cx3="http://schemas.microsoft.com/office/drawing/2016/5/9/chartex" xmlns:cx4="http://schemas.microsoft.com/office/drawing/2016/5/10/chartex" xmlns:cx5="http://schemas.microsoft.com/office/drawing/2016/5/11/chartex" xmlns:cx6="http://schemas.microsoft.com/office/drawing/2016/5/12/chartex" xmlns:cx7="http://schemas.microsoft.com/office/drawing/2016/5/13/chartex" xmlns:cx8="http://schemas.microsoft.com/office/drawing/2016/5/14/chartex" xmlns:mc="http://schemas.openxmlformats.org/markup-compatibility/2006" xmlns:aink="http://schemas.microsoft.com/office/drawing/2016/ink" xmlns:am3d="http://schemas.microsoft.com/office/drawing/2017/model3d" xmlns:o="urn:schemas-microsoft-com:office:office" xmlns:oel="http://schemas.microsoft.com/office/2019/extlst" xmlns:r="http://schemas.openxmlformats.org/officeDocument/2006/relationships" xmlns:m="http://schemas.openxmlformats.org/officeDocument/2006/math" xmlns:v="urn:schemas-microsoft-com:vml" xmlns:wp14="http://schemas.microsoft.com/office/word/2010/wordprocessingDrawing" xmlns:wp="http://schemas.openxmlformats.org/drawingml/2006/wordprocessingDrawing" xmlns:w10="urn:schemas-microsoft-com:office:word" xmlns:w="http://schemas.openxmlformats.org/wordprocessingml/2006/main" xmlns:w14="http://schemas.microsoft.com/office/word/2010/wordml" xmlns:w15="http://schemas.microsoft.com/office/word/2012/wordml" xmlns:w16cex="http://schemas.microsoft.com/office/word/2018/wordml/cex" xmlns:w16cid="http://schemas.microsoft.com/office/word/2016/wordml/cid" xmlns:w16="http://schemas.microsoft.com/office/word/2018/wordml" xmlns:w16du="http://schemas.microsoft.com/office/word/2023/wordml/word16du" xmlns:w16sdtdh="http://schemas.microsoft.com/office/word/2020/wordml/sdtdatahash" xmlns:w16se="http://schemas.microsoft.com/office/word/2015/wordml/symex" xmlns:wpg="http://schemas.microsoft.com/office/word/2010/wordprocessingGroup" xmlns:wpi="http://schemas.microsoft.com/office/word/2010/wordprocessingInk" xmlns:wne="http://schemas.microsoft.com/office/word/2006/wordml" xmlns:wps="http://schemas.microsoft.com/office/word/2010/wordprocessingShape" mc:Ignorable="w14 w15 w16se w16cid w16 w16cex w16sdtdh w16du wp14">
   <w:endnote w:type="separator" w:id="-1">
     <w:p>
       <w:r>
@@ -8828,7 +9307,7 @@
 </file>
 
 <file path=word/footnotes.xml><?xml version="1.0" encoding="utf-8"?>
-<w:footnotes xmlns:wpc="http://schemas.microsoft.com/office/word/2010/wordprocessingCanvas" xmlns:cx="http://schemas.microsoft.com/office/drawing/2014/chartex" xmlns:cx1="http://schemas.microsoft.com/office/drawing/2015/9/8/chartex" xmlns:cx2="http://schemas.microsoft.com/office/drawing/2015/10/21/chartex" xmlns:cx3="http://schemas.microsoft.com/office/drawing/2016/5/9/chartex" xmlns:cx4="http://schemas.microsoft.com/office/drawing/2016/5/10/chartex" xmlns:cx5="http://schemas.microsoft.com/office/drawing/2016/5/11/chartex" xmlns:cx6="http://schemas.microsoft.com/office/drawing/2016/5/12/chartex" xmlns:cx7="http://schemas.microsoft.com/office/drawing/2016/5/13/chartex" xmlns:cx8="http://schemas.microsoft.com/office/drawing/2016/5/14/chartex" xmlns:mc="http://schemas.openxmlformats.org/markup-compatibility/2006" xmlns:aink="http://schemas.microsoft.com/office/drawing/2016/ink" xmlns:am3d="http://schemas.microsoft.com/office/drawing/2017/model3d" xmlns:o="urn:schemas-microsoft-com:office:office" xmlns:oel="http://schemas.microsoft.com/office/2019/extlst" xmlns:r="http://schemas.openxmlformats.org/officeDocument/2006/relationships" xmlns:m="http://schemas.openxmlformats.org/officeDocument/2006/math" xmlns:v="urn:schemas-microsoft-com:vml" xmlns:wp14="http://schemas.microsoft.com/office/word/2010/wordprocessingDrawing" xmlns:wp="http://schemas.openxmlformats.org/drawingml/2006/wordprocessingDrawing" xmlns:w10="urn:schemas-microsoft-com:office:word" xmlns:w="http://schemas.openxmlformats.org/wordprocessingml/2006/main" xmlns:w14="http://schemas.microsoft.com/office/word/2010/wordml" xmlns:w15="http://schemas.microsoft.com/office/word/2012/wordml" xmlns:w16cex="http://schemas.microsoft.com/office/word/2018/wordml/cex" xmlns:w16cid="http://schemas.microsoft.com/office/word/2016/wordml/cid" xmlns:w16="http://schemas.microsoft.com/office/word/2018/wordml" xmlns:w16sdtdh="http://schemas.microsoft.com/office/word/2020/wordml/sdtdatahash" xmlns:w16se="http://schemas.microsoft.com/office/word/2015/wordml/symex" xmlns:wpg="http://schemas.microsoft.com/office/word/2010/wordprocessingGroup" xmlns:wpi="http://schemas.microsoft.com/office/word/2010/wordprocessingInk" xmlns:wne="http://schemas.microsoft.com/office/word/2006/wordml" xmlns:wps="http://schemas.microsoft.com/office/word/2010/wordprocessingShape" mc:Ignorable="w14 w15 w16se w16cid w16 w16cex w16sdtdh wp14">
+<w:footnotes xmlns:wpc="http://schemas.microsoft.com/office/word/2010/wordprocessingCanvas" xmlns:cx="http://schemas.microsoft.com/office/drawing/2014/chartex" xmlns:cx1="http://schemas.microsoft.com/office/drawing/2015/9/8/chartex" xmlns:cx2="http://schemas.microsoft.com/office/drawing/2015/10/21/chartex" xmlns:cx3="http://schemas.microsoft.com/office/drawing/2016/5/9/chartex" xmlns:cx4="http://schemas.microsoft.com/office/drawing/2016/5/10/chartex" xmlns:cx5="http://schemas.microsoft.com/office/drawing/2016/5/11/chartex" xmlns:cx6="http://schemas.microsoft.com/office/drawing/2016/5/12/chartex" xmlns:cx7="http://schemas.microsoft.com/office/drawing/2016/5/13/chartex" xmlns:cx8="http://schemas.microsoft.com/office/drawing/2016/5/14/chartex" xmlns:mc="http://schemas.openxmlformats.org/markup-compatibility/2006" xmlns:aink="http://schemas.microsoft.com/office/drawing/2016/ink" xmlns:am3d="http://schemas.microsoft.com/office/drawing/2017/model3d" xmlns:o="urn:schemas-microsoft-com:office:office" xmlns:oel="http://schemas.microsoft.com/office/2019/extlst" xmlns:r="http://schemas.openxmlformats.org/officeDocument/2006/relationships" xmlns:m="http://schemas.openxmlformats.org/officeDocument/2006/math" xmlns:v="urn:schemas-microsoft-com:vml" xmlns:wp14="http://schemas.microsoft.com/office/word/2010/wordprocessingDrawing" xmlns:wp="http://schemas.openxmlformats.org/drawingml/2006/wordprocessingDrawing" xmlns:w10="urn:schemas-microsoft-com:office:word" xmlns:w="http://schemas.openxmlformats.org/wordprocessingml/2006/main" xmlns:w14="http://schemas.microsoft.com/office/word/2010/wordml" xmlns:w15="http://schemas.microsoft.com/office/word/2012/wordml" xmlns:w16cex="http://schemas.microsoft.com/office/word/2018/wordml/cex" xmlns:w16cid="http://schemas.microsoft.com/office/word/2016/wordml/cid" xmlns:w16="http://schemas.microsoft.com/office/word/2018/wordml" xmlns:w16du="http://schemas.microsoft.com/office/word/2023/wordml/word16du" xmlns:w16sdtdh="http://schemas.microsoft.com/office/word/2020/wordml/sdtdatahash" xmlns:w16se="http://schemas.microsoft.com/office/word/2015/wordml/symex" xmlns:wpg="http://schemas.microsoft.com/office/word/2010/wordprocessingGroup" xmlns:wpi="http://schemas.microsoft.com/office/word/2010/wordprocessingInk" xmlns:wne="http://schemas.microsoft.com/office/word/2006/wordml" xmlns:wps="http://schemas.microsoft.com/office/word/2010/wordprocessingShape" mc:Ignorable="w14 w15 w16se w16cid w16 w16cex w16sdtdh w16du wp14">
   <w:footnote w:type="separator" w:id="-1">
     <w:p>
       <w:r>
@@ -8850,7 +9329,7 @@
 </file>
 
 <file path=word/numbering.xml><?xml version="1.0" encoding="utf-8"?>
-<w:numbering xmlns:wpc="http://schemas.microsoft.com/office/word/2010/wordprocessingCanvas" xmlns:cx="http://schemas.microsoft.com/office/drawing/2014/chartex" xmlns:cx1="http://schemas.microsoft.com/office/drawing/2015/9/8/chartex" xmlns:cx2="http://schemas.microsoft.com/office/drawing/2015/10/21/chartex" xmlns:cx3="http://schemas.microsoft.com/office/drawing/2016/5/9/chartex" xmlns:cx4="http://schemas.microsoft.com/office/drawing/2016/5/10/chartex" xmlns:cx5="http://schemas.microsoft.com/office/drawing/2016/5/11/chartex" xmlns:cx6="http://schemas.microsoft.com/office/drawing/2016/5/12/chartex" xmlns:cx7="http://schemas.microsoft.com/office/drawing/2016/5/13/chartex" xmlns:cx8="http://schemas.microsoft.com/office/drawing/2016/5/14/chartex" xmlns:mc="http://schemas.openxmlformats.org/markup-compatibility/2006" xmlns:aink="http://schemas.microsoft.com/office/drawing/2016/ink" xmlns:am3d="http://schemas.microsoft.com/office/drawing/2017/model3d" xmlns:o="urn:schemas-microsoft-com:office:office" xmlns:oel="http://schemas.microsoft.com/office/2019/extlst" xmlns:r="http://schemas.openxmlformats.org/officeDocument/2006/relationships" xmlns:m="http://schemas.openxmlformats.org/officeDocument/2006/math" xmlns:v="urn:schemas-microsoft-com:vml" xmlns:wp14="http://schemas.microsoft.com/office/word/2010/wordprocessingDrawing" xmlns:wp="http://schemas.openxmlformats.org/drawingml/2006/wordprocessingDrawing" xmlns:w10="urn:schemas-microsoft-com:office:word" xmlns:w="http://schemas.openxmlformats.org/wordprocessingml/2006/main" xmlns:w14="http://schemas.microsoft.com/office/word/2010/wordml" xmlns:w15="http://schemas.microsoft.com/office/word/2012/wordml" xmlns:w16cex="http://schemas.microsoft.com/office/word/2018/wordml/cex" xmlns:w16cid="http://schemas.microsoft.com/office/word/2016/wordml/cid" xmlns:w16="http://schemas.microsoft.com/office/word/2018/wordml" xmlns:w16sdtdh="http://schemas.microsoft.com/office/word/2020/wordml/sdtdatahash" xmlns:w16se="http://schemas.microsoft.com/office/word/2015/wordml/symex" xmlns:wpg="http://schemas.microsoft.com/office/word/2010/wordprocessingGroup" xmlns:wpi="http://schemas.microsoft.com/office/word/2010/wordprocessingInk" xmlns:wne="http://schemas.microsoft.com/office/word/2006/wordml" xmlns:wps="http://schemas.microsoft.com/office/word/2010/wordprocessingShape" mc:Ignorable="w14 w15 w16se w16cid w16 w16cex w16sdtdh wp14">
+<w:numbering xmlns:wpc="http://schemas.microsoft.com/office/word/2010/wordprocessingCanvas" xmlns:cx="http://schemas.microsoft.com/office/drawing/2014/chartex" xmlns:cx1="http://schemas.microsoft.com/office/drawing/2015/9/8/chartex" xmlns:cx2="http://schemas.microsoft.com/office/drawing/2015/10/21/chartex" xmlns:cx3="http://schemas.microsoft.com/office/drawing/2016/5/9/chartex" xmlns:cx4="http://schemas.microsoft.com/office/drawing/2016/5/10/chartex" xmlns:cx5="http://schemas.microsoft.com/office/drawing/2016/5/11/chartex" xmlns:cx6="http://schemas.microsoft.com/office/drawing/2016/5/12/chartex" xmlns:cx7="http://schemas.microsoft.com/office/drawing/2016/5/13/chartex" xmlns:cx8="http://schemas.microsoft.com/office/drawing/2016/5/14/chartex" xmlns:mc="http://schemas.openxmlformats.org/markup-compatibility/2006" xmlns:aink="http://schemas.microsoft.com/office/drawing/2016/ink" xmlns:am3d="http://schemas.microsoft.com/office/drawing/2017/model3d" xmlns:o="urn:schemas-microsoft-com:office:office" xmlns:oel="http://schemas.microsoft.com/office/2019/extlst" xmlns:r="http://schemas.openxmlformats.org/officeDocument/2006/relationships" xmlns:m="http://schemas.openxmlformats.org/officeDocument/2006/math" xmlns:v="urn:schemas-microsoft-com:vml" xmlns:wp14="http://schemas.microsoft.com/office/word/2010/wordprocessingDrawing" xmlns:wp="http://schemas.openxmlformats.org/drawingml/2006/wordprocessingDrawing" xmlns:w10="urn:schemas-microsoft-com:office:word" xmlns:w="http://schemas.openxmlformats.org/wordprocessingml/2006/main" xmlns:w14="http://schemas.microsoft.com/office/word/2010/wordml" xmlns:w15="http://schemas.microsoft.com/office/word/2012/wordml" xmlns:w16cex="http://schemas.microsoft.com/office/word/2018/wordml/cex" xmlns:w16cid="http://schemas.microsoft.com/office/word/2016/wordml/cid" xmlns:w16="http://schemas.microsoft.com/office/word/2018/wordml" xmlns:w16du="http://schemas.microsoft.com/office/word/2023/wordml/word16du" xmlns:w16sdtdh="http://schemas.microsoft.com/office/word/2020/wordml/sdtdatahash" xmlns:w16se="http://schemas.microsoft.com/office/word/2015/wordml/symex" xmlns:wpg="http://schemas.microsoft.com/office/word/2010/wordprocessingGroup" xmlns:wpi="http://schemas.microsoft.com/office/word/2010/wordprocessingInk" xmlns:wne="http://schemas.microsoft.com/office/word/2006/wordml" xmlns:wps="http://schemas.microsoft.com/office/word/2010/wordprocessingShape" mc:Ignorable="w14 w15 w16se w16cid w16 w16cex w16sdtdh w16du wp14">
   <w:abstractNum w:abstractNumId="0" w15:restartNumberingAfterBreak="0">
     <w:nsid w:val="006B2B44"/>
     <w:multiLevelType w:val="multilevel"/>
@@ -10090,7 +10569,7 @@
 </file>
 
 <file path=word/people.xml><?xml version="1.0" encoding="utf-8"?>
-<w15:people xmlns:wpc="http://schemas.microsoft.com/office/word/2010/wordprocessingCanvas" xmlns:cx="http://schemas.microsoft.com/office/drawing/2014/chartex" xmlns:cx1="http://schemas.microsoft.com/office/drawing/2015/9/8/chartex" xmlns:cx2="http://schemas.microsoft.com/office/drawing/2015/10/21/chartex" xmlns:cx3="http://schemas.microsoft.com/office/drawing/2016/5/9/chartex" xmlns:cx4="http://schemas.microsoft.com/office/drawing/2016/5/10/chartex" xmlns:cx5="http://schemas.microsoft.com/office/drawing/2016/5/11/chartex" xmlns:cx6="http://schemas.microsoft.com/office/drawing/2016/5/12/chartex" xmlns:cx7="http://schemas.microsoft.com/office/drawing/2016/5/13/chartex" xmlns:cx8="http://schemas.microsoft.com/office/drawing/2016/5/14/chartex" xmlns:mc="http://schemas.openxmlformats.org/markup-compatibility/2006" xmlns:aink="http://schemas.microsoft.com/office/drawing/2016/ink" xmlns:am3d="http://schemas.microsoft.com/office/drawing/2017/model3d" xmlns:o="urn:schemas-microsoft-com:office:office" xmlns:oel="http://schemas.microsoft.com/office/2019/extlst" xmlns:r="http://schemas.openxmlformats.org/officeDocument/2006/relationships" xmlns:m="http://schemas.openxmlformats.org/officeDocument/2006/math" xmlns:v="urn:schemas-microsoft-com:vml" xmlns:wp14="http://schemas.microsoft.com/office/word/2010/wordprocessingDrawing" xmlns:wp="http://schemas.openxmlformats.org/drawingml/2006/wordprocessingDrawing" xmlns:w10="urn:schemas-microsoft-com:office:word" xmlns:w="http://schemas.openxmlformats.org/wordprocessingml/2006/main" xmlns:w14="http://schemas.microsoft.com/office/word/2010/wordml" xmlns:w15="http://schemas.microsoft.com/office/word/2012/wordml" xmlns:w16cex="http://schemas.microsoft.com/office/word/2018/wordml/cex" xmlns:w16cid="http://schemas.microsoft.com/office/word/2016/wordml/cid" xmlns:w16="http://schemas.microsoft.com/office/word/2018/wordml" xmlns:w16sdtdh="http://schemas.microsoft.com/office/word/2020/wordml/sdtdatahash" xmlns:w16se="http://schemas.microsoft.com/office/word/2015/wordml/symex" xmlns:wpg="http://schemas.microsoft.com/office/word/2010/wordprocessingGroup" xmlns:wpi="http://schemas.microsoft.com/office/word/2010/wordprocessingInk" xmlns:wne="http://schemas.microsoft.com/office/word/2006/wordml" xmlns:wps="http://schemas.microsoft.com/office/word/2010/wordprocessingShape" mc:Ignorable="w14 w15 w16se w16cid w16 w16cex w16sdtdh wp14">
+<w15:people xmlns:wpc="http://schemas.microsoft.com/office/word/2010/wordprocessingCanvas" xmlns:cx="http://schemas.microsoft.com/office/drawing/2014/chartex" xmlns:cx1="http://schemas.microsoft.com/office/drawing/2015/9/8/chartex" xmlns:cx2="http://schemas.microsoft.com/office/drawing/2015/10/21/chartex" xmlns:cx3="http://schemas.microsoft.com/office/drawing/2016/5/9/chartex" xmlns:cx4="http://schemas.microsoft.com/office/drawing/2016/5/10/chartex" xmlns:cx5="http://schemas.microsoft.com/office/drawing/2016/5/11/chartex" xmlns:cx6="http://schemas.microsoft.com/office/drawing/2016/5/12/chartex" xmlns:cx7="http://schemas.microsoft.com/office/drawing/2016/5/13/chartex" xmlns:cx8="http://schemas.microsoft.com/office/drawing/2016/5/14/chartex" xmlns:mc="http://schemas.openxmlformats.org/markup-compatibility/2006" xmlns:aink="http://schemas.microsoft.com/office/drawing/2016/ink" xmlns:am3d="http://schemas.microsoft.com/office/drawing/2017/model3d" xmlns:o="urn:schemas-microsoft-com:office:office" xmlns:oel="http://schemas.microsoft.com/office/2019/extlst" xmlns:r="http://schemas.openxmlformats.org/officeDocument/2006/relationships" xmlns:m="http://schemas.openxmlformats.org/officeDocument/2006/math" xmlns:v="urn:schemas-microsoft-com:vml" xmlns:wp14="http://schemas.microsoft.com/office/word/2010/wordprocessingDrawing" xmlns:wp="http://schemas.openxmlformats.org/drawingml/2006/wordprocessingDrawing" xmlns:w10="urn:schemas-microsoft-com:office:word" xmlns:w="http://schemas.openxmlformats.org/wordprocessingml/2006/main" xmlns:w14="http://schemas.microsoft.com/office/word/2010/wordml" xmlns:w15="http://schemas.microsoft.com/office/word/2012/wordml" xmlns:w16cex="http://schemas.microsoft.com/office/word/2018/wordml/cex" xmlns:w16cid="http://schemas.microsoft.com/office/word/2016/wordml/cid" xmlns:w16="http://schemas.microsoft.com/office/word/2018/wordml" xmlns:w16du="http://schemas.microsoft.com/office/word/2023/wordml/word16du" xmlns:w16sdtdh="http://schemas.microsoft.com/office/word/2020/wordml/sdtdatahash" xmlns:w16se="http://schemas.microsoft.com/office/word/2015/wordml/symex" xmlns:wpg="http://schemas.microsoft.com/office/word/2010/wordprocessingGroup" xmlns:wpi="http://schemas.microsoft.com/office/word/2010/wordprocessingInk" xmlns:wne="http://schemas.microsoft.com/office/word/2006/wordml" xmlns:wps="http://schemas.microsoft.com/office/word/2010/wordprocessingShape" mc:Ignorable="w14 w15 w16se w16cid w16 w16cex w16sdtdh w16du wp14">
   <w15:person w15:author="Felipe Viel">
     <w15:presenceInfo w15:providerId="AD" w15:userId="S::viel@univali.br::2c985a2d-452c-4ee1-8d3d-37cc3bd554a4"/>
   </w15:person>
@@ -10101,7 +10580,7 @@
 </file>
 
 <file path=word/styles.xml><?xml version="1.0" encoding="utf-8"?>
-<w:styles xmlns:mc="http://schemas.openxmlformats.org/markup-compatibility/2006" xmlns:r="http://schemas.openxmlformats.org/officeDocument/2006/relationships" xmlns:w="http://schemas.openxmlformats.org/wordprocessingml/2006/main" xmlns:w14="http://schemas.microsoft.com/office/word/2010/wordml" xmlns:w15="http://schemas.microsoft.com/office/word/2012/wordml" xmlns:w16cex="http://schemas.microsoft.com/office/word/2018/wordml/cex" xmlns:w16cid="http://schemas.microsoft.com/office/word/2016/wordml/cid" xmlns:w16="http://schemas.microsoft.com/office/word/2018/wordml" xmlns:w16sdtdh="http://schemas.microsoft.com/office/word/2020/wordml/sdtdatahash" xmlns:w16se="http://schemas.microsoft.com/office/word/2015/wordml/symex" mc:Ignorable="w14 w15 w16se w16cid w16 w16cex w16sdtdh">
+<w:styles xmlns:mc="http://schemas.openxmlformats.org/markup-compatibility/2006" xmlns:r="http://schemas.openxmlformats.org/officeDocument/2006/relationships" xmlns:w="http://schemas.openxmlformats.org/wordprocessingml/2006/main" xmlns:w14="http://schemas.microsoft.com/office/word/2010/wordml" xmlns:w15="http://schemas.microsoft.com/office/word/2012/wordml" xmlns:w16cex="http://schemas.microsoft.com/office/word/2018/wordml/cex" xmlns:w16cid="http://schemas.microsoft.com/office/word/2016/wordml/cid" xmlns:w16="http://schemas.microsoft.com/office/word/2018/wordml" xmlns:w16du="http://schemas.microsoft.com/office/word/2023/wordml/word16du" xmlns:w16sdtdh="http://schemas.microsoft.com/office/word/2020/wordml/sdtdatahash" xmlns:w16se="http://schemas.microsoft.com/office/word/2015/wordml/symex" mc:Ignorable="w14 w15 w16se w16cid w16 w16cex w16sdtdh w16du">
   <w:docDefaults>
     <w:rPrDefault>
       <w:rPr>
@@ -11633,6 +12112,14 @@
 </file>
 
 <file path=customXml/item1.xml><?xml version="1.0" encoding="utf-8"?>
+<p:properties xmlns:p="http://schemas.microsoft.com/office/2006/metadata/properties" xmlns:xsi="http://www.w3.org/2001/XMLSchema-instance" xmlns:pc="http://schemas.microsoft.com/office/infopath/2007/PartnerControls">
+  <documentManagement>
+    <_activity xmlns="e1eb492e-c138-4a07-8d40-64c66c6f3bd1" xsi:nil="true"/>
+  </documentManagement>
+</p:properties>
+</file>
+
+<file path=customXml/item2.xml><?xml version="1.0" encoding="utf-8"?>
 <ct:contentTypeSchema xmlns:ct="http://schemas.microsoft.com/office/2006/metadata/contentType" xmlns:ma="http://schemas.microsoft.com/office/2006/metadata/properties/metaAttributes" ct:_="" ma:_="" ma:contentTypeName="Documento" ma:contentTypeID="0x010100C3EF1558A8179440908E6D179726D2B6" ma:contentTypeVersion="6" ma:contentTypeDescription="Crie um novo documento." ma:contentTypeScope="" ma:versionID="0212c693d46620f107efc86ad37b6bf2">
   <xsd:schema xmlns:xsd="http://www.w3.org/2001/XMLSchema" xmlns:xs="http://www.w3.org/2001/XMLSchema" xmlns:p="http://schemas.microsoft.com/office/2006/metadata/properties" xmlns:ns3="e1eb492e-c138-4a07-8d40-64c66c6f3bd1" targetNamespace="http://schemas.microsoft.com/office/2006/metadata/properties" ma:root="true" ma:fieldsID="41d6333d093f5bceaaa6af9b88cecf32" ns3:_="">
     <xsd:import namespace="e1eb492e-c138-4a07-8d40-64c66c6f3bd1"/>
@@ -11790,16 +12277,8 @@
 </ct:contentTypeSchema>
 </file>
 
-<file path=customXml/item2.xml><?xml version="1.0" encoding="utf-8"?>
+<file path=customXml/item3.xml><?xml version="1.0" encoding="utf-8"?>
 <b:Sources xmlns:b="http://schemas.openxmlformats.org/officeDocument/2006/bibliography" xmlns="http://schemas.openxmlformats.org/officeDocument/2006/bibliography" SelectedStyle="\APASixthEditionOfficeOnline.xsl" StyleName="APA" Version="6"/>
-</file>
-
-<file path=customXml/item3.xml><?xml version="1.0" encoding="utf-8"?>
-<p:properties xmlns:p="http://schemas.microsoft.com/office/2006/metadata/properties" xmlns:xsi="http://www.w3.org/2001/XMLSchema-instance" xmlns:pc="http://schemas.microsoft.com/office/infopath/2007/PartnerControls">
-  <documentManagement>
-    <_activity xmlns="e1eb492e-c138-4a07-8d40-64c66c6f3bd1" xsi:nil="true"/>
-  </documentManagement>
-</p:properties>
 </file>
 
 <file path=customXml/item4.xml><?xml version="1.0" encoding="utf-8"?>
@@ -11812,6 +12291,16 @@
 </file>
 
 <file path=customXml/itemProps1.xml><?xml version="1.0" encoding="utf-8"?>
+<ds:datastoreItem xmlns:ds="http://schemas.openxmlformats.org/officeDocument/2006/customXml" ds:itemID="{C148E770-D53F-4511-9147-FF954B18B625}">
+  <ds:schemaRefs>
+    <ds:schemaRef ds:uri="http://schemas.microsoft.com/office/2006/metadata/properties"/>
+    <ds:schemaRef ds:uri="http://schemas.microsoft.com/office/infopath/2007/PartnerControls"/>
+    <ds:schemaRef ds:uri="e1eb492e-c138-4a07-8d40-64c66c6f3bd1"/>
+  </ds:schemaRefs>
+</ds:datastoreItem>
+</file>
+
+<file path=customXml/itemProps2.xml><?xml version="1.0" encoding="utf-8"?>
 <ds:datastoreItem xmlns:ds="http://schemas.openxmlformats.org/officeDocument/2006/customXml" ds:itemID="{477B77FE-E83A-41AD-BD85-1F1FD7C9698E}">
   <ds:schemaRefs>
     <ds:schemaRef ds:uri="http://schemas.microsoft.com/office/2006/metadata/contentType"/>
@@ -11829,20 +12318,10 @@
 </ds:datastoreItem>
 </file>
 
-<file path=customXml/itemProps2.xml><?xml version="1.0" encoding="utf-8"?>
+<file path=customXml/itemProps3.xml><?xml version="1.0" encoding="utf-8"?>
 <ds:datastoreItem xmlns:ds="http://schemas.openxmlformats.org/officeDocument/2006/customXml" ds:itemID="{7C848044-7367-4393-AB1B-105AE225B4C8}">
   <ds:schemaRefs>
     <ds:schemaRef ds:uri="http://schemas.openxmlformats.org/officeDocument/2006/bibliography"/>
-  </ds:schemaRefs>
-</ds:datastoreItem>
-</file>
-
-<file path=customXml/itemProps3.xml><?xml version="1.0" encoding="utf-8"?>
-<ds:datastoreItem xmlns:ds="http://schemas.openxmlformats.org/officeDocument/2006/customXml" ds:itemID="{C148E770-D53F-4511-9147-FF954B18B625}">
-  <ds:schemaRefs>
-    <ds:schemaRef ds:uri="http://schemas.microsoft.com/office/2006/metadata/properties"/>
-    <ds:schemaRef ds:uri="http://schemas.microsoft.com/office/infopath/2007/PartnerControls"/>
-    <ds:schemaRef ds:uri="e1eb492e-c138-4a07-8d40-64c66c6f3bd1"/>
   </ds:schemaRefs>
 </ds:datastoreItem>
 </file>

</xml_diff>

<commit_message>
[29][jhzrocha] Adding tcc parts
</commit_message>
<xml_diff>
--- a/TCC/Proposta de TCC 1 - João Heitor.docx
+++ b/TCC/Proposta de TCC 1 - João Heitor.docx
@@ -1047,7 +1047,6 @@
                 <w:szCs w:val="20"/>
               </w:rPr>
             </w:pPr>
-            <w:proofErr w:type="gramStart"/>
             <w:r>
               <w:rPr>
                 <w:rFonts w:cs="Arial"/>
@@ -1056,18 +1055,7 @@
                 <w:sz w:val="20"/>
                 <w:szCs w:val="20"/>
               </w:rPr>
-              <w:t xml:space="preserve">(  </w:t>
-            </w:r>
-            <w:proofErr w:type="gramEnd"/>
-            <w:r>
-              <w:rPr>
-                <w:rFonts w:cs="Arial"/>
-                <w:b/>
-                <w:smallCaps/>
-                <w:sz w:val="20"/>
-                <w:szCs w:val="20"/>
-              </w:rPr>
-              <w:t xml:space="preserve"> </w:t>
+              <w:t xml:space="preserve">(   </w:t>
             </w:r>
             <w:r>
               <w:rPr>
@@ -1199,7 +1187,6 @@
                 <w:szCs w:val="20"/>
               </w:rPr>
             </w:pPr>
-            <w:proofErr w:type="gramStart"/>
             <w:r>
               <w:rPr>
                 <w:rFonts w:cs="Arial"/>
@@ -1220,7 +1207,6 @@
               </w:rPr>
               <w:t>X</w:t>
             </w:r>
-            <w:proofErr w:type="gramEnd"/>
             <w:r>
               <w:rPr>
                 <w:rFonts w:cs="Arial"/>
@@ -1256,7 +1242,6 @@
                 <w:szCs w:val="20"/>
               </w:rPr>
             </w:pPr>
-            <w:proofErr w:type="gramStart"/>
             <w:r>
               <w:rPr>
                 <w:rFonts w:cs="Arial"/>
@@ -1265,18 +1250,7 @@
                 <w:sz w:val="20"/>
                 <w:szCs w:val="20"/>
               </w:rPr>
-              <w:t xml:space="preserve">(  </w:t>
-            </w:r>
-            <w:proofErr w:type="gramEnd"/>
-            <w:r>
-              <w:rPr>
-                <w:rFonts w:cs="Arial"/>
-                <w:b/>
-                <w:smallCaps/>
-                <w:sz w:val="20"/>
-                <w:szCs w:val="20"/>
-              </w:rPr>
-              <w:t xml:space="preserve"> ) Produto</w:t>
+              <w:t>(   ) Produto</w:t>
             </w:r>
           </w:p>
         </w:tc>
@@ -1302,7 +1276,6 @@
                 <w:szCs w:val="20"/>
               </w:rPr>
             </w:pPr>
-            <w:proofErr w:type="gramStart"/>
             <w:r>
               <w:rPr>
                 <w:rFonts w:cs="Arial"/>
@@ -1311,18 +1284,7 @@
                 <w:sz w:val="20"/>
                 <w:szCs w:val="20"/>
               </w:rPr>
-              <w:t xml:space="preserve">(  </w:t>
-            </w:r>
-            <w:proofErr w:type="gramEnd"/>
-            <w:r>
-              <w:rPr>
-                <w:rFonts w:cs="Arial"/>
-                <w:b/>
-                <w:smallCaps/>
-                <w:sz w:val="20"/>
-                <w:szCs w:val="20"/>
-              </w:rPr>
-              <w:t xml:space="preserve"> ) Artigo</w:t>
+              <w:t>(   ) Artigo</w:t>
             </w:r>
           </w:p>
         </w:tc>
@@ -1474,7 +1436,6 @@
                 <w:szCs w:val="20"/>
               </w:rPr>
             </w:pPr>
-            <w:proofErr w:type="gramStart"/>
             <w:r>
               <w:rPr>
                 <w:rFonts w:cs="Arial"/>
@@ -1495,7 +1456,6 @@
               </w:rPr>
               <w:t>X</w:t>
             </w:r>
-            <w:proofErr w:type="gramEnd"/>
             <w:r>
               <w:rPr>
                 <w:rFonts w:cs="Arial"/>
@@ -1855,7 +1815,6 @@
                 <w:szCs w:val="20"/>
               </w:rPr>
             </w:pPr>
-            <w:proofErr w:type="gramStart"/>
             <w:r>
               <w:rPr>
                 <w:rFonts w:cs="Arial"/>
@@ -1884,18 +1843,7 @@
                 <w:sz w:val="20"/>
                 <w:szCs w:val="20"/>
               </w:rPr>
-              <w:t>19</w:t>
-            </w:r>
-            <w:proofErr w:type="gramEnd"/>
-            <w:r>
-              <w:rPr>
-                <w:rFonts w:cs="Arial"/>
-                <w:bCs/>
-                <w:i/>
-                <w:sz w:val="20"/>
-                <w:szCs w:val="20"/>
-              </w:rPr>
-              <w:t>/outubro/2023</w:t>
+              <w:t>19/outubro/2023</w:t>
             </w:r>
           </w:p>
         </w:tc>
@@ -2732,21 +2680,7 @@
         <w:rPr>
           <w:rFonts w:ascii="Arial" w:hAnsi="Arial" w:cs="Arial"/>
         </w:rPr>
-        <w:t xml:space="preserve"> (do inglês </w:t>
-      </w:r>
-      <w:proofErr w:type="spellStart"/>
-      <w:r>
-        <w:rPr>
-          <w:rFonts w:ascii="Arial" w:hAnsi="Arial" w:cs="Arial"/>
-        </w:rPr>
-        <w:t>Convolutional</w:t>
-      </w:r>
-      <w:proofErr w:type="spellEnd"/>
-      <w:r>
-        <w:rPr>
-          <w:rFonts w:ascii="Arial" w:hAnsi="Arial" w:cs="Arial"/>
-        </w:rPr>
-        <w:t xml:space="preserve"> Neural Network – CNN) </w:t>
+        <w:t xml:space="preserve"> (do inglês Convolutional Neural Network – CNN) </w:t>
       </w:r>
       <w:r>
         <w:rPr>
@@ -2834,7 +2768,6 @@
         </w:rPr>
         <w:t xml:space="preserve"> </w:t>
       </w:r>
-      <w:proofErr w:type="gramStart"/>
       <w:r>
         <w:rPr>
           <w:rFonts w:ascii="Arial" w:hAnsi="Arial" w:cs="Arial"/>
@@ -2847,7 +2780,6 @@
         </w:rPr>
         <w:t>ram</w:t>
       </w:r>
-      <w:proofErr w:type="gramEnd"/>
       <w:r>
         <w:rPr>
           <w:rFonts w:ascii="Arial" w:hAnsi="Arial" w:cs="Arial"/>
@@ -3002,35 +2934,7 @@
         <w:rPr>
           <w:rFonts w:ascii="Arial" w:hAnsi="Arial" w:cs="Arial"/>
         </w:rPr>
-        <w:t xml:space="preserve"> Field </w:t>
-      </w:r>
-      <w:proofErr w:type="spellStart"/>
-      <w:r>
-        <w:rPr>
-          <w:rFonts w:ascii="Arial" w:hAnsi="Arial" w:cs="Arial"/>
-        </w:rPr>
-        <w:t>Programming</w:t>
-      </w:r>
-      <w:proofErr w:type="spellEnd"/>
-      <w:r>
-        <w:rPr>
-          <w:rFonts w:ascii="Arial" w:hAnsi="Arial" w:cs="Arial"/>
-        </w:rPr>
-        <w:t xml:space="preserve"> Gateway </w:t>
-      </w:r>
-      <w:proofErr w:type="spellStart"/>
-      <w:r>
-        <w:rPr>
-          <w:rFonts w:ascii="Arial" w:hAnsi="Arial" w:cs="Arial"/>
-        </w:rPr>
-        <w:t>Array</w:t>
-      </w:r>
-      <w:proofErr w:type="spellEnd"/>
-      <w:r>
-        <w:rPr>
-          <w:rFonts w:ascii="Arial" w:hAnsi="Arial" w:cs="Arial"/>
-        </w:rPr>
-        <w:t xml:space="preserve"> (FPGA) </w:t>
+        <w:t xml:space="preserve"> Field Programming Gateway Array (FPGA) </w:t>
       </w:r>
       <w:r>
         <w:rPr>
@@ -3158,16 +3062,8 @@
         <w:rPr>
           <w:rFonts w:ascii="Arial" w:hAnsi="Arial" w:cs="Arial"/>
         </w:rPr>
-        <w:t xml:space="preserve">aracterísticas como a </w:t>
-      </w:r>
-      <w:proofErr w:type="spellStart"/>
-      <w:r>
-        <w:rPr>
-          <w:rFonts w:ascii="Arial" w:hAnsi="Arial" w:cs="Arial"/>
-        </w:rPr>
-        <w:t>reprogramabilidade</w:t>
-      </w:r>
-      <w:proofErr w:type="spellEnd"/>
+        <w:t>aracterísticas como a reprogramabilidade</w:t>
+      </w:r>
       <w:r>
         <w:rPr>
           <w:rFonts w:ascii="Arial" w:hAnsi="Arial" w:cs="Arial"/>
@@ -3192,14 +3088,12 @@
         </w:rPr>
         <w:t xml:space="preserve">fazem </w:t>
       </w:r>
-      <w:proofErr w:type="gramStart"/>
       <w:r>
         <w:rPr>
           <w:rFonts w:ascii="Arial" w:hAnsi="Arial" w:cs="Arial"/>
         </w:rPr>
         <w:t>do</w:t>
       </w:r>
-      <w:proofErr w:type="gramEnd"/>
       <w:r>
         <w:rPr>
           <w:rFonts w:ascii="Arial" w:hAnsi="Arial" w:cs="Arial"/>
@@ -3320,21 +3214,7 @@
         <w:rPr>
           <w:rFonts w:ascii="Arial" w:hAnsi="Arial" w:cs="Arial"/>
         </w:rPr>
-        <w:t xml:space="preserve">Abordagens em mais alto nível, como o descrito por </w:t>
-      </w:r>
-      <w:proofErr w:type="spellStart"/>
-      <w:r>
-        <w:rPr>
-          <w:rFonts w:ascii="Arial" w:hAnsi="Arial" w:cs="Arial"/>
-        </w:rPr>
-        <w:t>Aarrestad</w:t>
-      </w:r>
-      <w:proofErr w:type="spellEnd"/>
-      <w:r>
-        <w:rPr>
-          <w:rFonts w:ascii="Arial" w:hAnsi="Arial" w:cs="Arial"/>
-        </w:rPr>
-        <w:t xml:space="preserve"> (2021) reiteram a importância da criação de ferramentas para a </w:t>
+        <w:t xml:space="preserve">Abordagens em mais alto nível, como o descrito por Aarrestad (2021) reiteram a importância da criação de ferramentas para a </w:t>
       </w:r>
       <w:r>
         <w:rPr>
@@ -3346,21 +3226,7 @@
         <w:rPr>
           <w:rFonts w:ascii="Arial" w:hAnsi="Arial" w:cs="Arial"/>
         </w:rPr>
-        <w:t xml:space="preserve"> de um desenvolvimento rápido e confiável de </w:t>
-      </w:r>
-      <w:proofErr w:type="spellStart"/>
-      <w:r>
-        <w:rPr>
-          <w:rFonts w:ascii="Arial" w:hAnsi="Arial" w:cs="Arial"/>
-        </w:rPr>
-        <w:t>CNNs</w:t>
-      </w:r>
-      <w:proofErr w:type="spellEnd"/>
-      <w:r>
-        <w:rPr>
-          <w:rFonts w:ascii="Arial" w:hAnsi="Arial" w:cs="Arial"/>
-        </w:rPr>
-        <w:t xml:space="preserve"> em FPGA. </w:t>
+        <w:t xml:space="preserve"> de um desenvolvimento rápido e confiável de CNNs em FPGA. </w:t>
       </w:r>
     </w:p>
     <w:p>
@@ -3386,21 +3252,7 @@
         <w:rPr>
           <w:rFonts w:ascii="Arial" w:hAnsi="Arial" w:cs="Arial"/>
         </w:rPr>
-        <w:t xml:space="preserve">uma biblioteca de componentes facilitaria o design e a implementação. Ao criar uma biblioteca de componentes específicos para o processamento de redes neurais convolucionais em </w:t>
-      </w:r>
-      <w:proofErr w:type="spellStart"/>
-      <w:r>
-        <w:rPr>
-          <w:rFonts w:ascii="Arial" w:hAnsi="Arial" w:cs="Arial"/>
-        </w:rPr>
-        <w:t>FPGAs</w:t>
-      </w:r>
-      <w:proofErr w:type="spellEnd"/>
-      <w:r>
-        <w:rPr>
-          <w:rFonts w:ascii="Arial" w:hAnsi="Arial" w:cs="Arial"/>
-        </w:rPr>
-        <w:t>, os desenvolvedores teriam acesso a blocos de construção pré-definidos e otimizados para tarefas comuns.</w:t>
+        <w:t>uma biblioteca de componentes facilitaria o design e a implementação. Ao criar uma biblioteca de componentes específicos para o processamento de redes neurais convolucionais em FPGAs, os desenvolvedores teriam acesso a blocos de construção pré-definidos e otimizados para tarefas comuns.</w:t>
       </w:r>
       <w:r>
         <w:rPr>
@@ -3540,21 +3392,7 @@
         <w:rPr>
           <w:rFonts w:ascii="Arial" w:hAnsi="Arial" w:cs="Arial"/>
         </w:rPr>
-        <w:t xml:space="preserve">Desenvolver componentes necessários para a construção de redes neurais convolucionais em VHDL ou </w:t>
-      </w:r>
-      <w:proofErr w:type="spellStart"/>
-      <w:r>
-        <w:rPr>
-          <w:rFonts w:ascii="Arial" w:hAnsi="Arial" w:cs="Arial"/>
-        </w:rPr>
-        <w:t>Verilog</w:t>
-      </w:r>
-      <w:proofErr w:type="spellEnd"/>
-      <w:r>
-        <w:rPr>
-          <w:rFonts w:ascii="Arial" w:hAnsi="Arial" w:cs="Arial"/>
-        </w:rPr>
-        <w:t>.</w:t>
+        <w:t>Desenvolver componentes necessários para a construção de redes neurais convolucionais em VHDL ou Verilog.</w:t>
       </w:r>
     </w:p>
     <w:p>
@@ -4105,21 +3943,7 @@
         <w:rPr>
           <w:rFonts w:ascii="Arial" w:hAnsi="Arial" w:cs="Arial"/>
         </w:rPr>
-        <w:t xml:space="preserve">criar funções em linguagem de alto nível que recebam parâmetros e construam os arquivos necessários para a implantação de </w:t>
-      </w:r>
-      <w:proofErr w:type="spellStart"/>
-      <w:r>
-        <w:rPr>
-          <w:rFonts w:ascii="Arial" w:hAnsi="Arial" w:cs="Arial"/>
-        </w:rPr>
-        <w:t>CNNs</w:t>
-      </w:r>
-      <w:proofErr w:type="spellEnd"/>
-      <w:r>
-        <w:rPr>
-          <w:rFonts w:ascii="Arial" w:hAnsi="Arial" w:cs="Arial"/>
-        </w:rPr>
-        <w:t xml:space="preserve"> em FPGA.</w:t>
+        <w:t>criar funções em linguagem de alto nível que recebam parâmetros e construam os arquivos necessários para a implantação de CNNs em FPGA.</w:t>
       </w:r>
     </w:p>
     <w:p>
@@ -4882,7 +4706,6 @@
                     </w:rPr>
                     <w:t xml:space="preserve"> </w:t>
                   </w:r>
-                  <w:proofErr w:type="spellStart"/>
                   <w:r>
                     <w:rPr>
                       <w:rFonts w:cs="Arial"/>
@@ -4891,7 +4714,6 @@
                     </w:rPr>
                     <w:t>X</w:t>
                   </w:r>
-                  <w:proofErr w:type="spellEnd"/>
                 </w:p>
               </w:tc>
               <w:tc>
@@ -5495,23 +5317,13 @@
                     </w:rPr>
                     <w:t xml:space="preserve"> </w:t>
                   </w:r>
-                  <w:proofErr w:type="spellStart"/>
                   <w:r>
                     <w:rPr>
                       <w:rFonts w:cs="Arial"/>
                       <w:sz w:val="20"/>
                       <w:szCs w:val="20"/>
                     </w:rPr>
-                    <w:t>X</w:t>
-                  </w:r>
-                  <w:proofErr w:type="spellEnd"/>
-                  <w:r>
-                    <w:rPr>
-                      <w:rFonts w:cs="Arial"/>
-                      <w:sz w:val="20"/>
-                      <w:szCs w:val="20"/>
-                    </w:rPr>
-                    <w:t xml:space="preserve"> </w:t>
+                    <w:t xml:space="preserve">X </w:t>
                   </w:r>
                 </w:p>
               </w:tc>
@@ -5557,7 +5369,6 @@
                     </w:rPr>
                     <w:t xml:space="preserve"> </w:t>
                   </w:r>
-                  <w:proofErr w:type="spellStart"/>
                   <w:r>
                     <w:rPr>
                       <w:rFonts w:cs="Arial"/>
@@ -5566,7 +5377,6 @@
                     </w:rPr>
                     <w:t>X</w:t>
                   </w:r>
-                  <w:proofErr w:type="spellEnd"/>
                   <w:r>
                     <w:rPr>
                       <w:rFonts w:cs="Arial"/>
@@ -5756,7 +5566,6 @@
                     </w:rPr>
                     <w:t xml:space="preserve"> </w:t>
                   </w:r>
-                  <w:proofErr w:type="spellStart"/>
                   <w:r>
                     <w:rPr>
                       <w:rFonts w:cs="Arial"/>
@@ -5765,7 +5574,6 @@
                     </w:rPr>
                     <w:t>X</w:t>
                   </w:r>
-                  <w:proofErr w:type="spellEnd"/>
                 </w:p>
               </w:tc>
               <w:tc>
@@ -5959,7 +5767,6 @@
                     </w:rPr>
                     <w:t xml:space="preserve"> </w:t>
                   </w:r>
-                  <w:proofErr w:type="spellStart"/>
                   <w:r>
                     <w:rPr>
                       <w:rFonts w:cs="Arial"/>
@@ -5968,7 +5775,6 @@
                     </w:rPr>
                     <w:t>X</w:t>
                   </w:r>
-                  <w:proofErr w:type="spellEnd"/>
                   <w:r>
                     <w:rPr>
                       <w:rFonts w:cs="Arial"/>
@@ -5977,7 +5783,6 @@
                     </w:rPr>
                     <w:t xml:space="preserve"> </w:t>
                   </w:r>
-                  <w:proofErr w:type="spellStart"/>
                   <w:r>
                     <w:rPr>
                       <w:rFonts w:cs="Arial"/>
@@ -5986,7 +5791,6 @@
                     </w:rPr>
                     <w:t>X</w:t>
                   </w:r>
-                  <w:proofErr w:type="spellEnd"/>
                   <w:r>
                     <w:rPr>
                       <w:rFonts w:cs="Arial"/>
@@ -5995,7 +5799,6 @@
                     </w:rPr>
                     <w:t xml:space="preserve"> </w:t>
                   </w:r>
-                  <w:proofErr w:type="spellStart"/>
                   <w:r>
                     <w:rPr>
                       <w:rFonts w:cs="Arial"/>
@@ -6004,7 +5807,6 @@
                     </w:rPr>
                     <w:t>X</w:t>
                   </w:r>
-                  <w:proofErr w:type="spellEnd"/>
                 </w:p>
               </w:tc>
               <w:tc>
@@ -6049,7 +5851,6 @@
                     </w:rPr>
                     <w:t xml:space="preserve"> </w:t>
                   </w:r>
-                  <w:proofErr w:type="spellStart"/>
                   <w:r>
                     <w:rPr>
                       <w:rFonts w:cs="Arial"/>
@@ -6058,7 +5859,6 @@
                     </w:rPr>
                     <w:t>X</w:t>
                   </w:r>
-                  <w:proofErr w:type="spellEnd"/>
                 </w:p>
               </w:tc>
             </w:tr>
@@ -7981,10 +7781,26 @@
     <w:p>
       <w:pPr>
         <w:pStyle w:val="1CorpodeTexto"/>
-        <w:ind w:firstLine="0"/>
       </w:pPr>
       <w:r>
         <w:t>INTELIGÊNCIA ARTIFICIAL</w:t>
+      </w:r>
+    </w:p>
+    <w:p>
+      <w:pPr>
+        <w:pStyle w:val="1CorpodeTexto"/>
+      </w:pPr>
+      <w:r>
+        <w:t>APRENDIZADO DE MÁQUINA</w:t>
+      </w:r>
+    </w:p>
+    <w:p>
+      <w:pPr>
+        <w:pStyle w:val="1CorpodeTexto"/>
+      </w:pPr>
+      <w:r>
+        <w:tab/>
+        <w:t>Como o definido por (THEOBALD, 2019), o aprendizado de máquina é uma área da ciência de dados que aplica métodos estatísticos para melhorar a performance baseado em experiências passadas e com isso detectar novos padrões. O uso de dados de resultados anteriores permite uma tomada de decisão com base nos acertos e erros de tentativas anteriores.</w:t>
       </w:r>
     </w:p>
     <w:p>
@@ -7993,7 +7809,8 @@
         <w:ind w:firstLine="0"/>
       </w:pPr>
       <w:r>
-        <w:t>DEEP LEARNING</w:t>
+        <w:tab/>
+        <w:t>Existem duas questões tratadas através do aprendizado e descritas por (WATT; BORHANI; KATSAGGELOS, 2016): a regressão e classificação. A regressão funciona com a organização de dados de uma forma que é possível criar u</w:t>
       </w:r>
     </w:p>
     <w:p>
@@ -8001,6 +7818,12 @@
         <w:pStyle w:val="1CorpodeTexto"/>
         <w:ind w:firstLine="0"/>
       </w:pPr>
+      <w:r>
+        <w:t>***</w:t>
+      </w:r>
+      <w:r>
+        <w:t>Descrever camadas totalmente conectadas e funções de ativação sigmoide</w:t>
+      </w:r>
     </w:p>
     <w:p>
       <w:pPr>
@@ -8008,16 +7831,15 @@
         <w:ind w:firstLine="0"/>
       </w:pPr>
       <w:r>
-        <w:t>Descrever camadas totalmente conectadas e funções de ativação sigmoide</w:t>
+        <w:t>REDES NEURAIS CONVOLUCIONAIS</w:t>
       </w:r>
     </w:p>
     <w:p>
       <w:pPr>
         <w:pStyle w:val="1CorpodeTexto"/>
-        <w:ind w:firstLine="0"/>
-      </w:pPr>
-      <w:r>
-        <w:t>REDES NEURAIS CONVOLUCIONAIS</w:t>
+      </w:pPr>
+      <w:r>
+        <w:t>Foram a partir da inspiração de estudos sobre o funcionamento do córtex visual de felinos que as redes neurais convolucionais (Convolutional Neural Network - CNN) foram primeiramente idealizadas (GÉRON, 2021). Os estudos demonstraram que os neurônios desta parte do cérebro apresentam pequenos campos receptivos e, portanto, significando que cada um deles reage a uma pequena e suscinta característica presente no campo visual. Além disso, foi observada a existência de neurônios com o campo receptivo maior que recebiam como entrada as saídas dos de nível inferior, gerando uma hierarquia que combinava as diferentes observações.</w:t>
       </w:r>
     </w:p>
     <w:p>
@@ -8025,15 +7847,11 @@
         <w:pStyle w:val="1CorpodeTexto"/>
       </w:pPr>
       <w:r>
-        <w:t>Foram a partir da inspiração de estudos sobre o funcionamento do córtex visual de felinos que as redes neurais convolucionais (</w:t>
-      </w:r>
-      <w:proofErr w:type="spellStart"/>
-      <w:r>
-        <w:t>Convolutional</w:t>
-      </w:r>
-      <w:proofErr w:type="spellEnd"/>
-      <w:r>
-        <w:t xml:space="preserve"> Neural Network - CNN) foram primeiramente idealizadas (GÉRON, 2021). Os estudos demonstraram que os neurônios desta parte do cérebro apresentam pequenos campos receptivos e, portanto, significando que cada um deles reage a uma pequena e suscinta característica presente no campo visual. Além disso, foi observada a existência de neurônios com o campo receptivo maior que recebiam como entrada as saídas dos de nível inferior, gerando uma hierarquia que combinava as diferentes observações.</w:t>
+        <w:t xml:space="preserve">Foi com base nestes preceitos biológicos que a rede neural para a identificação de padrões Neocognitron de Fukushima (1980) foi criada. Onde uma organização de hierárquica de duas camadas de células, uma de simples e uma de complexas, permitiu a identificação de caracteres em qualquer espaço da imagem. Além de obter a capacidade </w:t>
+      </w:r>
+      <w:r>
+        <w:lastRenderedPageBreak/>
+        <w:t>de autoaprendizagem, se organizando conforme os repetidos estímulos à camada de entrada fossem acontecendo.</w:t>
       </w:r>
     </w:p>
     <w:p>
@@ -8041,15 +7859,34 @@
         <w:pStyle w:val="1CorpodeTexto"/>
       </w:pPr>
       <w:r>
-        <w:t xml:space="preserve">Foi com base nestes preceitos biológicos que a rede neural para a identificação de padrões </w:t>
-      </w:r>
-      <w:proofErr w:type="spellStart"/>
-      <w:r>
-        <w:t>Neocognitron</w:t>
-      </w:r>
-      <w:proofErr w:type="spellEnd"/>
-      <w:r>
-        <w:t xml:space="preserve"> de Fukushima (1980) foi criada. Onde uma organização de hierárquica de duas camadas de células, uma de simples e uma de complexas, permitiu a identificação de caracteres em qualquer espaço da imagem. Além de obter a capacidade de autoaprendizagem, se organizando conforme os repetidos estímulos à camada de entrada fossem acontecendo.</w:t>
+        <w:t xml:space="preserve">Um grande marco no desenvolvimento de redes neurais convolucionais foi a arquitetura LeNet 5 </w:t>
+      </w:r>
+      <w:r>
+        <w:t xml:space="preserve">(LECUN; BOTTOU; BENGIO, 1998) que sintetizou a possibilidade de classificar padrões multidimensionais, neste caso específico, de caracterizar caracteres manuscritos com pouco pré-processamento. Além de utilizar das já descritas camadas totalmente conectadas e funções de ativação sigmoide, introduziu dois </w:t>
+      </w:r>
+      <w:r>
+        <w:t>e</w:t>
+      </w:r>
+      <w:r>
+        <w:t>lementos</w:t>
+      </w:r>
+      <w:r>
+        <w:t xml:space="preserve"> que serão descritos em seguida</w:t>
+      </w:r>
+      <w:r>
+        <w:t>: a</w:t>
+      </w:r>
+      <w:r>
+        <w:t>s</w:t>
+      </w:r>
+      <w:r>
+        <w:t xml:space="preserve"> camada</w:t>
+      </w:r>
+      <w:r>
+        <w:t>s</w:t>
+      </w:r>
+      <w:r>
+        <w:t xml:space="preserve"> convolucional e de pooling. </w:t>
       </w:r>
     </w:p>
     <w:p>
@@ -8057,68 +7894,7 @@
         <w:pStyle w:val="1CorpodeTexto"/>
       </w:pPr>
       <w:r>
-        <w:t xml:space="preserve">Um grande marco no desenvolvimento de redes neurais convolucionais foi a arquitetura </w:t>
-      </w:r>
-      <w:proofErr w:type="spellStart"/>
-      <w:r>
-        <w:t>LeNet</w:t>
-      </w:r>
-      <w:proofErr w:type="spellEnd"/>
-      <w:r>
-        <w:t xml:space="preserve"> 5 </w:t>
-      </w:r>
-      <w:r>
-        <w:t>(</w:t>
-      </w:r>
-      <w:r>
-        <w:t>LECUN</w:t>
-      </w:r>
-      <w:r>
-        <w:t>;</w:t>
-      </w:r>
-      <w:r>
-        <w:t xml:space="preserve"> BOTTOU</w:t>
-      </w:r>
-      <w:r>
-        <w:t>;</w:t>
-      </w:r>
-      <w:r>
-        <w:t xml:space="preserve"> BENGIO</w:t>
-      </w:r>
-      <w:r>
-        <w:t xml:space="preserve">, 1998) que sintetizou a possibilidade de classificar padrões multidimensionais, neste caso específico, de caracterizar caracteres manuscritos com pouco pré-processamento. Além de utilizar das já descritas camadas totalmente conectadas e funções de ativação sigmoide, introduziu dois </w:t>
-      </w:r>
-      <w:r>
-        <w:t>e</w:t>
-      </w:r>
-      <w:r>
-        <w:t>lementos</w:t>
-      </w:r>
-      <w:r>
-        <w:t xml:space="preserve"> que serão descritos em seguida</w:t>
-      </w:r>
-      <w:r>
-        <w:t>: a</w:t>
-      </w:r>
-      <w:r>
-        <w:t>s</w:t>
-      </w:r>
-      <w:r>
-        <w:t xml:space="preserve"> camada</w:t>
-      </w:r>
-      <w:r>
-        <w:t>s</w:t>
-      </w:r>
-      <w:r>
-        <w:t xml:space="preserve"> convolucional e de </w:t>
-      </w:r>
-      <w:proofErr w:type="spellStart"/>
-      <w:r>
-        <w:t>pooling</w:t>
-      </w:r>
-      <w:proofErr w:type="spellEnd"/>
-      <w:r>
-        <w:t xml:space="preserve">. </w:t>
+        <w:t>CAMADAS CONVOLUCIONAIS</w:t>
       </w:r>
     </w:p>
     <w:p>
@@ -8126,8 +7902,22 @@
         <w:pStyle w:val="1CorpodeTexto"/>
       </w:pPr>
       <w:r>
-        <w:lastRenderedPageBreak/>
-        <w:t>CAMADAS CONVOLUCIONAIS</w:t>
+        <w:t>As camadas convolucionais são as que diferem esse tipo de rede neural de outras que agem sobre imagens, nelas os neurônios na primeira camada não estão interligados a cada pixel na imagem de entrada, mas somente aos pixels do seu campo receptivo</w:t>
+      </w:r>
+      <w:r>
+        <w:t xml:space="preserve"> (GÉRON, 2021)</w:t>
+      </w:r>
+      <w:r>
+        <w:t xml:space="preserve">, ou seja, de somente uma área presente na imagem. </w:t>
+      </w:r>
+      <w:r>
+        <w:t>Já os neurônios da segunda camada</w:t>
+      </w:r>
+      <w:r>
+        <w:t xml:space="preserve"> </w:t>
+      </w:r>
+      <w:r>
+        <w:t>estão conectados somente a uma parte da camada anterior (Conforme observável na figura 1).</w:t>
       </w:r>
     </w:p>
     <w:p>
@@ -8135,25 +7925,7 @@
         <w:pStyle w:val="1CorpodeTexto"/>
       </w:pPr>
       <w:r>
-        <w:t>As camadas convolucionais são as que diferem esse tipo de rede neural de outras que agem sobre imagens, nelas os neurônios na primeira camada não estão interligados a cada pixel na imagem de entrada, mas somente aos pixels do seu campo receptivo</w:t>
-      </w:r>
-      <w:r>
-        <w:t xml:space="preserve"> </w:t>
-      </w:r>
-      <w:r>
-        <w:t>(GÉRON, 2021)</w:t>
-      </w:r>
-      <w:r>
-        <w:t xml:space="preserve">, ou seja, de somente uma área presente na imagem. </w:t>
-      </w:r>
-      <w:r>
-        <w:t>Já os neurônios da segunda camada</w:t>
-      </w:r>
-      <w:r>
-        <w:t xml:space="preserve"> </w:t>
-      </w:r>
-      <w:r>
-        <w:t>estão conectados somente a uma parte da camada anterior (Conforme observável na figura 1).</w:t>
+        <w:t>Essa arquitetura permite que pequenas características sejam observadas nas camadas mais baixas e que essas sejam observadas de um nível maior de abstração nas camadas superiores, proporcionando o mapeamento das características presentes nas imagens e conseguindo identificar padrões com base nas suas observações.</w:t>
       </w:r>
     </w:p>
     <w:p>
@@ -8161,7 +7933,7 @@
         <w:pStyle w:val="1CorpodeTexto"/>
       </w:pPr>
       <w:r>
-        <w:t>Essa arquitetura permite que pequenas características sejam observadas nas camadas mais baixas e que essas sejam observadas de um nível maior de abstração nas camadas superiores, proporcionando o mapeamento das características presentes nas imagens e conseguindo identificar padrões com base nas suas observações.</w:t>
+        <w:tab/>
       </w:r>
     </w:p>
     <w:p>
@@ -8169,14 +7941,9 @@
         <w:pStyle w:val="1CorpodeTexto"/>
       </w:pPr>
       <w:r>
-        <w:tab/>
-      </w:r>
-    </w:p>
-    <w:p>
-      <w:pPr>
-        <w:pStyle w:val="1CorpodeTexto"/>
-      </w:pPr>
-      <w:r>
+        <w:rPr>
+          <w:noProof/>
+        </w:rPr>
         <w:drawing>
           <wp:inline distT="0" distB="0" distL="0" distR="0" wp14:anchorId="1D1A1646" wp14:editId="1E37B4C0">
             <wp:extent cx="5400040" cy="2576195"/>
@@ -8223,12 +7990,199 @@
       <w:pPr>
         <w:pStyle w:val="1CorpodeTexto"/>
       </w:pPr>
+      <w:r>
+        <w:t>OPERAÇÃO CONVOLUCIONAL</w:t>
+      </w:r>
     </w:p>
     <w:p>
       <w:pPr>
         <w:pStyle w:val="1CorpodeTexto"/>
       </w:pPr>
       <w:r>
+        <w:t>A operação de uma camada convolucional pode ser resumida a uma média ponderada do resultado de filtros aplicados sobre a imagem de input (DEVANSHI, 2021). Cada filtro tem o propósito de evidenciar alguma característica importante para a futura categorização do que está sendo apresentado na imagem. Conforme a fórmula 1, a saída de uma operação convolucional é igual à soma dos inputs convolucionados ao filtro.</w:t>
+      </w:r>
+    </w:p>
+    <w:p>
+      <w:pPr>
+        <w:pStyle w:val="1CorpodeTexto"/>
+      </w:pPr>
+    </w:p>
+    <w:p>
+      <w:pPr>
+        <w:pStyle w:val="1CorpodeTexto"/>
+      </w:pPr>
+      <w:r>
+        <w:rPr>
+          <w:noProof/>
+        </w:rPr>
+        <w:drawing>
+          <wp:inline distT="0" distB="0" distL="0" distR="0" wp14:anchorId="5A9A5613" wp14:editId="5FA872A4">
+            <wp:extent cx="4591050" cy="2057400"/>
+            <wp:effectExtent l="0" t="0" r="0" b="0"/>
+            <wp:docPr id="106724505" name="Imagem 1" descr="Diagrama&#10;&#10;Descrição gerada automaticamente"/>
+            <wp:cNvGraphicFramePr>
+              <a:graphicFrameLocks xmlns:a="http://schemas.openxmlformats.org/drawingml/2006/main" noChangeAspect="1"/>
+            </wp:cNvGraphicFramePr>
+            <a:graphic xmlns:a="http://schemas.openxmlformats.org/drawingml/2006/main">
+              <a:graphicData uri="http://schemas.openxmlformats.org/drawingml/2006/picture">
+                <pic:pic xmlns:pic="http://schemas.openxmlformats.org/drawingml/2006/picture">
+                  <pic:nvPicPr>
+                    <pic:cNvPr id="106724505" name="Imagem 1" descr="Diagrama&#10;&#10;Descrição gerada automaticamente"/>
+                    <pic:cNvPicPr>
+                      <a:picLocks noChangeAspect="1" noChangeArrowheads="1"/>
+                    </pic:cNvPicPr>
+                  </pic:nvPicPr>
+                  <pic:blipFill>
+                    <a:blip r:embed="rId19">
+                      <a:extLst>
+                        <a:ext uri="{28A0092B-C50C-407E-A947-70E740481C1C}">
+                          <a14:useLocalDpi xmlns:a14="http://schemas.microsoft.com/office/drawing/2010/main" val="0"/>
+                        </a:ext>
+                      </a:extLst>
+                    </a:blip>
+                    <a:srcRect/>
+                    <a:stretch>
+                      <a:fillRect/>
+                    </a:stretch>
+                  </pic:blipFill>
+                  <pic:spPr bwMode="auto">
+                    <a:xfrm>
+                      <a:off x="0" y="0"/>
+                      <a:ext cx="4591050" cy="2057400"/>
+                    </a:xfrm>
+                    <a:prstGeom prst="rect">
+                      <a:avLst/>
+                    </a:prstGeom>
+                    <a:noFill/>
+                    <a:ln>
+                      <a:noFill/>
+                    </a:ln>
+                  </pic:spPr>
+                </pic:pic>
+              </a:graphicData>
+            </a:graphic>
+          </wp:inline>
+        </w:drawing>
+      </w:r>
+    </w:p>
+    <w:p>
+      <w:pPr>
+        <w:pStyle w:val="1CorpodeTexto"/>
+      </w:pPr>
+      <w:r>
+        <w:t xml:space="preserve">DEVANSHI </w:t>
+      </w:r>
+      <w:hyperlink r:id="rId20" w:history="1">
+        <w:r>
+          <w:rPr>
+            <w:rStyle w:val="Hyperlink"/>
+            <w:rFonts w:eastAsiaTheme="majorEastAsia"/>
+          </w:rPr>
+          <w:t>Operação Convolução na CNN:. Então, o que é uma Operação de Convolução: | por Devanshi | Análise Vidhya | Média (medium.com)</w:t>
+        </w:r>
+      </w:hyperlink>
+    </w:p>
+    <w:p>
+      <w:pPr>
+        <w:pStyle w:val="1CorpodeTexto"/>
+      </w:pPr>
+    </w:p>
+    <w:p>
+      <w:pPr>
+        <w:pStyle w:val="1CorpodeTexto"/>
+      </w:pPr>
+      <w:r>
+        <w:t xml:space="preserve">Durante essa operação, a imagem é percorrida por uma área igual a do filtro e cada pixel é multiplicado pelo valor presente no filtro naquela posição e a saída dessa operação é a soma da multiplicação de todos os pixels por todos os valores do filtro, conforme o demonstrado na figura 3. </w:t>
+      </w:r>
+    </w:p>
+    <w:p>
+      <w:pPr>
+        <w:pStyle w:val="1CorpodeTexto"/>
+      </w:pPr>
+    </w:p>
+    <w:p>
+      <w:pPr>
+        <w:pStyle w:val="1CorpodeTexto"/>
+      </w:pPr>
+      <w:r>
+        <w:rPr>
+          <w:noProof/>
+        </w:rPr>
+        <w:lastRenderedPageBreak/>
+        <w:drawing>
+          <wp:inline distT="0" distB="0" distL="0" distR="0" wp14:anchorId="5F45B00C" wp14:editId="6CEC276B">
+            <wp:extent cx="4257675" cy="2531875"/>
+            <wp:effectExtent l="0" t="0" r="0" b="0"/>
+            <wp:docPr id="860281326" name="Imagem 1" descr="Diagrama&#10;&#10;Descrição gerada automaticamente"/>
+            <wp:cNvGraphicFramePr>
+              <a:graphicFrameLocks xmlns:a="http://schemas.openxmlformats.org/drawingml/2006/main" noChangeAspect="1"/>
+            </wp:cNvGraphicFramePr>
+            <a:graphic xmlns:a="http://schemas.openxmlformats.org/drawingml/2006/main">
+              <a:graphicData uri="http://schemas.openxmlformats.org/drawingml/2006/picture">
+                <pic:pic xmlns:pic="http://schemas.openxmlformats.org/drawingml/2006/picture">
+                  <pic:nvPicPr>
+                    <pic:cNvPr id="860281326" name="Imagem 1" descr="Diagrama&#10;&#10;Descrição gerada automaticamente"/>
+                    <pic:cNvPicPr/>
+                  </pic:nvPicPr>
+                  <pic:blipFill>
+                    <a:blip r:embed="rId21"/>
+                    <a:stretch>
+                      <a:fillRect/>
+                    </a:stretch>
+                  </pic:blipFill>
+                  <pic:spPr>
+                    <a:xfrm>
+                      <a:off x="0" y="0"/>
+                      <a:ext cx="4262031" cy="2534465"/>
+                    </a:xfrm>
+                    <a:prstGeom prst="rect">
+                      <a:avLst/>
+                    </a:prstGeom>
+                  </pic:spPr>
+                </pic:pic>
+              </a:graphicData>
+            </a:graphic>
+          </wp:inline>
+        </w:drawing>
+      </w:r>
+      <w:r>
+        <w:t xml:space="preserve"> </w:t>
+      </w:r>
+      <w:hyperlink r:id="rId22" w:history="1">
+        <w:r>
+          <w:rPr>
+            <w:rStyle w:val="Hyperlink"/>
+            <w:rFonts w:eastAsiaTheme="majorEastAsia"/>
+          </w:rPr>
+          <w:t>Operação Convolução na CNN:. Então, o que é uma Operação de Convolução: | por Devanshi | Análise Vidhya | Média (medium.com)</w:t>
+        </w:r>
+      </w:hyperlink>
+    </w:p>
+    <w:p>
+      <w:pPr>
+        <w:pStyle w:val="1CorpodeTexto"/>
+      </w:pPr>
+    </w:p>
+    <w:p>
+      <w:pPr>
+        <w:pStyle w:val="1CorpodeTexto"/>
+      </w:pPr>
+    </w:p>
+    <w:p>
+      <w:pPr>
+        <w:pStyle w:val="1CorpodeTexto"/>
+      </w:pPr>
+    </w:p>
+    <w:p>
+      <w:pPr>
+        <w:pStyle w:val="1CorpodeTexto"/>
+      </w:pPr>
+    </w:p>
+    <w:p>
+      <w:pPr>
+        <w:pStyle w:val="1CorpodeTexto"/>
+      </w:pPr>
+      <w:r>
         <w:t>Além disso, neurônios responsáveis por reagir a características específicas como a detecção de linhas horizontais também foram mapeados.</w:t>
       </w:r>
     </w:p>
@@ -8245,48 +8199,27 @@
         <w:pStyle w:val="1CorpodeTexto"/>
       </w:pPr>
       <w:r>
+        <w:t>pequenos campos receptivos locais dos neurônios desta parte do cérebro tinham como função, a reação apenas a pontos isolados e localizados do campo visual.</w:t>
+      </w:r>
+    </w:p>
+    <w:p>
+      <w:pPr>
+        <w:pStyle w:val="1CorpodeTexto"/>
+      </w:pPr>
+      <w:r>
+        <w:t xml:space="preserve">As </w:t>
+      </w:r>
+    </w:p>
+    <w:p>
+      <w:pPr>
+        <w:pStyle w:val="1CorpodeTexto"/>
+      </w:pPr>
+      <w:r>
+        <w:t xml:space="preserve"> a partir de observaçõessemicondutores baseados em blocos lógicos configuráveis que permitem a programação de suas conexões internas (Referência Esteban). Apesar de ser um componente completamente manufaturado, permitem a </w:t>
+      </w:r>
+      <w:r>
         <w:lastRenderedPageBreak/>
-        <w:t>pequenos campos receptivos locais dos neurônios desta parte do cérebro tinham como função, a reação apenas a pontos isolados e localizados do campo visual.</w:t>
-      </w:r>
-    </w:p>
-    <w:p>
-      <w:pPr>
-        <w:pStyle w:val="1CorpodeTexto"/>
-      </w:pPr>
-      <w:r>
-        <w:t xml:space="preserve">As </w:t>
-      </w:r>
-    </w:p>
-    <w:p>
-      <w:pPr>
-        <w:pStyle w:val="1CorpodeTexto"/>
-      </w:pPr>
-      <w:r>
-        <w:t xml:space="preserve"> a partir de </w:t>
-      </w:r>
-      <w:proofErr w:type="spellStart"/>
-      <w:r>
-        <w:t>observaçõessemicondutores</w:t>
-      </w:r>
-      <w:proofErr w:type="spellEnd"/>
-      <w:r>
-        <w:t xml:space="preserve"> baseados em blocos lógicos configuráveis que permitem a programação de suas conexões internas (Referência Esteban). Apesar de ser um componente completamente manufaturado, permitem a implementação de designs programáveis através de seus blocos lógicos, as </w:t>
-      </w:r>
-      <w:proofErr w:type="spellStart"/>
-      <w:r>
-        <w:t>Lookup</w:t>
-      </w:r>
-      <w:proofErr w:type="spellEnd"/>
-      <w:r>
-        <w:t xml:space="preserve"> </w:t>
-      </w:r>
-      <w:proofErr w:type="spellStart"/>
-      <w:r>
-        <w:t>table</w:t>
-      </w:r>
-      <w:proofErr w:type="spellEnd"/>
-      <w:r>
-        <w:t>, e seus blocos de entrada e saída.</w:t>
+        <w:t>implementação de designs programáveis através de seus blocos lógicos, as Lookup table, e seus blocos de entrada e saída.</w:t>
       </w:r>
     </w:p>
     <w:p>
@@ -8326,55 +8259,7 @@
         <w:pStyle w:val="1CorpodeTexto"/>
       </w:pPr>
       <w:r>
-        <w:t>Os Field-</w:t>
-      </w:r>
-      <w:proofErr w:type="spellStart"/>
-      <w:r>
-        <w:t>Programmable</w:t>
-      </w:r>
-      <w:proofErr w:type="spellEnd"/>
-      <w:r>
-        <w:t xml:space="preserve"> </w:t>
-      </w:r>
-      <w:proofErr w:type="spellStart"/>
-      <w:r>
-        <w:t>gate</w:t>
-      </w:r>
-      <w:proofErr w:type="spellEnd"/>
-      <w:r>
-        <w:t xml:space="preserve"> </w:t>
-      </w:r>
-      <w:proofErr w:type="spellStart"/>
-      <w:r>
-        <w:t>arrays</w:t>
-      </w:r>
-      <w:proofErr w:type="spellEnd"/>
-      <w:r>
-        <w:t xml:space="preserve"> (</w:t>
-      </w:r>
-      <w:proofErr w:type="spellStart"/>
-      <w:r>
-        <w:t>FPGAs</w:t>
-      </w:r>
-      <w:proofErr w:type="spellEnd"/>
-      <w:r>
-        <w:t xml:space="preserve">) são dispositivos semicondutores baseados em blocos lógicos configuráveis que permitem a programação de suas conexões internas (Referência Esteban). Apesar de ser um componente completamente manufaturado, permitem a implementação de designs programáveis através de seus blocos lógicos, as </w:t>
-      </w:r>
-      <w:proofErr w:type="spellStart"/>
-      <w:r>
-        <w:t>Lookup</w:t>
-      </w:r>
-      <w:proofErr w:type="spellEnd"/>
-      <w:r>
-        <w:t xml:space="preserve"> </w:t>
-      </w:r>
-      <w:proofErr w:type="spellStart"/>
-      <w:r>
-        <w:t>table</w:t>
-      </w:r>
-      <w:proofErr w:type="spellEnd"/>
-      <w:r>
-        <w:t>, e seus blocos de entrada e saída.</w:t>
+        <w:t>Os Field-Programmable gate arrays (FPGAs) são dispositivos semicondutores baseados em blocos lógicos configuráveis que permitem a programação de suas conexões internas (Referência Esteban). Apesar de ser um componente completamente manufaturado, permitem a implementação de designs programáveis através de seus blocos lógicos, as Lookup table, e seus blocos de entrada e saída.</w:t>
       </w:r>
     </w:p>
     <w:p>
@@ -8572,220 +8457,121 @@
     </w:p>
     <w:p/>
     <w:p>
-      <w:r>
-        <w:t xml:space="preserve">GÉRON, </w:t>
-      </w:r>
-      <w:proofErr w:type="spellStart"/>
-      <w:r>
-        <w:t>Aurélien</w:t>
-      </w:r>
-      <w:proofErr w:type="spellEnd"/>
-      <w:r>
-        <w:t xml:space="preserve">. Mãos à obra: aprendizado de máquina com </w:t>
-      </w:r>
-      <w:proofErr w:type="spellStart"/>
-      <w:r>
-        <w:t>Scikit-Learn</w:t>
-      </w:r>
-      <w:proofErr w:type="spellEnd"/>
-      <w:r>
-        <w:t xml:space="preserve">, </w:t>
-      </w:r>
-      <w:proofErr w:type="spellStart"/>
-      <w:r>
-        <w:t>Keras</w:t>
-      </w:r>
-      <w:proofErr w:type="spellEnd"/>
-      <w:r>
-        <w:t xml:space="preserve"> &amp; </w:t>
-      </w:r>
-      <w:proofErr w:type="spellStart"/>
-      <w:r>
-        <w:t>TensorFlow</w:t>
-      </w:r>
-      <w:proofErr w:type="spellEnd"/>
-      <w:r>
-        <w:t>: conceitos, ferramentas e técnicas para a construção de sistemas inteligentes. 2. ed. São Paulo: Alta Books, 2021.</w:t>
-      </w:r>
-    </w:p>
-    <w:p/>
-    <w:p>
-      <w:r>
-        <w:t xml:space="preserve">MITCHELL, Tom M. Machine Learning. 1. ed. Portland: McGraw-Hill </w:t>
-      </w:r>
-      <w:proofErr w:type="spellStart"/>
-      <w:r>
-        <w:t>Education</w:t>
-      </w:r>
-      <w:proofErr w:type="spellEnd"/>
-      <w:r>
-        <w:t>, 1997.</w:t>
-      </w:r>
-    </w:p>
-    <w:p/>
-    <w:p>
-      <w:r>
-        <w:t xml:space="preserve">THEOBALD, Oliver. Machine Learning for Absolute </w:t>
-      </w:r>
-      <w:proofErr w:type="spellStart"/>
-      <w:r>
-        <w:t>Beginners</w:t>
-      </w:r>
-      <w:proofErr w:type="spellEnd"/>
-      <w:r>
-        <w:t xml:space="preserve">: A </w:t>
-      </w:r>
-      <w:proofErr w:type="spellStart"/>
-      <w:r>
-        <w:t>Plain</w:t>
-      </w:r>
-      <w:proofErr w:type="spellEnd"/>
-      <w:r>
-        <w:t xml:space="preserve"> </w:t>
-      </w:r>
-      <w:proofErr w:type="spellStart"/>
-      <w:r>
-        <w:t>English</w:t>
-      </w:r>
-      <w:proofErr w:type="spellEnd"/>
-      <w:r>
-        <w:t xml:space="preserve"> </w:t>
-      </w:r>
-      <w:proofErr w:type="spellStart"/>
-      <w:r>
-        <w:t>Introduction</w:t>
-      </w:r>
-      <w:proofErr w:type="spellEnd"/>
-      <w:r>
-        <w:t xml:space="preserve">. 3. ed. </w:t>
-      </w:r>
-      <w:proofErr w:type="spellStart"/>
-      <w:r>
-        <w:t>Scatterplot</w:t>
-      </w:r>
-      <w:proofErr w:type="spellEnd"/>
-      <w:r>
-        <w:t xml:space="preserve"> Press, 2017.</w:t>
-      </w:r>
-    </w:p>
-    <w:p/>
-    <w:p>
-      <w:r>
+      <w:pPr>
+        <w:rPr>
+          <w:lang w:val="en-US"/>
+        </w:rPr>
+      </w:pPr>
+      <w:r>
+        <w:t xml:space="preserve">GÉRON, Aurélien. Mãos à obra: aprendizado de máquina com Scikit-Learn, Keras &amp; TensorFlow: conceitos, ferramentas e técnicas para a construção de sistemas inteligentes. </w:t>
+      </w:r>
+      <w:r>
+        <w:rPr>
+          <w:lang w:val="en-US"/>
+        </w:rPr>
+        <w:t>2. ed. São Paulo: Alta Books, 2021.</w:t>
+      </w:r>
+    </w:p>
+    <w:p>
+      <w:pPr>
+        <w:rPr>
+          <w:lang w:val="en-US"/>
+        </w:rPr>
+      </w:pPr>
+    </w:p>
+    <w:p>
+      <w:pPr>
+        <w:rPr>
+          <w:lang w:val="en-US"/>
+        </w:rPr>
+      </w:pPr>
+      <w:r>
+        <w:rPr>
+          <w:lang w:val="en-US"/>
+        </w:rPr>
+        <w:t>MITCHELL, Tom M. Machine Learning. 1. ed. Portland: McGraw-Hill Education, 1997.</w:t>
+      </w:r>
+    </w:p>
+    <w:p>
+      <w:pPr>
+        <w:rPr>
+          <w:lang w:val="en-US"/>
+        </w:rPr>
+      </w:pPr>
+    </w:p>
+    <w:p>
+      <w:pPr>
+        <w:rPr>
+          <w:lang w:val="en-US"/>
+        </w:rPr>
+      </w:pPr>
+      <w:r>
+        <w:rPr>
+          <w:lang w:val="en-US"/>
+        </w:rPr>
+        <w:t>THEOBALD, Oliver. Machine Learning for Absolute Beginners: A Plain English Introduction. 3. ed. Scatterplot Press, 2017.</w:t>
+      </w:r>
+    </w:p>
+    <w:p>
+      <w:pPr>
+        <w:rPr>
+          <w:lang w:val="en-US"/>
+        </w:rPr>
+      </w:pPr>
+    </w:p>
+    <w:p>
+      <w:pPr>
+        <w:rPr>
+          <w:lang w:val="en-US"/>
+        </w:rPr>
+      </w:pPr>
+      <w:r>
+        <w:rPr>
+          <w:lang w:val="en-US"/>
+        </w:rPr>
         <w:t xml:space="preserve">DESCHAMPS, Jean-Pierre; SUTTER, Gustavo D.; </w:t>
       </w:r>
       <w:r>
         <w:rPr>
           <w:u w:val="single"/>
+          <w:lang w:val="en-US"/>
         </w:rPr>
         <w:t>CANTÓ</w:t>
       </w:r>
       <w:r>
-        <w:t xml:space="preserve">, Enrique. </w:t>
-      </w:r>
-      <w:proofErr w:type="spellStart"/>
-      <w:r>
-        <w:t>Guide</w:t>
-      </w:r>
-      <w:proofErr w:type="spellEnd"/>
-      <w:r>
-        <w:t xml:space="preserve"> </w:t>
-      </w:r>
-      <w:proofErr w:type="spellStart"/>
-      <w:r>
-        <w:t>to</w:t>
-      </w:r>
-      <w:proofErr w:type="spellEnd"/>
-      <w:r>
-        <w:t xml:space="preserve"> FPGA </w:t>
-      </w:r>
-      <w:proofErr w:type="spellStart"/>
-      <w:r>
-        <w:t>Implementation</w:t>
-      </w:r>
-      <w:proofErr w:type="spellEnd"/>
-      <w:r>
-        <w:t xml:space="preserve"> </w:t>
-      </w:r>
-      <w:proofErr w:type="spellStart"/>
-      <w:r>
-        <w:t>of</w:t>
-      </w:r>
-      <w:proofErr w:type="spellEnd"/>
-      <w:r>
-        <w:t xml:space="preserve"> </w:t>
-      </w:r>
-      <w:proofErr w:type="spellStart"/>
-      <w:r>
-        <w:t>Arithmetic</w:t>
-      </w:r>
-      <w:proofErr w:type="spellEnd"/>
-      <w:r>
-        <w:t xml:space="preserve"> </w:t>
-      </w:r>
-      <w:proofErr w:type="spellStart"/>
-      <w:r>
-        <w:t>Functions</w:t>
-      </w:r>
-      <w:proofErr w:type="spellEnd"/>
-      <w:r>
-        <w:t>. 1. ed. Madrid: Springer Science, 2012.</w:t>
-      </w:r>
-    </w:p>
-    <w:p/>
-    <w:p>
-      <w:r>
-        <w:t xml:space="preserve">BAILEY, Donald G. Design for </w:t>
-      </w:r>
-      <w:proofErr w:type="spellStart"/>
-      <w:r>
-        <w:t>Embedded</w:t>
-      </w:r>
-      <w:proofErr w:type="spellEnd"/>
-      <w:r>
-        <w:t xml:space="preserve"> </w:t>
-      </w:r>
-      <w:proofErr w:type="spellStart"/>
-      <w:r>
-        <w:t>Image</w:t>
-      </w:r>
-      <w:proofErr w:type="spellEnd"/>
-      <w:r>
-        <w:t xml:space="preserve"> </w:t>
-      </w:r>
-      <w:proofErr w:type="spellStart"/>
-      <w:r>
-        <w:t>Processing</w:t>
-      </w:r>
-      <w:proofErr w:type="spellEnd"/>
-      <w:r>
-        <w:t xml:space="preserve"> </w:t>
-      </w:r>
-      <w:proofErr w:type="spellStart"/>
-      <w:r>
-        <w:t>on</w:t>
-      </w:r>
-      <w:proofErr w:type="spellEnd"/>
-      <w:r>
-        <w:t xml:space="preserve"> </w:t>
-      </w:r>
-      <w:proofErr w:type="spellStart"/>
-      <w:r>
-        <w:t>FPGAs</w:t>
-      </w:r>
-      <w:proofErr w:type="spellEnd"/>
-      <w:r>
-        <w:t xml:space="preserve">. 1. ed. Singapore: John </w:t>
-      </w:r>
-      <w:proofErr w:type="spellStart"/>
-      <w:r>
-        <w:t>Wiley</w:t>
-      </w:r>
-      <w:proofErr w:type="spellEnd"/>
-      <w:r>
-        <w:t xml:space="preserve"> &amp; Sons, 2011.</w:t>
-      </w:r>
-    </w:p>
-    <w:p/>
+        <w:rPr>
+          <w:lang w:val="en-US"/>
+        </w:rPr>
+        <w:t>, Enrique. Guide to FPGA Implementation of Arithmetic Functions. 1. ed. Madrid: Springer Science, 2012.</w:t>
+      </w:r>
+    </w:p>
+    <w:p>
+      <w:pPr>
+        <w:rPr>
+          <w:lang w:val="en-US"/>
+        </w:rPr>
+      </w:pPr>
+    </w:p>
+    <w:p>
+      <w:pPr>
+        <w:rPr>
+          <w:lang w:val="en-US"/>
+        </w:rPr>
+      </w:pPr>
+      <w:r>
+        <w:rPr>
+          <w:lang w:val="en-US"/>
+        </w:rPr>
+        <w:t>BAILEY, Donald G. Design for Embedded Image Processing on FPGAs. 1. ed. Singapore: John Wiley &amp; Sons, 2011.</w:t>
+      </w:r>
+    </w:p>
+    <w:p>
+      <w:pPr>
+        <w:rPr>
+          <w:lang w:val="en-US"/>
+        </w:rPr>
+      </w:pPr>
+    </w:p>
     <w:p>
       <w:pPr>
         <w:rPr>
@@ -8877,117 +8663,39 @@
         <w:rPr>
           <w:lang w:val="en-US"/>
         </w:rPr>
-        <w:t xml:space="preserve">FUKUSHIMA, K. </w:t>
-      </w:r>
-      <w:proofErr w:type="spellStart"/>
-      <w:r>
+        <w:t>FUKUSHIMA, K. Neocognitron: A self-organizing neural network model for a mechanism of pattern recognition unaffected by shift in position. Biological Cybernetics, v. 36, n. 4, p. 193–202, abr. 1980.</w:t>
+      </w:r>
+    </w:p>
+    <w:p>
+      <w:pPr>
         <w:rPr>
           <w:lang w:val="en-US"/>
         </w:rPr>
-        <w:t>Neocognitron</w:t>
-      </w:r>
-      <w:proofErr w:type="spellEnd"/>
-      <w:r>
+      </w:pPr>
+    </w:p>
+    <w:p>
+      <w:pPr>
         <w:rPr>
           <w:lang w:val="en-US"/>
         </w:rPr>
-        <w:t>: A self-organizing neural network model for a mechanism of pattern recognition unaffected by shift in position. Biological Cybernetics, v. 36, n. 4, p. 193–202, abr. 1980.</w:t>
-      </w:r>
-    </w:p>
-    <w:p>
-      <w:pPr>
+      </w:pPr>
+      <w:r>
         <w:rPr>
           <w:lang w:val="en-US"/>
         </w:rPr>
-      </w:pPr>
-    </w:p>
-    <w:p>
-      <w:pPr>
+        <w:t>NI SIYU; HUANG CHAO; GENGSHENG CHEN. A layer-based structured design of CNN on FPGA. In: 2017 IEEE 12th International Conference on ASIC (ASICON). Disponível em: https://ieeexplore.ieee.org/document/8252656</w:t>
+      </w:r>
+      <w:r>
         <w:rPr>
           <w:lang w:val="en-US"/>
         </w:rPr>
-      </w:pPr>
+        <w:t xml:space="preserve"> </w:t>
+      </w:r>
       <w:r>
         <w:rPr>
           <w:lang w:val="en-US"/>
         </w:rPr>
-        <w:t xml:space="preserve">NI SIYU; HUANG CHAO; GENGSHENG CHEN. A layer-based structured design of CNN on FPGA. In: 2017 IEEE 12th International Conference on ASIC (ASICON). </w:t>
-      </w:r>
-      <w:proofErr w:type="spellStart"/>
-      <w:r>
-        <w:rPr>
-          <w:lang w:val="en-US"/>
-        </w:rPr>
-        <w:t>Disponível</w:t>
-      </w:r>
-      <w:proofErr w:type="spellEnd"/>
-      <w:r>
-        <w:rPr>
-          <w:lang w:val="en-US"/>
-        </w:rPr>
-        <w:t xml:space="preserve"> </w:t>
-      </w:r>
-      <w:proofErr w:type="spellStart"/>
-      <w:r>
-        <w:rPr>
-          <w:lang w:val="en-US"/>
-        </w:rPr>
-        <w:t>em</w:t>
-      </w:r>
-      <w:proofErr w:type="spellEnd"/>
-      <w:r>
-        <w:rPr>
-          <w:lang w:val="en-US"/>
-        </w:rPr>
-        <w:t>: https://ieeexplore.ieee.org/document/8252656</w:t>
-      </w:r>
-      <w:r>
-        <w:rPr>
-          <w:lang w:val="en-US"/>
-        </w:rPr>
-        <w:t xml:space="preserve"> </w:t>
-      </w:r>
-      <w:proofErr w:type="spellStart"/>
-      <w:r>
-        <w:rPr>
-          <w:lang w:val="en-US"/>
-        </w:rPr>
-        <w:t>Acesso</w:t>
-      </w:r>
-      <w:proofErr w:type="spellEnd"/>
-      <w:r>
-        <w:rPr>
-          <w:lang w:val="en-US"/>
-        </w:rPr>
-        <w:t xml:space="preserve"> </w:t>
-      </w:r>
-      <w:proofErr w:type="spellStart"/>
-      <w:r>
-        <w:rPr>
-          <w:lang w:val="en-US"/>
-        </w:rPr>
-        <w:t>em</w:t>
-      </w:r>
-      <w:proofErr w:type="spellEnd"/>
-      <w:r>
-        <w:rPr>
-          <w:lang w:val="en-US"/>
-        </w:rPr>
-        <w:t xml:space="preserve">: 28 </w:t>
-      </w:r>
-      <w:proofErr w:type="spellStart"/>
-      <w:r>
-        <w:rPr>
-          <w:lang w:val="en-US"/>
-        </w:rPr>
-        <w:t>nov.</w:t>
-      </w:r>
-      <w:proofErr w:type="spellEnd"/>
-      <w:r>
-        <w:rPr>
-          <w:lang w:val="en-US"/>
-        </w:rPr>
-        <w:t xml:space="preserve"> 2023.</w:t>
+        <w:t>Acesso em: 28 nov. 2023.</w:t>
       </w:r>
     </w:p>
     <w:p>
@@ -9065,110 +8773,129 @@
         <w:rPr>
           <w:lang w:val="en-US"/>
         </w:rPr>
-        <w:t xml:space="preserve">, T. et al. Fast convolutional neural networks on FPGAs with hls4ml. Machine Learning: Science and Technology, v. 2, n. 4, p. 045015, 16 </w:t>
-      </w:r>
-      <w:proofErr w:type="spellStart"/>
-      <w:r>
+        <w:t>, T. et al. Fast convolutional neural networks on FPGAs with hls4ml. Machine Learning: Science and Technology, v. 2, n. 4, p. 045015, 16 jul. 2021.</w:t>
+      </w:r>
+    </w:p>
+    <w:p>
+      <w:pPr>
         <w:rPr>
           <w:lang w:val="en-US"/>
         </w:rPr>
-        <w:t>jul.</w:t>
-      </w:r>
-      <w:proofErr w:type="spellEnd"/>
+      </w:pPr>
+    </w:p>
+    <w:p>
       <w:r>
         <w:rPr>
           <w:lang w:val="en-US"/>
         </w:rPr>
-        <w:t xml:space="preserve"> 2021.</w:t>
-      </w:r>
-    </w:p>
+        <w:t xml:space="preserve">LECUN Y, BOTTOU L, BENGIO Y, et al. Gradient-based learnin g applied to document recognition[J/OL]. </w:t>
+      </w:r>
+      <w:r>
+        <w:t>Proceedings of the IEEE, 1998: 2278-2324. http://dx.doi.org/10.1109/5.726791. DOI:10.1109/5. 726791.</w:t>
+      </w:r>
+    </w:p>
+    <w:p/>
     <w:p>
       <w:pPr>
         <w:rPr>
           <w:lang w:val="en-US"/>
         </w:rPr>
       </w:pPr>
-    </w:p>
-    <w:p>
-      <w:pPr>
+      <w:r>
         <w:rPr>
           <w:lang w:val="en-US"/>
         </w:rPr>
-      </w:pPr>
-      <w:r>
-        <w:t xml:space="preserve">LECUN Y, BOTTOU L, BENGIO Y, et al. </w:t>
-      </w:r>
-      <w:proofErr w:type="spellStart"/>
-      <w:r>
-        <w:t>Gradient-based</w:t>
-      </w:r>
-      <w:proofErr w:type="spellEnd"/>
-      <w:r>
+        <w:t>DEVANSHI</w:t>
+      </w:r>
+      <w:r>
+        <w:rPr>
+          <w:lang w:val="en-US"/>
+        </w:rPr>
+        <w:t xml:space="preserve">. </w:t>
+      </w:r>
+      <w:r>
+        <w:rPr>
+          <w:lang w:val="en-US"/>
+        </w:rPr>
+        <w:t>Convolution Operation in CNN</w:t>
+      </w:r>
+      <w:r>
+        <w:rPr>
+          <w:lang w:val="en-US"/>
+        </w:rPr>
+        <w:t xml:space="preserve">. </w:t>
+      </w:r>
+      <w:r>
+        <w:rPr>
+          <w:lang w:val="en-US"/>
+        </w:rPr>
+        <w:t xml:space="preserve">2021.. </w:t>
+      </w:r>
+      <w:r>
+        <w:t xml:space="preserve">Dispon´ıvel em: </w:t>
+      </w:r>
+      <w:r>
+        <w:rPr>
+          <w:rFonts w:ascii="Cambria Math" w:hAnsi="Cambria Math" w:cs="Cambria Math"/>
+        </w:rPr>
+        <w:t>⟨</w:t>
+      </w:r>
+      <w:r>
+        <w:rPr>
+          <w:rFonts w:ascii="Cambria Math" w:hAnsi="Cambria Math" w:cs="Cambria Math"/>
+        </w:rPr>
+        <w:t>https://medium.com/analytics-vidhya/convolution-operation-in-cnn-a3352f21613</w:t>
+      </w:r>
+      <w:r>
+        <w:rPr>
+          <w:rFonts w:ascii="Cambria Math" w:hAnsi="Cambria Math" w:cs="Cambria Math"/>
+        </w:rPr>
+        <w:t>⟩</w:t>
+      </w:r>
+      <w:r>
+        <w:t xml:space="preserve">. </w:t>
+      </w:r>
+      <w:r>
+        <w:rPr>
+          <w:lang w:val="en-US"/>
+        </w:rPr>
+        <w:t xml:space="preserve">Acesso em: </w:t>
+      </w:r>
+      <w:r>
+        <w:rPr>
+          <w:lang w:val="en-US"/>
+        </w:rPr>
+        <w:t>15</w:t>
+      </w:r>
+      <w:r>
+        <w:rPr>
+          <w:lang w:val="en-US"/>
+        </w:rPr>
         <w:t xml:space="preserve"> </w:t>
       </w:r>
-      <w:proofErr w:type="spellStart"/>
-      <w:r>
-        <w:t>learnin</w:t>
-      </w:r>
-      <w:proofErr w:type="spellEnd"/>
-      <w:r>
-        <w:t xml:space="preserve"> g </w:t>
-      </w:r>
-      <w:proofErr w:type="spellStart"/>
-      <w:r>
-        <w:t>applied</w:t>
-      </w:r>
-      <w:proofErr w:type="spellEnd"/>
-      <w:r>
-        <w:t xml:space="preserve"> </w:t>
-      </w:r>
-      <w:proofErr w:type="spellStart"/>
-      <w:r>
-        <w:t>to</w:t>
-      </w:r>
-      <w:proofErr w:type="spellEnd"/>
-      <w:r>
-        <w:t xml:space="preserve"> </w:t>
-      </w:r>
-      <w:proofErr w:type="spellStart"/>
-      <w:r>
-        <w:t>document</w:t>
-      </w:r>
-      <w:proofErr w:type="spellEnd"/>
-      <w:r>
-        <w:t xml:space="preserve"> </w:t>
-      </w:r>
-      <w:proofErr w:type="spellStart"/>
-      <w:r>
-        <w:t>recognition</w:t>
-      </w:r>
-      <w:proofErr w:type="spellEnd"/>
-      <w:r>
-        <w:t xml:space="preserve">[J/OL]. </w:t>
-      </w:r>
-      <w:proofErr w:type="spellStart"/>
-      <w:r>
-        <w:t>Proceedings</w:t>
-      </w:r>
-      <w:proofErr w:type="spellEnd"/>
-      <w:r>
-        <w:t xml:space="preserve"> </w:t>
-      </w:r>
-      <w:proofErr w:type="spellStart"/>
-      <w:r>
-        <w:t>of</w:t>
-      </w:r>
-      <w:proofErr w:type="spellEnd"/>
-      <w:r>
-        <w:t xml:space="preserve"> </w:t>
-      </w:r>
-      <w:proofErr w:type="spellStart"/>
-      <w:r>
-        <w:t>the</w:t>
-      </w:r>
-      <w:proofErr w:type="spellEnd"/>
-      <w:r>
-        <w:t xml:space="preserve"> IEEE, 1998: 2278-2324. http://dx.doi.org/10.1109/5.726791. DOI:10.1109/5. 726791.</w:t>
+      <w:r>
+        <w:rPr>
+          <w:lang w:val="en-US"/>
+        </w:rPr>
+        <w:t>abr</w:t>
+      </w:r>
+      <w:r>
+        <w:rPr>
+          <w:lang w:val="en-US"/>
+        </w:rPr>
+        <w:t>. 202</w:t>
+      </w:r>
+      <w:r>
+        <w:rPr>
+          <w:lang w:val="en-US"/>
+        </w:rPr>
+        <w:t>4</w:t>
+      </w:r>
+      <w:r>
+        <w:rPr>
+          <w:lang w:val="en-US"/>
+        </w:rPr>
+        <w:t>.</w:t>
       </w:r>
     </w:p>
     <w:sectPr>
@@ -12112,6 +11839,15 @@
 </file>
 
 <file path=customXml/item1.xml><?xml version="1.0" encoding="utf-8"?>
+<?mso-contentType ?>
+<FormTemplates xmlns="http://schemas.microsoft.com/sharepoint/v3/contenttype/forms">
+  <Display>DocumentLibraryForm</Display>
+  <Edit>DocumentLibraryForm</Edit>
+  <New>DocumentLibraryForm</New>
+</FormTemplates>
+</file>
+
+<file path=customXml/item2.xml><?xml version="1.0" encoding="utf-8"?>
 <p:properties xmlns:p="http://schemas.microsoft.com/office/2006/metadata/properties" xmlns:xsi="http://www.w3.org/2001/XMLSchema-instance" xmlns:pc="http://schemas.microsoft.com/office/infopath/2007/PartnerControls">
   <documentManagement>
     <_activity xmlns="e1eb492e-c138-4a07-8d40-64c66c6f3bd1" xsi:nil="true"/>
@@ -12119,7 +11855,7 @@
 </p:properties>
 </file>
 
-<file path=customXml/item2.xml><?xml version="1.0" encoding="utf-8"?>
+<file path=customXml/item3.xml><?xml version="1.0" encoding="utf-8"?>
 <ct:contentTypeSchema xmlns:ct="http://schemas.microsoft.com/office/2006/metadata/contentType" xmlns:ma="http://schemas.microsoft.com/office/2006/metadata/properties/metaAttributes" ct:_="" ma:_="" ma:contentTypeName="Documento" ma:contentTypeID="0x010100C3EF1558A8179440908E6D179726D2B6" ma:contentTypeVersion="6" ma:contentTypeDescription="Crie um novo documento." ma:contentTypeScope="" ma:versionID="0212c693d46620f107efc86ad37b6bf2">
   <xsd:schema xmlns:xsd="http://www.w3.org/2001/XMLSchema" xmlns:xs="http://www.w3.org/2001/XMLSchema" xmlns:p="http://schemas.microsoft.com/office/2006/metadata/properties" xmlns:ns3="e1eb492e-c138-4a07-8d40-64c66c6f3bd1" targetNamespace="http://schemas.microsoft.com/office/2006/metadata/properties" ma:root="true" ma:fieldsID="41d6333d093f5bceaaa6af9b88cecf32" ns3:_="">
     <xsd:import namespace="e1eb492e-c138-4a07-8d40-64c66c6f3bd1"/>
@@ -12277,20 +12013,19 @@
 </ct:contentTypeSchema>
 </file>
 
-<file path=customXml/item3.xml><?xml version="1.0" encoding="utf-8"?>
+<file path=customXml/item4.xml><?xml version="1.0" encoding="utf-8"?>
 <b:Sources xmlns:b="http://schemas.openxmlformats.org/officeDocument/2006/bibliography" xmlns="http://schemas.openxmlformats.org/officeDocument/2006/bibliography" SelectedStyle="\APASixthEditionOfficeOnline.xsl" StyleName="APA" Version="6"/>
 </file>
 
-<file path=customXml/item4.xml><?xml version="1.0" encoding="utf-8"?>
-<?mso-contentType ?>
-<FormTemplates xmlns="http://schemas.microsoft.com/sharepoint/v3/contenttype/forms">
-  <Display>DocumentLibraryForm</Display>
-  <Edit>DocumentLibraryForm</Edit>
-  <New>DocumentLibraryForm</New>
-</FormTemplates>
+<file path=customXml/itemProps1.xml><?xml version="1.0" encoding="utf-8"?>
+<ds:datastoreItem xmlns:ds="http://schemas.openxmlformats.org/officeDocument/2006/customXml" ds:itemID="{69E17A34-CB08-4DCA-A6EC-AF889E77DB02}">
+  <ds:schemaRefs>
+    <ds:schemaRef ds:uri="http://schemas.microsoft.com/sharepoint/v3/contenttype/forms"/>
+  </ds:schemaRefs>
+</ds:datastoreItem>
 </file>
 
-<file path=customXml/itemProps1.xml><?xml version="1.0" encoding="utf-8"?>
+<file path=customXml/itemProps2.xml><?xml version="1.0" encoding="utf-8"?>
 <ds:datastoreItem xmlns:ds="http://schemas.openxmlformats.org/officeDocument/2006/customXml" ds:itemID="{C148E770-D53F-4511-9147-FF954B18B625}">
   <ds:schemaRefs>
     <ds:schemaRef ds:uri="http://schemas.microsoft.com/office/2006/metadata/properties"/>
@@ -12300,7 +12035,7 @@
 </ds:datastoreItem>
 </file>
 
-<file path=customXml/itemProps2.xml><?xml version="1.0" encoding="utf-8"?>
+<file path=customXml/itemProps3.xml><?xml version="1.0" encoding="utf-8"?>
 <ds:datastoreItem xmlns:ds="http://schemas.openxmlformats.org/officeDocument/2006/customXml" ds:itemID="{477B77FE-E83A-41AD-BD85-1F1FD7C9698E}">
   <ds:schemaRefs>
     <ds:schemaRef ds:uri="http://schemas.microsoft.com/office/2006/metadata/contentType"/>
@@ -12318,18 +12053,10 @@
 </ds:datastoreItem>
 </file>
 
-<file path=customXml/itemProps3.xml><?xml version="1.0" encoding="utf-8"?>
+<file path=customXml/itemProps4.xml><?xml version="1.0" encoding="utf-8"?>
 <ds:datastoreItem xmlns:ds="http://schemas.openxmlformats.org/officeDocument/2006/customXml" ds:itemID="{7C848044-7367-4393-AB1B-105AE225B4C8}">
   <ds:schemaRefs>
     <ds:schemaRef ds:uri="http://schemas.openxmlformats.org/officeDocument/2006/bibliography"/>
   </ds:schemaRefs>
 </ds:datastoreItem>
-</file>
-
-<file path=customXml/itemProps4.xml><?xml version="1.0" encoding="utf-8"?>
-<ds:datastoreItem xmlns:ds="http://schemas.openxmlformats.org/officeDocument/2006/customXml" ds:itemID="{69E17A34-CB08-4DCA-A6EC-AF889E77DB02}">
-  <ds:schemaRefs>
-    <ds:schemaRef ds:uri="http://schemas.microsoft.com/sharepoint/v3/contenttype/forms"/>
-  </ds:schemaRefs>
-</ds:datastoreItem>
 </file>
</xml_diff>

<commit_message>
Adding Front End Files
</commit_message>
<xml_diff>
--- a/TCC/Proposta de TCC 1 - João Heitor.docx
+++ b/TCC/Proposta de TCC 1 - João Heitor.docx
@@ -1047,6 +1047,7 @@
                 <w:szCs w:val="20"/>
               </w:rPr>
             </w:pPr>
+            <w:proofErr w:type="gramStart"/>
             <w:r>
               <w:rPr>
                 <w:rFonts w:cs="Arial"/>
@@ -1055,7 +1056,18 @@
                 <w:sz w:val="20"/>
                 <w:szCs w:val="20"/>
               </w:rPr>
-              <w:t xml:space="preserve">(   </w:t>
+              <w:t xml:space="preserve">(  </w:t>
+            </w:r>
+            <w:proofErr w:type="gramEnd"/>
+            <w:r>
+              <w:rPr>
+                <w:rFonts w:cs="Arial"/>
+                <w:b/>
+                <w:smallCaps/>
+                <w:sz w:val="20"/>
+                <w:szCs w:val="20"/>
+              </w:rPr>
+              <w:t xml:space="preserve"> </w:t>
             </w:r>
             <w:r>
               <w:rPr>
@@ -1187,6 +1199,7 @@
                 <w:szCs w:val="20"/>
               </w:rPr>
             </w:pPr>
+            <w:proofErr w:type="gramStart"/>
             <w:r>
               <w:rPr>
                 <w:rFonts w:cs="Arial"/>
@@ -1207,6 +1220,7 @@
               </w:rPr>
               <w:t>X</w:t>
             </w:r>
+            <w:proofErr w:type="gramEnd"/>
             <w:r>
               <w:rPr>
                 <w:rFonts w:cs="Arial"/>
@@ -1242,6 +1256,7 @@
                 <w:szCs w:val="20"/>
               </w:rPr>
             </w:pPr>
+            <w:proofErr w:type="gramStart"/>
             <w:r>
               <w:rPr>
                 <w:rFonts w:cs="Arial"/>
@@ -1250,7 +1265,18 @@
                 <w:sz w:val="20"/>
                 <w:szCs w:val="20"/>
               </w:rPr>
-              <w:t>(   ) Produto</w:t>
+              <w:t xml:space="preserve">(  </w:t>
+            </w:r>
+            <w:proofErr w:type="gramEnd"/>
+            <w:r>
+              <w:rPr>
+                <w:rFonts w:cs="Arial"/>
+                <w:b/>
+                <w:smallCaps/>
+                <w:sz w:val="20"/>
+                <w:szCs w:val="20"/>
+              </w:rPr>
+              <w:t xml:space="preserve"> ) Produto</w:t>
             </w:r>
           </w:p>
         </w:tc>
@@ -1276,6 +1302,7 @@
                 <w:szCs w:val="20"/>
               </w:rPr>
             </w:pPr>
+            <w:proofErr w:type="gramStart"/>
             <w:r>
               <w:rPr>
                 <w:rFonts w:cs="Arial"/>
@@ -1284,7 +1311,18 @@
                 <w:sz w:val="20"/>
                 <w:szCs w:val="20"/>
               </w:rPr>
-              <w:t>(   ) Artigo</w:t>
+              <w:t xml:space="preserve">(  </w:t>
+            </w:r>
+            <w:proofErr w:type="gramEnd"/>
+            <w:r>
+              <w:rPr>
+                <w:rFonts w:cs="Arial"/>
+                <w:b/>
+                <w:smallCaps/>
+                <w:sz w:val="20"/>
+                <w:szCs w:val="20"/>
+              </w:rPr>
+              <w:t xml:space="preserve"> ) Artigo</w:t>
             </w:r>
           </w:p>
         </w:tc>
@@ -1436,6 +1474,7 @@
                 <w:szCs w:val="20"/>
               </w:rPr>
             </w:pPr>
+            <w:proofErr w:type="gramStart"/>
             <w:r>
               <w:rPr>
                 <w:rFonts w:cs="Arial"/>
@@ -1456,6 +1495,7 @@
               </w:rPr>
               <w:t>X</w:t>
             </w:r>
+            <w:proofErr w:type="gramEnd"/>
             <w:r>
               <w:rPr>
                 <w:rFonts w:cs="Arial"/>
@@ -1815,6 +1855,7 @@
                 <w:szCs w:val="20"/>
               </w:rPr>
             </w:pPr>
+            <w:proofErr w:type="gramStart"/>
             <w:r>
               <w:rPr>
                 <w:rFonts w:cs="Arial"/>
@@ -1843,7 +1884,18 @@
                 <w:sz w:val="20"/>
                 <w:szCs w:val="20"/>
               </w:rPr>
-              <w:t>19/outubro/2023</w:t>
+              <w:t>19</w:t>
+            </w:r>
+            <w:proofErr w:type="gramEnd"/>
+            <w:r>
+              <w:rPr>
+                <w:rFonts w:cs="Arial"/>
+                <w:bCs/>
+                <w:i/>
+                <w:sz w:val="20"/>
+                <w:szCs w:val="20"/>
+              </w:rPr>
+              <w:t>/outubro/2023</w:t>
             </w:r>
           </w:p>
         </w:tc>
@@ -2680,7 +2732,21 @@
         <w:rPr>
           <w:rFonts w:ascii="Arial" w:hAnsi="Arial" w:cs="Arial"/>
         </w:rPr>
-        <w:t xml:space="preserve"> (do inglês Convolutional Neural Network – CNN) </w:t>
+        <w:t xml:space="preserve"> (do inglês </w:t>
+      </w:r>
+      <w:proofErr w:type="spellStart"/>
+      <w:r>
+        <w:rPr>
+          <w:rFonts w:ascii="Arial" w:hAnsi="Arial" w:cs="Arial"/>
+        </w:rPr>
+        <w:t>Convolutional</w:t>
+      </w:r>
+      <w:proofErr w:type="spellEnd"/>
+      <w:r>
+        <w:rPr>
+          <w:rFonts w:ascii="Arial" w:hAnsi="Arial" w:cs="Arial"/>
+        </w:rPr>
+        <w:t xml:space="preserve"> Neural Network – CNN) </w:t>
       </w:r>
       <w:r>
         <w:rPr>
@@ -2768,6 +2834,7 @@
         </w:rPr>
         <w:t xml:space="preserve"> </w:t>
       </w:r>
+      <w:proofErr w:type="gramStart"/>
       <w:r>
         <w:rPr>
           <w:rFonts w:ascii="Arial" w:hAnsi="Arial" w:cs="Arial"/>
@@ -2780,6 +2847,7 @@
         </w:rPr>
         <w:t>ram</w:t>
       </w:r>
+      <w:proofErr w:type="gramEnd"/>
       <w:r>
         <w:rPr>
           <w:rFonts w:ascii="Arial" w:hAnsi="Arial" w:cs="Arial"/>
@@ -2934,7 +3002,35 @@
         <w:rPr>
           <w:rFonts w:ascii="Arial" w:hAnsi="Arial" w:cs="Arial"/>
         </w:rPr>
-        <w:t xml:space="preserve"> Field Programming Gateway Array (FPGA) </w:t>
+        <w:t xml:space="preserve"> Field </w:t>
+      </w:r>
+      <w:proofErr w:type="spellStart"/>
+      <w:r>
+        <w:rPr>
+          <w:rFonts w:ascii="Arial" w:hAnsi="Arial" w:cs="Arial"/>
+        </w:rPr>
+        <w:t>Programming</w:t>
+      </w:r>
+      <w:proofErr w:type="spellEnd"/>
+      <w:r>
+        <w:rPr>
+          <w:rFonts w:ascii="Arial" w:hAnsi="Arial" w:cs="Arial"/>
+        </w:rPr>
+        <w:t xml:space="preserve"> Gateway </w:t>
+      </w:r>
+      <w:proofErr w:type="spellStart"/>
+      <w:r>
+        <w:rPr>
+          <w:rFonts w:ascii="Arial" w:hAnsi="Arial" w:cs="Arial"/>
+        </w:rPr>
+        <w:t>Array</w:t>
+      </w:r>
+      <w:proofErr w:type="spellEnd"/>
+      <w:r>
+        <w:rPr>
+          <w:rFonts w:ascii="Arial" w:hAnsi="Arial" w:cs="Arial"/>
+        </w:rPr>
+        <w:t xml:space="preserve"> (FPGA) </w:t>
       </w:r>
       <w:r>
         <w:rPr>
@@ -3062,8 +3158,16 @@
         <w:rPr>
           <w:rFonts w:ascii="Arial" w:hAnsi="Arial" w:cs="Arial"/>
         </w:rPr>
-        <w:t>aracterísticas como a reprogramabilidade</w:t>
-      </w:r>
+        <w:t xml:space="preserve">aracterísticas como a </w:t>
+      </w:r>
+      <w:proofErr w:type="spellStart"/>
+      <w:r>
+        <w:rPr>
+          <w:rFonts w:ascii="Arial" w:hAnsi="Arial" w:cs="Arial"/>
+        </w:rPr>
+        <w:t>reprogramabilidade</w:t>
+      </w:r>
+      <w:proofErr w:type="spellEnd"/>
       <w:r>
         <w:rPr>
           <w:rFonts w:ascii="Arial" w:hAnsi="Arial" w:cs="Arial"/>
@@ -3088,12 +3192,14 @@
         </w:rPr>
         <w:t xml:space="preserve">fazem </w:t>
       </w:r>
+      <w:proofErr w:type="gramStart"/>
       <w:r>
         <w:rPr>
           <w:rFonts w:ascii="Arial" w:hAnsi="Arial" w:cs="Arial"/>
         </w:rPr>
         <w:t>do</w:t>
       </w:r>
+      <w:proofErr w:type="gramEnd"/>
       <w:r>
         <w:rPr>
           <w:rFonts w:ascii="Arial" w:hAnsi="Arial" w:cs="Arial"/>
@@ -3214,7 +3320,21 @@
         <w:rPr>
           <w:rFonts w:ascii="Arial" w:hAnsi="Arial" w:cs="Arial"/>
         </w:rPr>
-        <w:t xml:space="preserve">Abordagens em mais alto nível, como o descrito por Aarrestad (2021) reiteram a importância da criação de ferramentas para a </w:t>
+        <w:t xml:space="preserve">Abordagens em mais alto nível, como o descrito por </w:t>
+      </w:r>
+      <w:proofErr w:type="spellStart"/>
+      <w:r>
+        <w:rPr>
+          <w:rFonts w:ascii="Arial" w:hAnsi="Arial" w:cs="Arial"/>
+        </w:rPr>
+        <w:t>Aarrestad</w:t>
+      </w:r>
+      <w:proofErr w:type="spellEnd"/>
+      <w:r>
+        <w:rPr>
+          <w:rFonts w:ascii="Arial" w:hAnsi="Arial" w:cs="Arial"/>
+        </w:rPr>
+        <w:t xml:space="preserve"> (2021) reiteram a importância da criação de ferramentas para a </w:t>
       </w:r>
       <w:r>
         <w:rPr>
@@ -3226,7 +3346,21 @@
         <w:rPr>
           <w:rFonts w:ascii="Arial" w:hAnsi="Arial" w:cs="Arial"/>
         </w:rPr>
-        <w:t xml:space="preserve"> de um desenvolvimento rápido e confiável de CNNs em FPGA. </w:t>
+        <w:t xml:space="preserve"> de um desenvolvimento rápido e confiável de </w:t>
+      </w:r>
+      <w:proofErr w:type="spellStart"/>
+      <w:r>
+        <w:rPr>
+          <w:rFonts w:ascii="Arial" w:hAnsi="Arial" w:cs="Arial"/>
+        </w:rPr>
+        <w:t>CNNs</w:t>
+      </w:r>
+      <w:proofErr w:type="spellEnd"/>
+      <w:r>
+        <w:rPr>
+          <w:rFonts w:ascii="Arial" w:hAnsi="Arial" w:cs="Arial"/>
+        </w:rPr>
+        <w:t xml:space="preserve"> em FPGA. </w:t>
       </w:r>
     </w:p>
     <w:p>
@@ -3252,7 +3386,21 @@
         <w:rPr>
           <w:rFonts w:ascii="Arial" w:hAnsi="Arial" w:cs="Arial"/>
         </w:rPr>
-        <w:t>uma biblioteca de componentes facilitaria o design e a implementação. Ao criar uma biblioteca de componentes específicos para o processamento de redes neurais convolucionais em FPGAs, os desenvolvedores teriam acesso a blocos de construção pré-definidos e otimizados para tarefas comuns.</w:t>
+        <w:t xml:space="preserve">uma biblioteca de componentes facilitaria o design e a implementação. Ao criar uma biblioteca de componentes específicos para o processamento de redes neurais convolucionais em </w:t>
+      </w:r>
+      <w:proofErr w:type="spellStart"/>
+      <w:r>
+        <w:rPr>
+          <w:rFonts w:ascii="Arial" w:hAnsi="Arial" w:cs="Arial"/>
+        </w:rPr>
+        <w:t>FPGAs</w:t>
+      </w:r>
+      <w:proofErr w:type="spellEnd"/>
+      <w:r>
+        <w:rPr>
+          <w:rFonts w:ascii="Arial" w:hAnsi="Arial" w:cs="Arial"/>
+        </w:rPr>
+        <w:t>, os desenvolvedores teriam acesso a blocos de construção pré-definidos e otimizados para tarefas comuns.</w:t>
       </w:r>
       <w:r>
         <w:rPr>
@@ -3392,7 +3540,21 @@
         <w:rPr>
           <w:rFonts w:ascii="Arial" w:hAnsi="Arial" w:cs="Arial"/>
         </w:rPr>
-        <w:t>Desenvolver componentes necessários para a construção de redes neurais convolucionais em VHDL ou Verilog.</w:t>
+        <w:t xml:space="preserve">Desenvolver componentes necessários para a construção de redes neurais convolucionais em VHDL ou </w:t>
+      </w:r>
+      <w:proofErr w:type="spellStart"/>
+      <w:r>
+        <w:rPr>
+          <w:rFonts w:ascii="Arial" w:hAnsi="Arial" w:cs="Arial"/>
+        </w:rPr>
+        <w:t>Verilog</w:t>
+      </w:r>
+      <w:proofErr w:type="spellEnd"/>
+      <w:r>
+        <w:rPr>
+          <w:rFonts w:ascii="Arial" w:hAnsi="Arial" w:cs="Arial"/>
+        </w:rPr>
+        <w:t>.</w:t>
       </w:r>
     </w:p>
     <w:p>
@@ -3943,7 +4105,21 @@
         <w:rPr>
           <w:rFonts w:ascii="Arial" w:hAnsi="Arial" w:cs="Arial"/>
         </w:rPr>
-        <w:t>criar funções em linguagem de alto nível que recebam parâmetros e construam os arquivos necessários para a implantação de CNNs em FPGA.</w:t>
+        <w:t xml:space="preserve">criar funções em linguagem de alto nível que recebam parâmetros e construam os arquivos necessários para a implantação de </w:t>
+      </w:r>
+      <w:proofErr w:type="spellStart"/>
+      <w:r>
+        <w:rPr>
+          <w:rFonts w:ascii="Arial" w:hAnsi="Arial" w:cs="Arial"/>
+        </w:rPr>
+        <w:t>CNNs</w:t>
+      </w:r>
+      <w:proofErr w:type="spellEnd"/>
+      <w:r>
+        <w:rPr>
+          <w:rFonts w:ascii="Arial" w:hAnsi="Arial" w:cs="Arial"/>
+        </w:rPr>
+        <w:t xml:space="preserve"> em FPGA.</w:t>
       </w:r>
     </w:p>
     <w:p>
@@ -4706,6 +4882,205 @@
                     </w:rPr>
                     <w:t xml:space="preserve"> </w:t>
                   </w:r>
+                  <w:proofErr w:type="spellStart"/>
+                  <w:r>
+                    <w:rPr>
+                      <w:rFonts w:cs="Arial"/>
+                      <w:sz w:val="20"/>
+                      <w:szCs w:val="20"/>
+                    </w:rPr>
+                    <w:t>X</w:t>
+                  </w:r>
+                  <w:proofErr w:type="spellEnd"/>
+                </w:p>
+              </w:tc>
+              <w:tc>
+                <w:tcPr>
+                  <w:tcW w:w="871" w:type="dxa"/>
+                  <w:tcMar>
+                    <w:left w:w="28" w:type="dxa"/>
+                    <w:right w:w="28" w:type="dxa"/>
+                  </w:tcMar>
+                  <w:vAlign w:val="center"/>
+                </w:tcPr>
+                <w:p>
+                  <w:pPr>
+                    <w:spacing w:line="360" w:lineRule="auto"/>
+                    <w:rPr>
+                      <w:rFonts w:cs="Arial"/>
+                      <w:sz w:val="20"/>
+                      <w:szCs w:val="20"/>
+                    </w:rPr>
+                  </w:pPr>
+                </w:p>
+              </w:tc>
+              <w:tc>
+                <w:tcPr>
+                  <w:tcW w:w="987" w:type="dxa"/>
+                  <w:tcMar>
+                    <w:left w:w="28" w:type="dxa"/>
+                    <w:right w:w="28" w:type="dxa"/>
+                  </w:tcMar>
+                  <w:vAlign w:val="center"/>
+                </w:tcPr>
+                <w:p>
+                  <w:pPr>
+                    <w:spacing w:line="360" w:lineRule="auto"/>
+                    <w:rPr>
+                      <w:rFonts w:cs="Arial"/>
+                      <w:sz w:val="20"/>
+                      <w:szCs w:val="20"/>
+                    </w:rPr>
+                  </w:pPr>
+                </w:p>
+              </w:tc>
+              <w:tc>
+                <w:tcPr>
+                  <w:tcW w:w="919" w:type="dxa"/>
+                  <w:tcMar>
+                    <w:left w:w="28" w:type="dxa"/>
+                    <w:right w:w="28" w:type="dxa"/>
+                  </w:tcMar>
+                  <w:vAlign w:val="center"/>
+                </w:tcPr>
+                <w:p>
+                  <w:pPr>
+                    <w:spacing w:line="360" w:lineRule="auto"/>
+                    <w:rPr>
+                      <w:rFonts w:cs="Arial"/>
+                      <w:sz w:val="20"/>
+                      <w:szCs w:val="20"/>
+                    </w:rPr>
+                  </w:pPr>
+                </w:p>
+              </w:tc>
+              <w:tc>
+                <w:tcPr>
+                  <w:tcW w:w="815" w:type="dxa"/>
+                  <w:tcMar>
+                    <w:left w:w="28" w:type="dxa"/>
+                    <w:right w:w="28" w:type="dxa"/>
+                  </w:tcMar>
+                  <w:vAlign w:val="center"/>
+                </w:tcPr>
+                <w:p>
+                  <w:pPr>
+                    <w:spacing w:line="360" w:lineRule="auto"/>
+                    <w:rPr>
+                      <w:rFonts w:cs="Arial"/>
+                      <w:sz w:val="20"/>
+                      <w:szCs w:val="20"/>
+                    </w:rPr>
+                  </w:pPr>
+                </w:p>
+              </w:tc>
+            </w:tr>
+            <w:tr>
+              <w:trPr>
+                <w:jc w:val="right"/>
+              </w:trPr>
+              <w:tc>
+                <w:tcPr>
+                  <w:tcW w:w="2809" w:type="dxa"/>
+                  <w:vAlign w:val="center"/>
+                </w:tcPr>
+                <w:p>
+                  <w:pPr>
+                    <w:spacing w:line="360" w:lineRule="auto"/>
+                    <w:rPr>
+                      <w:rFonts w:cs="Arial"/>
+                      <w:sz w:val="20"/>
+                      <w:szCs w:val="20"/>
+                    </w:rPr>
+                  </w:pPr>
+                  <w:r>
+                    <w:rPr>
+                      <w:rFonts w:cs="Arial"/>
+                      <w:sz w:val="20"/>
+                      <w:szCs w:val="20"/>
+                    </w:rPr>
+                    <w:t>1.b</w:t>
+                  </w:r>
+                  <w:r>
+                    <w:rPr>
+                      <w:rFonts w:cs="Arial"/>
+                      <w:sz w:val="20"/>
+                      <w:szCs w:val="20"/>
+                    </w:rPr>
+                    <w:t xml:space="preserve"> </w:t>
+                  </w:r>
+                  <w:r>
+                    <w:rPr>
+                      <w:rFonts w:cs="Arial"/>
+                      <w:sz w:val="20"/>
+                      <w:szCs w:val="20"/>
+                    </w:rPr>
+                    <w:t>Análise do comportamento das camadas</w:t>
+                  </w:r>
+                </w:p>
+              </w:tc>
+              <w:tc>
+                <w:tcPr>
+                  <w:tcW w:w="852" w:type="dxa"/>
+                  <w:tcMar>
+                    <w:left w:w="28" w:type="dxa"/>
+                    <w:right w:w="28" w:type="dxa"/>
+                  </w:tcMar>
+                  <w:vAlign w:val="center"/>
+                </w:tcPr>
+                <w:p>
+                  <w:pPr>
+                    <w:spacing w:line="360" w:lineRule="auto"/>
+                    <w:rPr>
+                      <w:rFonts w:cs="Arial"/>
+                      <w:sz w:val="20"/>
+                      <w:szCs w:val="20"/>
+                    </w:rPr>
+                  </w:pPr>
+                  <w:r>
+                    <w:rPr>
+                      <w:rFonts w:cs="Arial"/>
+                      <w:sz w:val="20"/>
+                      <w:szCs w:val="20"/>
+                    </w:rPr>
+                    <w:t xml:space="preserve">  </w:t>
+                  </w:r>
+                </w:p>
+              </w:tc>
+              <w:tc>
+                <w:tcPr>
+                  <w:tcW w:w="1041" w:type="dxa"/>
+                  <w:tcMar>
+                    <w:left w:w="28" w:type="dxa"/>
+                    <w:right w:w="28" w:type="dxa"/>
+                  </w:tcMar>
+                  <w:vAlign w:val="center"/>
+                </w:tcPr>
+                <w:p>
+                  <w:pPr>
+                    <w:spacing w:line="360" w:lineRule="auto"/>
+                    <w:rPr>
+                      <w:rFonts w:cs="Arial"/>
+                      <w:sz w:val="20"/>
+                      <w:szCs w:val="20"/>
+                    </w:rPr>
+                  </w:pPr>
+                  <w:r>
+                    <w:rPr>
+                      <w:rFonts w:cs="Arial"/>
+                      <w:sz w:val="20"/>
+                      <w:szCs w:val="20"/>
+                    </w:rPr>
+                    <w:t xml:space="preserve">      </w:t>
+                  </w:r>
+                  <w:r>
+                    <w:rPr>
+                      <w:rFonts w:cs="Arial"/>
+                      <w:sz w:val="20"/>
+                      <w:szCs w:val="20"/>
+                    </w:rPr>
+                    <w:t xml:space="preserve">    </w:t>
+                  </w:r>
                   <w:r>
                     <w:rPr>
                       <w:rFonts w:cs="Arial"/>
@@ -4821,7 +5196,7 @@
                       <w:sz w:val="20"/>
                       <w:szCs w:val="20"/>
                     </w:rPr>
-                    <w:t>1.b</w:t>
+                    <w:t xml:space="preserve">1.c </w:t>
                   </w:r>
                   <w:r>
                     <w:rPr>
@@ -4829,15 +5204,7 @@
                       <w:sz w:val="20"/>
                       <w:szCs w:val="20"/>
                     </w:rPr>
-                    <w:t xml:space="preserve"> </w:t>
-                  </w:r>
-                  <w:r>
-                    <w:rPr>
-                      <w:rFonts w:cs="Arial"/>
-                      <w:sz w:val="20"/>
-                      <w:szCs w:val="20"/>
-                    </w:rPr>
-                    <w:t>Análise do comportamento das camadas</w:t>
+                    <w:t>Elaboração dos Blocos lógicos necessários</w:t>
                   </w:r>
                 </w:p>
               </w:tc>
@@ -4859,14 +5226,6 @@
                       <w:szCs w:val="20"/>
                     </w:rPr>
                   </w:pPr>
-                  <w:r>
-                    <w:rPr>
-                      <w:rFonts w:cs="Arial"/>
-                      <w:sz w:val="20"/>
-                      <w:szCs w:val="20"/>
-                    </w:rPr>
-                    <w:t xml:space="preserve">  </w:t>
-                  </w:r>
                 </w:p>
               </w:tc>
               <w:tc>
@@ -4893,7 +5252,7 @@
                       <w:sz w:val="20"/>
                       <w:szCs w:val="20"/>
                     </w:rPr>
-                    <w:t xml:space="preserve">      </w:t>
+                    <w:t xml:space="preserve">          </w:t>
                   </w:r>
                   <w:r>
                     <w:rPr>
@@ -4901,7 +5260,7 @@
                       <w:sz w:val="20"/>
                       <w:szCs w:val="20"/>
                     </w:rPr>
-                    <w:t xml:space="preserve">    </w:t>
+                    <w:t xml:space="preserve">   </w:t>
                   </w:r>
                   <w:r>
                     <w:rPr>
@@ -4931,6 +5290,30 @@
                       <w:szCs w:val="20"/>
                     </w:rPr>
                   </w:pPr>
+                  <w:r>
+                    <w:rPr>
+                      <w:rFonts w:cs="Arial"/>
+                      <w:sz w:val="20"/>
+                      <w:szCs w:val="20"/>
+                    </w:rPr>
+                    <w:t xml:space="preserve"> </w:t>
+                  </w:r>
+                  <w:r>
+                    <w:rPr>
+                      <w:rFonts w:cs="Arial"/>
+                      <w:sz w:val="20"/>
+                      <w:szCs w:val="20"/>
+                    </w:rPr>
+                    <w:t>X</w:t>
+                  </w:r>
+                  <w:r>
+                    <w:rPr>
+                      <w:rFonts w:cs="Arial"/>
+                      <w:sz w:val="20"/>
+                      <w:szCs w:val="20"/>
+                    </w:rPr>
+                    <w:t>X</w:t>
+                  </w:r>
                 </w:p>
               </w:tc>
               <w:tc>
@@ -5018,15 +5401,7 @@
                       <w:sz w:val="20"/>
                       <w:szCs w:val="20"/>
                     </w:rPr>
-                    <w:t xml:space="preserve">1.c </w:t>
-                  </w:r>
-                  <w:r>
-                    <w:rPr>
-                      <w:rFonts w:cs="Arial"/>
-                      <w:sz w:val="20"/>
-                      <w:szCs w:val="20"/>
-                    </w:rPr>
-                    <w:t>Elaboração dos Blocos lógicos necessários</w:t>
+                    <w:t>2.a Desenvolvimento dos blocos lógicos</w:t>
                   </w:r>
                 </w:p>
               </w:tc>
@@ -5068,30 +5443,6 @@
                       <w:szCs w:val="20"/>
                     </w:rPr>
                   </w:pPr>
-                  <w:r>
-                    <w:rPr>
-                      <w:rFonts w:cs="Arial"/>
-                      <w:sz w:val="20"/>
-                      <w:szCs w:val="20"/>
-                    </w:rPr>
-                    <w:t xml:space="preserve">          </w:t>
-                  </w:r>
-                  <w:r>
-                    <w:rPr>
-                      <w:rFonts w:cs="Arial"/>
-                      <w:sz w:val="20"/>
-                      <w:szCs w:val="20"/>
-                    </w:rPr>
-                    <w:t xml:space="preserve">   </w:t>
-                  </w:r>
-                  <w:r>
-                    <w:rPr>
-                      <w:rFonts w:cs="Arial"/>
-                      <w:sz w:val="20"/>
-                      <w:szCs w:val="20"/>
-                    </w:rPr>
-                    <w:t>X</w:t>
-                  </w:r>
                 </w:p>
               </w:tc>
               <w:tc>
@@ -5118,7 +5469,15 @@
                       <w:sz w:val="20"/>
                       <w:szCs w:val="20"/>
                     </w:rPr>
-                    <w:t xml:space="preserve"> </w:t>
+                    <w:t xml:space="preserve">      </w:t>
+                  </w:r>
+                  <w:r>
+                    <w:rPr>
+                      <w:rFonts w:cs="Arial"/>
+                      <w:sz w:val="20"/>
+                      <w:szCs w:val="20"/>
+                    </w:rPr>
+                    <w:t xml:space="preserve">  </w:t>
                   </w:r>
                   <w:r>
                     <w:rPr>
@@ -5134,7 +5493,25 @@
                       <w:sz w:val="20"/>
                       <w:szCs w:val="20"/>
                     </w:rPr>
+                    <w:t xml:space="preserve"> </w:t>
+                  </w:r>
+                  <w:proofErr w:type="spellStart"/>
+                  <w:r>
+                    <w:rPr>
+                      <w:rFonts w:cs="Arial"/>
+                      <w:sz w:val="20"/>
+                      <w:szCs w:val="20"/>
+                    </w:rPr>
                     <w:t>X</w:t>
+                  </w:r>
+                  <w:proofErr w:type="spellEnd"/>
+                  <w:r>
+                    <w:rPr>
+                      <w:rFonts w:cs="Arial"/>
+                      <w:sz w:val="20"/>
+                      <w:szCs w:val="20"/>
+                    </w:rPr>
+                    <w:t xml:space="preserve"> </w:t>
                   </w:r>
                 </w:p>
               </w:tc>
@@ -5156,6 +5533,48 @@
                       <w:szCs w:val="20"/>
                     </w:rPr>
                   </w:pPr>
+                  <w:r>
+                    <w:rPr>
+                      <w:rFonts w:cs="Arial"/>
+                      <w:sz w:val="20"/>
+                      <w:szCs w:val="20"/>
+                    </w:rPr>
+                    <w:t xml:space="preserve"> </w:t>
+                  </w:r>
+                  <w:r>
+                    <w:rPr>
+                      <w:rFonts w:cs="Arial"/>
+                      <w:sz w:val="20"/>
+                      <w:szCs w:val="20"/>
+                    </w:rPr>
+                    <w:t>X</w:t>
+                  </w:r>
+                  <w:r>
+                    <w:rPr>
+                      <w:rFonts w:cs="Arial"/>
+                      <w:sz w:val="20"/>
+                      <w:szCs w:val="20"/>
+                    </w:rPr>
+                    <w:t xml:space="preserve"> </w:t>
+                  </w:r>
+                  <w:proofErr w:type="spellStart"/>
+                  <w:r>
+                    <w:rPr>
+                      <w:rFonts w:cs="Arial"/>
+                      <w:sz w:val="20"/>
+                      <w:szCs w:val="20"/>
+                    </w:rPr>
+                    <w:t>X</w:t>
+                  </w:r>
+                  <w:proofErr w:type="spellEnd"/>
+                  <w:r>
+                    <w:rPr>
+                      <w:rFonts w:cs="Arial"/>
+                      <w:sz w:val="20"/>
+                      <w:szCs w:val="20"/>
+                    </w:rPr>
+                    <w:t xml:space="preserve"> </w:t>
+                  </w:r>
                 </w:p>
               </w:tc>
               <w:tc>
@@ -5223,7 +5642,7 @@
                       <w:sz w:val="20"/>
                       <w:szCs w:val="20"/>
                     </w:rPr>
-                    <w:t>2.a Desenvolvimento dos blocos lógicos</w:t>
+                    <w:t>2.b Validação dos blocos lógicos desenvolvidos</w:t>
                   </w:r>
                 </w:p>
               </w:tc>
@@ -5285,46 +5704,6 @@
                       <w:szCs w:val="20"/>
                     </w:rPr>
                   </w:pPr>
-                  <w:r>
-                    <w:rPr>
-                      <w:rFonts w:cs="Arial"/>
-                      <w:sz w:val="20"/>
-                      <w:szCs w:val="20"/>
-                    </w:rPr>
-                    <w:t xml:space="preserve">      </w:t>
-                  </w:r>
-                  <w:r>
-                    <w:rPr>
-                      <w:rFonts w:cs="Arial"/>
-                      <w:sz w:val="20"/>
-                      <w:szCs w:val="20"/>
-                    </w:rPr>
-                    <w:t xml:space="preserve">  </w:t>
-                  </w:r>
-                  <w:r>
-                    <w:rPr>
-                      <w:rFonts w:cs="Arial"/>
-                      <w:sz w:val="20"/>
-                      <w:szCs w:val="20"/>
-                    </w:rPr>
-                    <w:t>X</w:t>
-                  </w:r>
-                  <w:r>
-                    <w:rPr>
-                      <w:rFonts w:cs="Arial"/>
-                      <w:sz w:val="20"/>
-                      <w:szCs w:val="20"/>
-                    </w:rPr>
-                    <w:t xml:space="preserve"> </w:t>
-                  </w:r>
-                  <w:r>
-                    <w:rPr>
-                      <w:rFonts w:cs="Arial"/>
-                      <w:sz w:val="20"/>
-                      <w:szCs w:val="20"/>
-                    </w:rPr>
-                    <w:t xml:space="preserve">X </w:t>
-                  </w:r>
                 </w:p>
               </w:tc>
               <w:tc>
@@ -5351,7 +5730,15 @@
                       <w:sz w:val="20"/>
                       <w:szCs w:val="20"/>
                     </w:rPr>
-                    <w:t xml:space="preserve"> </w:t>
+                    <w:t xml:space="preserve">     </w:t>
+                  </w:r>
+                  <w:r>
+                    <w:rPr>
+                      <w:rFonts w:cs="Arial"/>
+                      <w:sz w:val="20"/>
+                      <w:szCs w:val="20"/>
+                    </w:rPr>
+                    <w:t xml:space="preserve">  </w:t>
                   </w:r>
                   <w:r>
                     <w:rPr>
@@ -5369,6 +5756,7 @@
                     </w:rPr>
                     <w:t xml:space="preserve"> </w:t>
                   </w:r>
+                  <w:proofErr w:type="spellStart"/>
                   <w:r>
                     <w:rPr>
                       <w:rFonts w:cs="Arial"/>
@@ -5377,14 +5765,7 @@
                     </w:rPr>
                     <w:t>X</w:t>
                   </w:r>
-                  <w:r>
-                    <w:rPr>
-                      <w:rFonts w:cs="Arial"/>
-                      <w:sz w:val="20"/>
-                      <w:szCs w:val="20"/>
-                    </w:rPr>
-                    <w:t xml:space="preserve"> </w:t>
-                  </w:r>
+                  <w:proofErr w:type="spellEnd"/>
                 </w:p>
               </w:tc>
               <w:tc>
@@ -5452,195 +5833,6 @@
                       <w:sz w:val="20"/>
                       <w:szCs w:val="20"/>
                     </w:rPr>
-                    <w:t>2.b Validação dos blocos lógicos desenvolvidos</w:t>
-                  </w:r>
-                </w:p>
-              </w:tc>
-              <w:tc>
-                <w:tcPr>
-                  <w:tcW w:w="852" w:type="dxa"/>
-                  <w:tcMar>
-                    <w:left w:w="28" w:type="dxa"/>
-                    <w:right w:w="28" w:type="dxa"/>
-                  </w:tcMar>
-                  <w:vAlign w:val="center"/>
-                </w:tcPr>
-                <w:p>
-                  <w:pPr>
-                    <w:spacing w:line="360" w:lineRule="auto"/>
-                    <w:rPr>
-                      <w:rFonts w:cs="Arial"/>
-                      <w:sz w:val="20"/>
-                      <w:szCs w:val="20"/>
-                    </w:rPr>
-                  </w:pPr>
-                </w:p>
-              </w:tc>
-              <w:tc>
-                <w:tcPr>
-                  <w:tcW w:w="1041" w:type="dxa"/>
-                  <w:tcMar>
-                    <w:left w:w="28" w:type="dxa"/>
-                    <w:right w:w="28" w:type="dxa"/>
-                  </w:tcMar>
-                  <w:vAlign w:val="center"/>
-                </w:tcPr>
-                <w:p>
-                  <w:pPr>
-                    <w:spacing w:line="360" w:lineRule="auto"/>
-                    <w:rPr>
-                      <w:rFonts w:cs="Arial"/>
-                      <w:sz w:val="20"/>
-                      <w:szCs w:val="20"/>
-                    </w:rPr>
-                  </w:pPr>
-                </w:p>
-              </w:tc>
-              <w:tc>
-                <w:tcPr>
-                  <w:tcW w:w="871" w:type="dxa"/>
-                  <w:tcMar>
-                    <w:left w:w="28" w:type="dxa"/>
-                    <w:right w:w="28" w:type="dxa"/>
-                  </w:tcMar>
-                  <w:vAlign w:val="center"/>
-                </w:tcPr>
-                <w:p>
-                  <w:pPr>
-                    <w:spacing w:line="360" w:lineRule="auto"/>
-                    <w:rPr>
-                      <w:rFonts w:cs="Arial"/>
-                      <w:sz w:val="20"/>
-                      <w:szCs w:val="20"/>
-                    </w:rPr>
-                  </w:pPr>
-                </w:p>
-              </w:tc>
-              <w:tc>
-                <w:tcPr>
-                  <w:tcW w:w="987" w:type="dxa"/>
-                  <w:tcMar>
-                    <w:left w:w="28" w:type="dxa"/>
-                    <w:right w:w="28" w:type="dxa"/>
-                  </w:tcMar>
-                  <w:vAlign w:val="center"/>
-                </w:tcPr>
-                <w:p>
-                  <w:pPr>
-                    <w:spacing w:line="360" w:lineRule="auto"/>
-                    <w:rPr>
-                      <w:rFonts w:cs="Arial"/>
-                      <w:sz w:val="20"/>
-                      <w:szCs w:val="20"/>
-                    </w:rPr>
-                  </w:pPr>
-                  <w:r>
-                    <w:rPr>
-                      <w:rFonts w:cs="Arial"/>
-                      <w:sz w:val="20"/>
-                      <w:szCs w:val="20"/>
-                    </w:rPr>
-                    <w:t xml:space="preserve">     </w:t>
-                  </w:r>
-                  <w:r>
-                    <w:rPr>
-                      <w:rFonts w:cs="Arial"/>
-                      <w:sz w:val="20"/>
-                      <w:szCs w:val="20"/>
-                    </w:rPr>
-                    <w:t xml:space="preserve">  </w:t>
-                  </w:r>
-                  <w:r>
-                    <w:rPr>
-                      <w:rFonts w:cs="Arial"/>
-                      <w:sz w:val="20"/>
-                      <w:szCs w:val="20"/>
-                    </w:rPr>
-                    <w:t>X</w:t>
-                  </w:r>
-                  <w:r>
-                    <w:rPr>
-                      <w:rFonts w:cs="Arial"/>
-                      <w:sz w:val="20"/>
-                      <w:szCs w:val="20"/>
-                    </w:rPr>
-                    <w:t xml:space="preserve"> </w:t>
-                  </w:r>
-                  <w:r>
-                    <w:rPr>
-                      <w:rFonts w:cs="Arial"/>
-                      <w:sz w:val="20"/>
-                      <w:szCs w:val="20"/>
-                    </w:rPr>
-                    <w:t>X</w:t>
-                  </w:r>
-                </w:p>
-              </w:tc>
-              <w:tc>
-                <w:tcPr>
-                  <w:tcW w:w="919" w:type="dxa"/>
-                  <w:tcMar>
-                    <w:left w:w="28" w:type="dxa"/>
-                    <w:right w:w="28" w:type="dxa"/>
-                  </w:tcMar>
-                  <w:vAlign w:val="center"/>
-                </w:tcPr>
-                <w:p>
-                  <w:pPr>
-                    <w:spacing w:line="360" w:lineRule="auto"/>
-                    <w:rPr>
-                      <w:rFonts w:cs="Arial"/>
-                      <w:sz w:val="20"/>
-                      <w:szCs w:val="20"/>
-                    </w:rPr>
-                  </w:pPr>
-                </w:p>
-              </w:tc>
-              <w:tc>
-                <w:tcPr>
-                  <w:tcW w:w="815" w:type="dxa"/>
-                  <w:tcMar>
-                    <w:left w:w="28" w:type="dxa"/>
-                    <w:right w:w="28" w:type="dxa"/>
-                  </w:tcMar>
-                  <w:vAlign w:val="center"/>
-                </w:tcPr>
-                <w:p>
-                  <w:pPr>
-                    <w:spacing w:line="360" w:lineRule="auto"/>
-                    <w:rPr>
-                      <w:rFonts w:cs="Arial"/>
-                      <w:sz w:val="20"/>
-                      <w:szCs w:val="20"/>
-                    </w:rPr>
-                  </w:pPr>
-                </w:p>
-              </w:tc>
-            </w:tr>
-            <w:tr>
-              <w:trPr>
-                <w:jc w:val="right"/>
-              </w:trPr>
-              <w:tc>
-                <w:tcPr>
-                  <w:tcW w:w="2809" w:type="dxa"/>
-                  <w:vAlign w:val="center"/>
-                </w:tcPr>
-                <w:p>
-                  <w:pPr>
-                    <w:spacing w:line="360" w:lineRule="auto"/>
-                    <w:rPr>
-                      <w:rFonts w:cs="Arial"/>
-                      <w:sz w:val="20"/>
-                      <w:szCs w:val="20"/>
-                    </w:rPr>
-                  </w:pPr>
-                  <w:r>
-                    <w:rPr>
-                      <w:rFonts w:cs="Arial"/>
-                      <w:sz w:val="20"/>
-                      <w:szCs w:val="20"/>
-                    </w:rPr>
                     <w:t>3.a Desenvolvimento em alto nível</w:t>
                   </w:r>
                 </w:p>
@@ -5767,6 +5959,7 @@
                     </w:rPr>
                     <w:t xml:space="preserve"> </w:t>
                   </w:r>
+                  <w:proofErr w:type="spellStart"/>
                   <w:r>
                     <w:rPr>
                       <w:rFonts w:cs="Arial"/>
@@ -5775,6 +5968,7 @@
                     </w:rPr>
                     <w:t>X</w:t>
                   </w:r>
+                  <w:proofErr w:type="spellEnd"/>
                   <w:r>
                     <w:rPr>
                       <w:rFonts w:cs="Arial"/>
@@ -5783,6 +5977,7 @@
                     </w:rPr>
                     <w:t xml:space="preserve"> </w:t>
                   </w:r>
+                  <w:proofErr w:type="spellStart"/>
                   <w:r>
                     <w:rPr>
                       <w:rFonts w:cs="Arial"/>
@@ -5791,6 +5986,7 @@
                     </w:rPr>
                     <w:t>X</w:t>
                   </w:r>
+                  <w:proofErr w:type="spellEnd"/>
                   <w:r>
                     <w:rPr>
                       <w:rFonts w:cs="Arial"/>
@@ -5799,6 +5995,7 @@
                     </w:rPr>
                     <w:t xml:space="preserve"> </w:t>
                   </w:r>
+                  <w:proofErr w:type="spellStart"/>
                   <w:r>
                     <w:rPr>
                       <w:rFonts w:cs="Arial"/>
@@ -5807,6 +6004,7 @@
                     </w:rPr>
                     <w:t>X</w:t>
                   </w:r>
+                  <w:proofErr w:type="spellEnd"/>
                 </w:p>
               </w:tc>
               <w:tc>
@@ -5851,6 +6049,7 @@
                     </w:rPr>
                     <w:t xml:space="preserve"> </w:t>
                   </w:r>
+                  <w:proofErr w:type="spellStart"/>
                   <w:r>
                     <w:rPr>
                       <w:rFonts w:cs="Arial"/>
@@ -5859,6 +6058,7 @@
                     </w:rPr>
                     <w:t>X</w:t>
                   </w:r>
+                  <w:proofErr w:type="spellEnd"/>
                 </w:p>
               </w:tc>
             </w:tr>
@@ -7839,7 +8039,15 @@
         <w:pStyle w:val="1CorpodeTexto"/>
       </w:pPr>
       <w:r>
-        <w:t>Foram a partir da inspiração de estudos sobre o funcionamento do córtex visual de felinos que as redes neurais convolucionais (Convolutional Neural Network - CNN) foram primeiramente idealizadas (GÉRON, 2021). Os estudos demonstraram que os neurônios desta parte do cérebro apresentam pequenos campos receptivos e, portanto, significando que cada um deles reage a uma pequena e suscinta característica presente no campo visual. Além disso, foi observada a existência de neurônios com o campo receptivo maior que recebiam como entrada as saídas dos de nível inferior, gerando uma hierarquia que combinava as diferentes observações.</w:t>
+        <w:t>Foram a partir da inspiração de estudos sobre o funcionamento do córtex visual de felinos que as redes neurais convolucionais (</w:t>
+      </w:r>
+      <w:proofErr w:type="spellStart"/>
+      <w:r>
+        <w:t>Convolutional</w:t>
+      </w:r>
+      <w:proofErr w:type="spellEnd"/>
+      <w:r>
+        <w:t xml:space="preserve"> Neural Network - CNN) foram primeiramente idealizadas (GÉRON, 2021). Os estudos demonstraram que os neurônios desta parte do cérebro apresentam pequenos campos receptivos e, portanto, significando que cada um deles reage a uma pequena e suscinta característica presente no campo visual. Além disso, foi observada a existência de neurônios com o campo receptivo maior que recebiam como entrada as saídas dos de nível inferior, gerando uma hierarquia que combinava as diferentes observações.</w:t>
       </w:r>
     </w:p>
     <w:p>
@@ -7847,7 +8055,15 @@
         <w:pStyle w:val="1CorpodeTexto"/>
       </w:pPr>
       <w:r>
-        <w:t xml:space="preserve">Foi com base nestes preceitos biológicos que a rede neural para a identificação de padrões Neocognitron de Fukushima (1980) foi criada. Onde uma organização de hierárquica de duas camadas de células, uma de simples e uma de complexas, permitiu a identificação de caracteres em qualquer espaço da imagem. Além de obter a capacidade </w:t>
+        <w:t xml:space="preserve">Foi com base nestes preceitos biológicos que a rede neural para a identificação de padrões </w:t>
+      </w:r>
+      <w:proofErr w:type="spellStart"/>
+      <w:r>
+        <w:t>Neocognitron</w:t>
+      </w:r>
+      <w:proofErr w:type="spellEnd"/>
+      <w:r>
+        <w:t xml:space="preserve"> de Fukushima (1980) foi criada. Onde uma organização de hierárquica de duas camadas de células, uma de simples e uma de complexas, permitiu a identificação de caracteres em qualquer espaço da imagem. Além de obter a capacidade </w:t>
       </w:r>
       <w:r>
         <w:lastRenderedPageBreak/>
@@ -7859,7 +8075,15 @@
         <w:pStyle w:val="1CorpodeTexto"/>
       </w:pPr>
       <w:r>
-        <w:t xml:space="preserve">Um grande marco no desenvolvimento de redes neurais convolucionais foi a arquitetura LeNet 5 </w:t>
+        <w:t xml:space="preserve">Um grande marco no desenvolvimento de redes neurais convolucionais foi a arquitetura </w:t>
+      </w:r>
+      <w:proofErr w:type="spellStart"/>
+      <w:r>
+        <w:t>LeNet</w:t>
+      </w:r>
+      <w:proofErr w:type="spellEnd"/>
+      <w:r>
+        <w:t xml:space="preserve"> 5 </w:t>
       </w:r>
       <w:r>
         <w:t xml:space="preserve">(LECUN; BOTTOU; BENGIO, 1998) que sintetizou a possibilidade de classificar padrões multidimensionais, neste caso específico, de caracterizar caracteres manuscritos com pouco pré-processamento. Além de utilizar das já descritas camadas totalmente conectadas e funções de ativação sigmoide, introduziu dois </w:t>
@@ -7886,7 +8110,15 @@
         <w:t>s</w:t>
       </w:r>
       <w:r>
-        <w:t xml:space="preserve"> convolucional e de pooling. </w:t>
+        <w:t xml:space="preserve"> convolucional e de </w:t>
+      </w:r>
+      <w:proofErr w:type="spellStart"/>
+      <w:r>
+        <w:t>pooling</w:t>
+      </w:r>
+      <w:proofErr w:type="spellEnd"/>
+      <w:r>
+        <w:t xml:space="preserve">. </w:t>
       </w:r>
     </w:p>
     <w:p>
@@ -7999,7 +8231,15 @@
         <w:pStyle w:val="1CorpodeTexto"/>
       </w:pPr>
       <w:r>
-        <w:t>A operação de uma camada convolucional pode ser resumida a uma média ponderada do resultado de filtros aplicados sobre a imagem de input (DEVANSHI, 2021). Cada filtro tem o propósito de evidenciar alguma característica importante para a futura categorização do que está sendo apresentado na imagem. Conforme a fórmula 1, a saída de uma operação convolucional é igual à soma dos inputs convolucionados ao filtro.</w:t>
+        <w:t xml:space="preserve">A operação de uma camada convolucional pode ser resumida a uma média ponderada do resultado de filtros aplicados sobre a imagem de input (DEVANSHI, 2021). Cada filtro tem o propósito de evidenciar alguma característica importante para a futura categorização do que está sendo apresentado na imagem. Conforme a fórmula 1, a saída de uma operação convolucional é igual à soma dos inputs </w:t>
+      </w:r>
+      <w:proofErr w:type="spellStart"/>
+      <w:r>
+        <w:t>convolucionados</w:t>
+      </w:r>
+      <w:proofErr w:type="spellEnd"/>
+      <w:r>
+        <w:t xml:space="preserve"> ao filtro.</w:t>
       </w:r>
     </w:p>
     <w:p>
@@ -8078,7 +8318,69 @@
             <w:rStyle w:val="Hyperlink"/>
             <w:rFonts w:eastAsiaTheme="majorEastAsia"/>
           </w:rPr>
-          <w:t>Operação Convolução na CNN:. Então, o que é uma Operação de Convolução: | por Devanshi | Análise Vidhya | Média (medium.com)</w:t>
+          <w:t xml:space="preserve">Operação Convolução na </w:t>
+        </w:r>
+        <w:proofErr w:type="gramStart"/>
+        <w:r>
+          <w:rPr>
+            <w:rStyle w:val="Hyperlink"/>
+            <w:rFonts w:eastAsiaTheme="majorEastAsia"/>
+          </w:rPr>
+          <w:t>CNN:.</w:t>
+        </w:r>
+        <w:proofErr w:type="gramEnd"/>
+        <w:r>
+          <w:rPr>
+            <w:rStyle w:val="Hyperlink"/>
+            <w:rFonts w:eastAsiaTheme="majorEastAsia"/>
+          </w:rPr>
+          <w:t xml:space="preserve"> Então,</w:t>
+        </w:r>
+        <w:r>
+          <w:rPr>
+            <w:rStyle w:val="Hyperlink"/>
+            <w:rFonts w:eastAsiaTheme="majorEastAsia"/>
+          </w:rPr>
+          <w:t xml:space="preserve"> </w:t>
+        </w:r>
+        <w:r>
+          <w:rPr>
+            <w:rStyle w:val="Hyperlink"/>
+            <w:rFonts w:eastAsiaTheme="majorEastAsia"/>
+          </w:rPr>
+          <w:t xml:space="preserve">o que é uma Operação de Convolução: | por </w:t>
+        </w:r>
+        <w:proofErr w:type="spellStart"/>
+        <w:r>
+          <w:rPr>
+            <w:rStyle w:val="Hyperlink"/>
+            <w:rFonts w:eastAsiaTheme="majorEastAsia"/>
+          </w:rPr>
+          <w:t>Devanshi</w:t>
+        </w:r>
+        <w:proofErr w:type="spellEnd"/>
+        <w:r>
+          <w:rPr>
+            <w:rStyle w:val="Hyperlink"/>
+            <w:rFonts w:eastAsiaTheme="majorEastAsia"/>
+          </w:rPr>
+          <w:t xml:space="preserve"> | Análise </w:t>
+        </w:r>
+        <w:proofErr w:type="spellStart"/>
+        <w:r>
+          <w:rPr>
+            <w:rStyle w:val="Hyperlink"/>
+            <w:rFonts w:eastAsiaTheme="majorEastAsia"/>
+          </w:rPr>
+          <w:t>Vidhya</w:t>
+        </w:r>
+        <w:proofErr w:type="spellEnd"/>
+        <w:r>
+          <w:rPr>
+            <w:rStyle w:val="Hyperlink"/>
+            <w:rFonts w:eastAsiaTheme="majorEastAsia"/>
+          </w:rPr>
+          <w:t xml:space="preserve"> | Média (medium.com)</w:t>
         </w:r>
       </w:hyperlink>
     </w:p>
@@ -8092,7 +8394,15 @@
         <w:pStyle w:val="1CorpodeTexto"/>
       </w:pPr>
       <w:r>
-        <w:t xml:space="preserve">Durante essa operação, a imagem é percorrida por uma área igual a do filtro e cada pixel é multiplicado pelo valor presente no filtro naquela posição e a saída dessa operação é a soma da multiplicação de todos os pixels por todos os valores do filtro, conforme o demonstrado na figura 3. </w:t>
+        <w:t xml:space="preserve">Durante essa operação, a imagem é percorrida por uma área igual </w:t>
+      </w:r>
+      <w:proofErr w:type="spellStart"/>
+      <w:r>
+        <w:t>a</w:t>
+      </w:r>
+      <w:proofErr w:type="spellEnd"/>
+      <w:r>
+        <w:t xml:space="preserve"> do filtro e cada pixel é multiplicado pelo valor presente no filtro naquela posição e a saída dessa operação é a soma da multiplicação de todos os pixels por todos os valores do filtro, conforme o demonstrado na figura 3. </w:t>
       </w:r>
     </w:p>
     <w:p>
@@ -8154,7 +8464,55 @@
             <w:rStyle w:val="Hyperlink"/>
             <w:rFonts w:eastAsiaTheme="majorEastAsia"/>
           </w:rPr>
-          <w:t>Operação Convolução na CNN:. Então, o que é uma Operação de Convolução: | por Devanshi | Análise Vidhya | Média (medium.com)</w:t>
+          <w:t xml:space="preserve">Operação Convolução na </w:t>
+        </w:r>
+        <w:proofErr w:type="gramStart"/>
+        <w:r>
+          <w:rPr>
+            <w:rStyle w:val="Hyperlink"/>
+            <w:rFonts w:eastAsiaTheme="majorEastAsia"/>
+          </w:rPr>
+          <w:t>CNN:.</w:t>
+        </w:r>
+        <w:proofErr w:type="gramEnd"/>
+        <w:r>
+          <w:rPr>
+            <w:rStyle w:val="Hyperlink"/>
+            <w:rFonts w:eastAsiaTheme="majorEastAsia"/>
+          </w:rPr>
+          <w:t xml:space="preserve"> Então, o que é uma Operação de Convolução: | por </w:t>
+        </w:r>
+        <w:proofErr w:type="spellStart"/>
+        <w:r>
+          <w:rPr>
+            <w:rStyle w:val="Hyperlink"/>
+            <w:rFonts w:eastAsiaTheme="majorEastAsia"/>
+          </w:rPr>
+          <w:t>Devanshi</w:t>
+        </w:r>
+        <w:proofErr w:type="spellEnd"/>
+        <w:r>
+          <w:rPr>
+            <w:rStyle w:val="Hyperlink"/>
+            <w:rFonts w:eastAsiaTheme="majorEastAsia"/>
+          </w:rPr>
+          <w:t xml:space="preserve"> | Análise </w:t>
+        </w:r>
+        <w:proofErr w:type="spellStart"/>
+        <w:r>
+          <w:rPr>
+            <w:rStyle w:val="Hyperlink"/>
+            <w:rFonts w:eastAsiaTheme="majorEastAsia"/>
+          </w:rPr>
+          <w:t>Vidhya</w:t>
+        </w:r>
+        <w:proofErr w:type="spellEnd"/>
+        <w:r>
+          <w:rPr>
+            <w:rStyle w:val="Hyperlink"/>
+            <w:rFonts w:eastAsiaTheme="majorEastAsia"/>
+          </w:rPr>
+          <w:t xml:space="preserve"> | Média (medium.com)</w:t>
         </w:r>
       </w:hyperlink>
     </w:p>
@@ -8182,6 +8540,16 @@
       <w:pPr>
         <w:pStyle w:val="1CorpodeTexto"/>
       </w:pPr>
+    </w:p>
+    <w:p>
+      <w:pPr>
+        <w:pStyle w:val="1CorpodeTexto"/>
+      </w:pPr>
+    </w:p>
+    <w:p>
+      <w:pPr>
+        <w:pStyle w:val="1CorpodeTexto"/>
+      </w:pPr>
       <w:r>
         <w:t>Além disso, neurônios responsáveis por reagir a características específicas como a detecção de linhas horizontais também foram mapeados.</w:t>
       </w:r>
@@ -8215,11 +8583,32 @@
         <w:pStyle w:val="1CorpodeTexto"/>
       </w:pPr>
       <w:r>
-        <w:t xml:space="preserve"> a partir de observaçõessemicondutores baseados em blocos lógicos configuráveis que permitem a programação de suas conexões internas (Referência Esteban). Apesar de ser um componente completamente manufaturado, permitem a </w:t>
-      </w:r>
-      <w:r>
         <w:lastRenderedPageBreak/>
-        <w:t>implementação de designs programáveis através de seus blocos lógicos, as Lookup table, e seus blocos de entrada e saída.</w:t>
+        <w:t xml:space="preserve"> a partir de </w:t>
+      </w:r>
+      <w:proofErr w:type="spellStart"/>
+      <w:r>
+        <w:t>observaçõessemicondutores</w:t>
+      </w:r>
+      <w:proofErr w:type="spellEnd"/>
+      <w:r>
+        <w:t xml:space="preserve"> baseados em blocos lógicos configuráveis que permitem a programação de suas conexões internas (Referência Esteban). Apesar de ser um componente completamente manufaturado, permitem a implementação de designs programáveis através de seus blocos lógicos, as </w:t>
+      </w:r>
+      <w:proofErr w:type="spellStart"/>
+      <w:r>
+        <w:t>Lookup</w:t>
+      </w:r>
+      <w:proofErr w:type="spellEnd"/>
+      <w:r>
+        <w:t xml:space="preserve"> </w:t>
+      </w:r>
+      <w:proofErr w:type="spellStart"/>
+      <w:r>
+        <w:t>table</w:t>
+      </w:r>
+      <w:proofErr w:type="spellEnd"/>
+      <w:r>
+        <w:t>, e seus blocos de entrada e saída.</w:t>
       </w:r>
     </w:p>
     <w:p>
@@ -8259,7 +8648,55 @@
         <w:pStyle w:val="1CorpodeTexto"/>
       </w:pPr>
       <w:r>
-        <w:t>Os Field-Programmable gate arrays (FPGAs) são dispositivos semicondutores baseados em blocos lógicos configuráveis que permitem a programação de suas conexões internas (Referência Esteban). Apesar de ser um componente completamente manufaturado, permitem a implementação de designs programáveis através de seus blocos lógicos, as Lookup table, e seus blocos de entrada e saída.</w:t>
+        <w:t>Os Field-</w:t>
+      </w:r>
+      <w:proofErr w:type="spellStart"/>
+      <w:r>
+        <w:t>Programmable</w:t>
+      </w:r>
+      <w:proofErr w:type="spellEnd"/>
+      <w:r>
+        <w:t xml:space="preserve"> </w:t>
+      </w:r>
+      <w:proofErr w:type="spellStart"/>
+      <w:r>
+        <w:t>gate</w:t>
+      </w:r>
+      <w:proofErr w:type="spellEnd"/>
+      <w:r>
+        <w:t xml:space="preserve"> </w:t>
+      </w:r>
+      <w:proofErr w:type="spellStart"/>
+      <w:r>
+        <w:t>arrays</w:t>
+      </w:r>
+      <w:proofErr w:type="spellEnd"/>
+      <w:r>
+        <w:t xml:space="preserve"> (</w:t>
+      </w:r>
+      <w:proofErr w:type="spellStart"/>
+      <w:r>
+        <w:t>FPGAs</w:t>
+      </w:r>
+      <w:proofErr w:type="spellEnd"/>
+      <w:r>
+        <w:t xml:space="preserve">) são dispositivos semicondutores baseados em blocos lógicos configuráveis que permitem a programação de suas conexões internas (Referência Esteban). Apesar de ser um componente completamente manufaturado, permitem a implementação de designs programáveis através de seus blocos lógicos, as </w:t>
+      </w:r>
+      <w:proofErr w:type="spellStart"/>
+      <w:r>
+        <w:t>Lookup</w:t>
+      </w:r>
+      <w:proofErr w:type="spellEnd"/>
+      <w:r>
+        <w:t xml:space="preserve"> </w:t>
+      </w:r>
+      <w:proofErr w:type="spellStart"/>
+      <w:r>
+        <w:t>table</w:t>
+      </w:r>
+      <w:proofErr w:type="spellEnd"/>
+      <w:r>
+        <w:t>, e seus blocos de entrada e saída.</w:t>
       </w:r>
     </w:p>
     <w:p>
@@ -8463,7 +8900,40 @@
         </w:rPr>
       </w:pPr>
       <w:r>
-        <w:t xml:space="preserve">GÉRON, Aurélien. Mãos à obra: aprendizado de máquina com Scikit-Learn, Keras &amp; TensorFlow: conceitos, ferramentas e técnicas para a construção de sistemas inteligentes. </w:t>
+        <w:lastRenderedPageBreak/>
+        <w:t xml:space="preserve">GÉRON, </w:t>
+      </w:r>
+      <w:proofErr w:type="spellStart"/>
+      <w:r>
+        <w:t>Aurélien</w:t>
+      </w:r>
+      <w:proofErr w:type="spellEnd"/>
+      <w:r>
+        <w:t xml:space="preserve">. Mãos à obra: aprendizado de máquina com </w:t>
+      </w:r>
+      <w:proofErr w:type="spellStart"/>
+      <w:r>
+        <w:t>Scikit-Learn</w:t>
+      </w:r>
+      <w:proofErr w:type="spellEnd"/>
+      <w:r>
+        <w:t xml:space="preserve">, </w:t>
+      </w:r>
+      <w:proofErr w:type="spellStart"/>
+      <w:r>
+        <w:t>Keras</w:t>
+      </w:r>
+      <w:proofErr w:type="spellEnd"/>
+      <w:r>
+        <w:t xml:space="preserve"> &amp; </w:t>
+      </w:r>
+      <w:proofErr w:type="spellStart"/>
+      <w:r>
+        <w:t>TensorFlow</w:t>
+      </w:r>
+      <w:proofErr w:type="spellEnd"/>
+      <w:r>
+        <w:t xml:space="preserve">: conceitos, ferramentas e técnicas para a construção de sistemas inteligentes. </w:t>
       </w:r>
       <w:r>
         <w:rPr>
@@ -8663,39 +9133,117 @@
         <w:rPr>
           <w:lang w:val="en-US"/>
         </w:rPr>
-        <w:t>FUKUSHIMA, K. Neocognitron: A self-organizing neural network model for a mechanism of pattern recognition unaffected by shift in position. Biological Cybernetics, v. 36, n. 4, p. 193–202, abr. 1980.</w:t>
-      </w:r>
-    </w:p>
-    <w:p>
-      <w:pPr>
+        <w:t xml:space="preserve">FUKUSHIMA, K. </w:t>
+      </w:r>
+      <w:proofErr w:type="spellStart"/>
+      <w:r>
         <w:rPr>
           <w:lang w:val="en-US"/>
         </w:rPr>
-      </w:pPr>
-    </w:p>
-    <w:p>
-      <w:pPr>
+        <w:t>Neocognitron</w:t>
+      </w:r>
+      <w:proofErr w:type="spellEnd"/>
+      <w:r>
         <w:rPr>
           <w:lang w:val="en-US"/>
         </w:rPr>
-      </w:pPr>
-      <w:r>
+        <w:t>: A self-organizing neural network model for a mechanism of pattern recognition unaffected by shift in position. Biological Cybernetics, v. 36, n. 4, p. 193–202, abr. 1980.</w:t>
+      </w:r>
+    </w:p>
+    <w:p>
+      <w:pPr>
         <w:rPr>
           <w:lang w:val="en-US"/>
         </w:rPr>
-        <w:t>NI SIYU; HUANG CHAO; GENGSHENG CHEN. A layer-based structured design of CNN on FPGA. In: 2017 IEEE 12th International Conference on ASIC (ASICON). Disponível em: https://ieeexplore.ieee.org/document/8252656</w:t>
-      </w:r>
-      <w:r>
+      </w:pPr>
+    </w:p>
+    <w:p>
+      <w:pPr>
         <w:rPr>
           <w:lang w:val="en-US"/>
         </w:rPr>
+      </w:pPr>
+      <w:r>
+        <w:rPr>
+          <w:lang w:val="en-US"/>
+        </w:rPr>
+        <w:t xml:space="preserve">NI SIYU; HUANG CHAO; GENGSHENG CHEN. A layer-based structured design of CNN on FPGA. In: 2017 IEEE 12th International Conference on ASIC (ASICON). </w:t>
+      </w:r>
+      <w:proofErr w:type="spellStart"/>
+      <w:r>
+        <w:rPr>
+          <w:lang w:val="en-US"/>
+        </w:rPr>
+        <w:t>Disponível</w:t>
+      </w:r>
+      <w:proofErr w:type="spellEnd"/>
+      <w:r>
+        <w:rPr>
+          <w:lang w:val="en-US"/>
+        </w:rPr>
         <w:t xml:space="preserve"> </w:t>
       </w:r>
+      <w:proofErr w:type="spellStart"/>
       <w:r>
         <w:rPr>
           <w:lang w:val="en-US"/>
         </w:rPr>
-        <w:t>Acesso em: 28 nov. 2023.</w:t>
+        <w:t>em</w:t>
+      </w:r>
+      <w:proofErr w:type="spellEnd"/>
+      <w:r>
+        <w:rPr>
+          <w:lang w:val="en-US"/>
+        </w:rPr>
+        <w:t>: https://ieeexplore.ieee.org/document/8252656</w:t>
+      </w:r>
+      <w:r>
+        <w:rPr>
+          <w:lang w:val="en-US"/>
+        </w:rPr>
+        <w:t xml:space="preserve"> </w:t>
+      </w:r>
+      <w:proofErr w:type="spellStart"/>
+      <w:r>
+        <w:rPr>
+          <w:lang w:val="en-US"/>
+        </w:rPr>
+        <w:t>Acesso</w:t>
+      </w:r>
+      <w:proofErr w:type="spellEnd"/>
+      <w:r>
+        <w:rPr>
+          <w:lang w:val="en-US"/>
+        </w:rPr>
+        <w:t xml:space="preserve"> </w:t>
+      </w:r>
+      <w:proofErr w:type="spellStart"/>
+      <w:r>
+        <w:rPr>
+          <w:lang w:val="en-US"/>
+        </w:rPr>
+        <w:t>em</w:t>
+      </w:r>
+      <w:proofErr w:type="spellEnd"/>
+      <w:r>
+        <w:rPr>
+          <w:lang w:val="en-US"/>
+        </w:rPr>
+        <w:t xml:space="preserve">: 28 </w:t>
+      </w:r>
+      <w:proofErr w:type="spellStart"/>
+      <w:r>
+        <w:rPr>
+          <w:lang w:val="en-US"/>
+        </w:rPr>
+        <w:t>nov.</w:t>
+      </w:r>
+      <w:proofErr w:type="spellEnd"/>
+      <w:r>
+        <w:rPr>
+          <w:lang w:val="en-US"/>
+        </w:rPr>
+        <w:t xml:space="preserve"> 2023.</w:t>
       </w:r>
     </w:p>
     <w:p>
@@ -8773,25 +9321,74 @@
         <w:rPr>
           <w:lang w:val="en-US"/>
         </w:rPr>
-        <w:t>, T. et al. Fast convolutional neural networks on FPGAs with hls4ml. Machine Learning: Science and Technology, v. 2, n. 4, p. 045015, 16 jul. 2021.</w:t>
-      </w:r>
-    </w:p>
-    <w:p>
-      <w:pPr>
+        <w:t xml:space="preserve">, T. et al. Fast convolutional neural networks on FPGAs with hls4ml. Machine Learning: Science and Technology, v. 2, n. 4, p. 045015, 16 </w:t>
+      </w:r>
+      <w:proofErr w:type="spellStart"/>
+      <w:r>
         <w:rPr>
           <w:lang w:val="en-US"/>
         </w:rPr>
-      </w:pPr>
-    </w:p>
-    <w:p>
+        <w:t>jul.</w:t>
+      </w:r>
+      <w:proofErr w:type="spellEnd"/>
       <w:r>
         <w:rPr>
           <w:lang w:val="en-US"/>
         </w:rPr>
-        <w:t xml:space="preserve">LECUN Y, BOTTOU L, BENGIO Y, et al. Gradient-based learnin g applied to document recognition[J/OL]. </w:t>
-      </w:r>
-      <w:r>
-        <w:t>Proceedings of the IEEE, 1998: 2278-2324. http://dx.doi.org/10.1109/5.726791. DOI:10.1109/5. 726791.</w:t>
+        <w:t xml:space="preserve"> 2021.</w:t>
+      </w:r>
+    </w:p>
+    <w:p>
+      <w:pPr>
+        <w:rPr>
+          <w:lang w:val="en-US"/>
+        </w:rPr>
+      </w:pPr>
+    </w:p>
+    <w:p>
+      <w:r>
+        <w:rPr>
+          <w:lang w:val="en-US"/>
+        </w:rPr>
+        <w:t xml:space="preserve">LECUN Y, BOTTOU L, BENGIO Y, et al. Gradient-based </w:t>
+      </w:r>
+      <w:proofErr w:type="spellStart"/>
+      <w:r>
+        <w:rPr>
+          <w:lang w:val="en-US"/>
+        </w:rPr>
+        <w:t>learnin</w:t>
+      </w:r>
+      <w:proofErr w:type="spellEnd"/>
+      <w:r>
+        <w:rPr>
+          <w:lang w:val="en-US"/>
+        </w:rPr>
+        <w:t xml:space="preserve"> g applied to document recognition[J/OL]. </w:t>
+      </w:r>
+      <w:proofErr w:type="spellStart"/>
+      <w:r>
+        <w:t>Proceedings</w:t>
+      </w:r>
+      <w:proofErr w:type="spellEnd"/>
+      <w:r>
+        <w:t xml:space="preserve"> </w:t>
+      </w:r>
+      <w:proofErr w:type="spellStart"/>
+      <w:r>
+        <w:t>of</w:t>
+      </w:r>
+      <w:proofErr w:type="spellEnd"/>
+      <w:r>
+        <w:t xml:space="preserve"> </w:t>
+      </w:r>
+      <w:proofErr w:type="spellStart"/>
+      <w:r>
+        <w:t>the</w:t>
+      </w:r>
+      <w:proofErr w:type="spellEnd"/>
+      <w:r>
+        <w:t xml:space="preserve"> IEEE, 1998: 2278-2324. http://dx.doi.org/10.1109/5.726791. DOI:10.1109/5. 726791.</w:t>
       </w:r>
     </w:p>
     <w:p/>
@@ -8831,8 +9428,13 @@
         </w:rPr>
         <w:t xml:space="preserve">2021.. </w:t>
       </w:r>
-      <w:r>
-        <w:t xml:space="preserve">Dispon´ıvel em: </w:t>
+      <w:proofErr w:type="spellStart"/>
+      <w:r>
+        <w:t>Dispon´ıvel</w:t>
+      </w:r>
+      <w:proofErr w:type="spellEnd"/>
+      <w:r>
+        <w:t xml:space="preserve"> em: </w:t>
       </w:r>
       <w:r>
         <w:rPr>
@@ -8855,11 +9457,33 @@
       <w:r>
         <w:t xml:space="preserve">. </w:t>
       </w:r>
+      <w:proofErr w:type="spellStart"/>
       <w:r>
         <w:rPr>
           <w:lang w:val="en-US"/>
         </w:rPr>
-        <w:t xml:space="preserve">Acesso em: </w:t>
+        <w:t>Acesso</w:t>
+      </w:r>
+      <w:proofErr w:type="spellEnd"/>
+      <w:r>
+        <w:rPr>
+          <w:lang w:val="en-US"/>
+        </w:rPr>
+        <w:t xml:space="preserve"> </w:t>
+      </w:r>
+      <w:proofErr w:type="spellStart"/>
+      <w:r>
+        <w:rPr>
+          <w:lang w:val="en-US"/>
+        </w:rPr>
+        <w:t>em</w:t>
+      </w:r>
+      <w:proofErr w:type="spellEnd"/>
+      <w:r>
+        <w:rPr>
+          <w:lang w:val="en-US"/>
+        </w:rPr>
+        <w:t xml:space="preserve">: </w:t>
       </w:r>
       <w:r>
         <w:rPr>
@@ -11540,6 +12164,18 @@
       <w:shd w:val="clear" w:color="auto" w:fill="E1DFDD"/>
     </w:rPr>
   </w:style>
+  <w:style w:type="character" w:styleId="HiperlinkVisitado">
+    <w:name w:val="FollowedHyperlink"/>
+    <w:basedOn w:val="Fontepargpadro"/>
+    <w:uiPriority w:val="99"/>
+    <w:semiHidden/>
+    <w:unhideWhenUsed/>
+    <w:rsid w:val="00C9444E"/>
+    <w:rPr>
+      <w:color w:val="954F72" w:themeColor="followedHyperlink"/>
+      <w:u w:val="single"/>
+    </w:rPr>
+  </w:style>
 </w:styles>
 </file>
 
@@ -11839,6 +12475,14 @@
 </file>
 
 <file path=customXml/item1.xml><?xml version="1.0" encoding="utf-8"?>
+<p:properties xmlns:p="http://schemas.microsoft.com/office/2006/metadata/properties" xmlns:xsi="http://www.w3.org/2001/XMLSchema-instance" xmlns:pc="http://schemas.microsoft.com/office/infopath/2007/PartnerControls">
+  <documentManagement>
+    <_activity xmlns="e1eb492e-c138-4a07-8d40-64c66c6f3bd1" xsi:nil="true"/>
+  </documentManagement>
+</p:properties>
+</file>
+
+<file path=customXml/item2.xml><?xml version="1.0" encoding="utf-8"?>
 <?mso-contentType ?>
 <FormTemplates xmlns="http://schemas.microsoft.com/sharepoint/v3/contenttype/forms">
   <Display>DocumentLibraryForm</Display>
@@ -11847,15 +12491,11 @@
 </FormTemplates>
 </file>
 
-<file path=customXml/item2.xml><?xml version="1.0" encoding="utf-8"?>
-<p:properties xmlns:p="http://schemas.microsoft.com/office/2006/metadata/properties" xmlns:xsi="http://www.w3.org/2001/XMLSchema-instance" xmlns:pc="http://schemas.microsoft.com/office/infopath/2007/PartnerControls">
-  <documentManagement>
-    <_activity xmlns="e1eb492e-c138-4a07-8d40-64c66c6f3bd1" xsi:nil="true"/>
-  </documentManagement>
-</p:properties>
+<file path=customXml/item3.xml><?xml version="1.0" encoding="utf-8"?>
+<b:Sources xmlns:b="http://schemas.openxmlformats.org/officeDocument/2006/bibliography" xmlns="http://schemas.openxmlformats.org/officeDocument/2006/bibliography" SelectedStyle="\APASixthEditionOfficeOnline.xsl" StyleName="APA" Version="6"/>
 </file>
 
-<file path=customXml/item3.xml><?xml version="1.0" encoding="utf-8"?>
+<file path=customXml/item4.xml><?xml version="1.0" encoding="utf-8"?>
 <ct:contentTypeSchema xmlns:ct="http://schemas.microsoft.com/office/2006/metadata/contentType" xmlns:ma="http://schemas.microsoft.com/office/2006/metadata/properties/metaAttributes" ct:_="" ma:_="" ma:contentTypeName="Documento" ma:contentTypeID="0x010100C3EF1558A8179440908E6D179726D2B6" ma:contentTypeVersion="6" ma:contentTypeDescription="Crie um novo documento." ma:contentTypeScope="" ma:versionID="0212c693d46620f107efc86ad37b6bf2">
   <xsd:schema xmlns:xsd="http://www.w3.org/2001/XMLSchema" xmlns:xs="http://www.w3.org/2001/XMLSchema" xmlns:p="http://schemas.microsoft.com/office/2006/metadata/properties" xmlns:ns3="e1eb492e-c138-4a07-8d40-64c66c6f3bd1" targetNamespace="http://schemas.microsoft.com/office/2006/metadata/properties" ma:root="true" ma:fieldsID="41d6333d093f5bceaaa6af9b88cecf32" ns3:_="">
     <xsd:import namespace="e1eb492e-c138-4a07-8d40-64c66c6f3bd1"/>
@@ -12013,19 +12653,7 @@
 </ct:contentTypeSchema>
 </file>
 
-<file path=customXml/item4.xml><?xml version="1.0" encoding="utf-8"?>
-<b:Sources xmlns:b="http://schemas.openxmlformats.org/officeDocument/2006/bibliography" xmlns="http://schemas.openxmlformats.org/officeDocument/2006/bibliography" SelectedStyle="\APASixthEditionOfficeOnline.xsl" StyleName="APA" Version="6"/>
-</file>
-
 <file path=customXml/itemProps1.xml><?xml version="1.0" encoding="utf-8"?>
-<ds:datastoreItem xmlns:ds="http://schemas.openxmlformats.org/officeDocument/2006/customXml" ds:itemID="{69E17A34-CB08-4DCA-A6EC-AF889E77DB02}">
-  <ds:schemaRefs>
-    <ds:schemaRef ds:uri="http://schemas.microsoft.com/sharepoint/v3/contenttype/forms"/>
-  </ds:schemaRefs>
-</ds:datastoreItem>
-</file>
-
-<file path=customXml/itemProps2.xml><?xml version="1.0" encoding="utf-8"?>
 <ds:datastoreItem xmlns:ds="http://schemas.openxmlformats.org/officeDocument/2006/customXml" ds:itemID="{C148E770-D53F-4511-9147-FF954B18B625}">
   <ds:schemaRefs>
     <ds:schemaRef ds:uri="http://schemas.microsoft.com/office/2006/metadata/properties"/>
@@ -12035,7 +12663,23 @@
 </ds:datastoreItem>
 </file>
 
+<file path=customXml/itemProps2.xml><?xml version="1.0" encoding="utf-8"?>
+<ds:datastoreItem xmlns:ds="http://schemas.openxmlformats.org/officeDocument/2006/customXml" ds:itemID="{69E17A34-CB08-4DCA-A6EC-AF889E77DB02}">
+  <ds:schemaRefs>
+    <ds:schemaRef ds:uri="http://schemas.microsoft.com/sharepoint/v3/contenttype/forms"/>
+  </ds:schemaRefs>
+</ds:datastoreItem>
+</file>
+
 <file path=customXml/itemProps3.xml><?xml version="1.0" encoding="utf-8"?>
+<ds:datastoreItem xmlns:ds="http://schemas.openxmlformats.org/officeDocument/2006/customXml" ds:itemID="{7C848044-7367-4393-AB1B-105AE225B4C8}">
+  <ds:schemaRefs>
+    <ds:schemaRef ds:uri="http://schemas.openxmlformats.org/officeDocument/2006/bibliography"/>
+  </ds:schemaRefs>
+</ds:datastoreItem>
+</file>
+
+<file path=customXml/itemProps4.xml><?xml version="1.0" encoding="utf-8"?>
 <ds:datastoreItem xmlns:ds="http://schemas.openxmlformats.org/officeDocument/2006/customXml" ds:itemID="{477B77FE-E83A-41AD-BD85-1F1FD7C9698E}">
   <ds:schemaRefs>
     <ds:schemaRef ds:uri="http://schemas.microsoft.com/office/2006/metadata/contentType"/>
@@ -12051,12 +12695,4 @@
     <ds:schemaRef ds:uri="http://schemas.microsoft.com/internal/obd"/>
   </ds:schemaRefs>
 </ds:datastoreItem>
-</file>
-
-<file path=customXml/itemProps4.xml><?xml version="1.0" encoding="utf-8"?>
-<ds:datastoreItem xmlns:ds="http://schemas.openxmlformats.org/officeDocument/2006/customXml" ds:itemID="{7C848044-7367-4393-AB1B-105AE225B4C8}">
-  <ds:schemaRefs>
-    <ds:schemaRef ds:uri="http://schemas.openxmlformats.org/officeDocument/2006/bibliography"/>
-  </ds:schemaRefs>
-</ds:datastoreItem>
 </file>
</xml_diff>